<commit_message>
Changes/Info added to blueprint, schematic, and marketing notes
</commit_message>
<xml_diff>
--- a/Blueprint Reading Notes.docx
+++ b/Blueprint Reading Notes.docx
@@ -30,66 +30,18 @@
     </w:p>
     <w:p>
       <w:r>
-        <w:t xml:space="preserve">Blueprints (prints) are copies of mechanical </w:t>
-      </w:r>
-      <w:r>
-        <w:t>or other</w:t>
-      </w:r>
-      <w:r>
-        <w:t xml:space="preserve"> types of technical drawings. The term </w:t>
-      </w:r>
-      <w:r>
-        <w:t>blueprint reading</w:t>
-      </w:r>
-      <w:r>
-        <w:t xml:space="preserve">, means interpreting ideas expressed by </w:t>
-      </w:r>
-      <w:r>
-        <w:t>others on</w:t>
-      </w:r>
-      <w:r>
-        <w:t xml:space="preserve"> drawings, whether or not the drawings are </w:t>
-      </w:r>
-      <w:r>
-        <w:t>actually blueprints</w:t>
-      </w:r>
-      <w:r>
-        <w:t>.</w:t>
+        <w:t>Blueprints (prints) are copies of mechanical or other types of technical drawings. The term blueprint reading, means interpreting ideas expressed by others on drawings, whether or not the drawings are actually blueprints.</w:t>
       </w:r>
       <w:r>
         <w:t xml:space="preserve"> </w:t>
       </w:r>
       <w:r>
-        <w:t xml:space="preserve">Blueprints show </w:t>
-      </w:r>
-      <w:r>
-        <w:t>the construction</w:t>
-      </w:r>
-      <w:r>
-        <w:t xml:space="preserve"> details of parts, machines, ships, </w:t>
-      </w:r>
-      <w:r>
-        <w:t>aircraft, buildings</w:t>
-      </w:r>
-      <w:r>
-        <w:t>, bridges, roads, and so forth.</w:t>
-      </w:r>
-    </w:p>
-    <w:p>
-      <w:r>
-        <w:t xml:space="preserve">The standards and procedures prescribed </w:t>
-      </w:r>
-      <w:r>
-        <w:t>for military</w:t>
-      </w:r>
-      <w:r>
-        <w:t xml:space="preserve"> drawings and blueprints are stated in </w:t>
-      </w:r>
-      <w:r>
-        <w:t>military standards</w:t>
-      </w:r>
-      <w:r>
-        <w:t xml:space="preserve"> (MIL-STD) and American National Standards Institute (ANSI) standards.</w:t>
+        <w:t>Blueprints show the construction details of parts, machines, ships, aircraft, buildings, bridges, roads, and so forth.</w:t>
+      </w:r>
+    </w:p>
+    <w:p>
+      <w:r>
+        <w:t>The standards and procedures prescribed for military drawings and blueprints are stated in military standards (MIL-STD) and American National Standards Institute (ANSI) standards.</w:t>
       </w:r>
     </w:p>
     <w:p>
@@ -120,7 +72,7 @@
                     </pic:cNvPicPr>
                   </pic:nvPicPr>
                   <pic:blipFill>
-                    <a:blip r:embed="rId4">
+                    <a:blip r:embed="rId7">
                       <a:extLst>
                         <a:ext uri="{28A0092B-C50C-407E-A947-70E740481C1C}">
                           <a14:useLocalDpi xmlns:a14="http://schemas.microsoft.com/office/drawing/2010/main" val="0"/>
@@ -159,16 +111,7 @@
         <w:t xml:space="preserve">Some general parts of blueprints include </w:t>
       </w:r>
       <w:r>
-        <w:t>information blocks</w:t>
-      </w:r>
-      <w:r>
-        <w:t xml:space="preserve">, finish marks, notes, specifications, </w:t>
-      </w:r>
-      <w:r>
-        <w:t>legends, and</w:t>
-      </w:r>
-      <w:r>
-        <w:t xml:space="preserve"> symbols</w:t>
+        <w:t>information blocks, finish marks, notes, specifications, legends, and symbols</w:t>
       </w:r>
       <w:r>
         <w:t xml:space="preserve">. </w:t>
@@ -176,25 +119,7 @@
     </w:p>
     <w:p>
       <w:r>
-        <w:t xml:space="preserve">The draftsman uses information blocks to give </w:t>
-      </w:r>
-      <w:r>
-        <w:t>the reader</w:t>
-      </w:r>
-      <w:r>
-        <w:t xml:space="preserve"> additional information about </w:t>
-      </w:r>
-      <w:r>
-        <w:t>materials, specifications</w:t>
-      </w:r>
-      <w:r>
-        <w:t xml:space="preserve">, and so forth that are not shown in </w:t>
-      </w:r>
-      <w:r>
-        <w:t>the blueprint</w:t>
-      </w:r>
-      <w:r>
-        <w:t xml:space="preserve"> or that may need additional explanation</w:t>
+        <w:t>The draftsman uses information blocks to give the reader additional information about materials, specifications, and so forth that are not shown in the blueprint or that may need additional explanation</w:t>
       </w:r>
       <w:r>
         <w:t xml:space="preserve">. </w:t>
@@ -229,7 +154,7 @@
                     </pic:cNvPicPr>
                   </pic:nvPicPr>
                   <pic:blipFill>
-                    <a:blip r:embed="rId5">
+                    <a:blip r:embed="rId8">
                       <a:extLst>
                         <a:ext uri="{28A0092B-C50C-407E-A947-70E740481C1C}">
                           <a14:useLocalDpi xmlns:a14="http://schemas.microsoft.com/office/drawing/2010/main" val="0"/>
@@ -281,25 +206,13 @@
         <w:t xml:space="preserve"> often</w:t>
       </w:r>
       <w:r>
-        <w:t xml:space="preserve"> located in the lower-right </w:t>
-      </w:r>
-      <w:r>
-        <w:t>corner of</w:t>
-      </w:r>
-      <w:r>
-        <w:t xml:space="preserve"> all blueprints and drawings</w:t>
+        <w:t xml:space="preserve"> located in the lower-right corner of all blueprints and drawings</w:t>
       </w:r>
       <w:r>
         <w:t xml:space="preserve">. </w:t>
       </w:r>
       <w:r>
-        <w:t xml:space="preserve">It contains the drawing number, name </w:t>
-      </w:r>
-      <w:r>
-        <w:t>of the</w:t>
-      </w:r>
-      <w:r>
-        <w:t xml:space="preserve"> part or assembly that it represents, and all information required to identify the part or assembly.</w:t>
+        <w:t>It contains the drawing number, name of the part or assembly that it represents, and all information required to identify the part or assembly.</w:t>
       </w:r>
     </w:p>
     <w:p>
@@ -326,7 +239,7 @@
                     </pic:cNvPicPr>
                   </pic:nvPicPr>
                   <pic:blipFill>
-                    <a:blip r:embed="rId6">
+                    <a:blip r:embed="rId9">
                       <a:extLst>
                         <a:ext uri="{28A0092B-C50C-407E-A947-70E740481C1C}">
                           <a14:useLocalDpi xmlns:a14="http://schemas.microsoft.com/office/drawing/2010/main" val="0"/>
@@ -362,19 +275,7 @@
     </w:p>
     <w:p>
       <w:r>
-        <w:t xml:space="preserve">A space within the title block with a diagonal </w:t>
-      </w:r>
-      <w:r>
-        <w:t>or slant</w:t>
-      </w:r>
-      <w:r>
-        <w:t xml:space="preserve"> line drawn across it shows that the </w:t>
-      </w:r>
-      <w:r>
-        <w:t>information is</w:t>
-      </w:r>
-      <w:r>
-        <w:t xml:space="preserve"> not required or is given elsewhere on the drawing.</w:t>
+        <w:t>A space within the title block with a diagonal or slant line drawn across it shows that the information is not required or is given elsewhere on the drawing.</w:t>
       </w:r>
     </w:p>
     <w:p>
@@ -411,7 +312,7 @@
                     </pic:cNvPicPr>
                   </pic:nvPicPr>
                   <pic:blipFill>
-                    <a:blip r:embed="rId7">
+                    <a:blip r:embed="rId10">
                       <a:extLst>
                         <a:ext uri="{28A0092B-C50C-407E-A947-70E740481C1C}">
                           <a14:useLocalDpi xmlns:a14="http://schemas.microsoft.com/office/drawing/2010/main" val="0"/>
@@ -453,211 +354,58 @@
         <w:t>a blueprint</w:t>
       </w:r>
       <w:r>
-        <w:t xml:space="preserve"> is revised, the letter A in the revision block </w:t>
-      </w:r>
-      <w:r>
-        <w:t>is replaced</w:t>
-      </w:r>
-      <w:r>
-        <w:t xml:space="preserve"> by the letter B and so forth.</w:t>
+        <w:t xml:space="preserve"> is revised, the letter A in the revision block is replaced by the letter B and so forth.</w:t>
       </w:r>
     </w:p>
     <w:p>
       <w:r>
         <w:lastRenderedPageBreak/>
-        <w:t xml:space="preserve">Reference numbers that appear in the title </w:t>
-      </w:r>
-      <w:r>
-        <w:t>block refer</w:t>
-      </w:r>
-      <w:r>
-        <w:t xml:space="preserve"> to numbers of other blueprints. A dash and </w:t>
-      </w:r>
-      <w:r>
-        <w:t>a number</w:t>
-      </w:r>
-      <w:r>
-        <w:t xml:space="preserve"> show that more than one detail is shown on </w:t>
-      </w:r>
-      <w:r>
-        <w:t>a drawing</w:t>
-      </w:r>
-      <w:r>
-        <w:t xml:space="preserve">. When two parts are shown in one </w:t>
-      </w:r>
-      <w:r>
-        <w:t>detail drawing</w:t>
-      </w:r>
-      <w:r>
-        <w:t xml:space="preserve">, the print will have the drawing number </w:t>
-      </w:r>
-      <w:r>
-        <w:t>plus a</w:t>
-      </w:r>
-      <w:r>
-        <w:t xml:space="preserve"> dash and an individual number.</w:t>
-      </w:r>
-    </w:p>
-    <w:p>
-      <w:r>
-        <w:t xml:space="preserve">In addition to appearing in the title block, the </w:t>
-      </w:r>
-      <w:r>
-        <w:t>dash and</w:t>
-      </w:r>
-      <w:r>
-        <w:t xml:space="preserve"> number may appear on the face of the </w:t>
-      </w:r>
-      <w:r>
-        <w:t>drawings near</w:t>
-      </w:r>
-      <w:r>
-        <w:t xml:space="preserve"> the parts they identify.</w:t>
+        <w:t>Reference numbers that appear in the title block refer to numbers of other blueprints. A dash and a number show that more than one detail is shown on a drawing. When two parts are shown in one detail drawing, the print will have the drawing number plus a dash and an individual number.</w:t>
+      </w:r>
+    </w:p>
+    <w:p>
+      <w:r>
+        <w:t>In addition to appearing in the title block, the dash and number may appear on the face of the drawings near the parts they identify.</w:t>
       </w:r>
       <w:r>
         <w:t xml:space="preserve"> </w:t>
       </w:r>
       <w:r>
-        <w:t xml:space="preserve">A dash and number identify changed or </w:t>
-      </w:r>
-      <w:r>
-        <w:t>improved parts</w:t>
-      </w:r>
-      <w:r>
-        <w:t xml:space="preserve"> and right-hand and left-hand parts.</w:t>
-      </w:r>
-    </w:p>
-    <w:p>
-      <w:r>
-        <w:t xml:space="preserve">On some prints you may see a notation above </w:t>
-      </w:r>
-      <w:r>
-        <w:t>the title</w:t>
-      </w:r>
-      <w:r>
-        <w:t xml:space="preserve"> block such as “159674 LH shown; 159674-1 </w:t>
-      </w:r>
-      <w:r>
-        <w:t>RH opposite</w:t>
-      </w:r>
-      <w:r>
-        <w:t xml:space="preserve">.” Both parts carry the same number. </w:t>
-      </w:r>
-      <w:r>
-        <w:t>LH means</w:t>
-      </w:r>
-      <w:r>
-        <w:t xml:space="preserve"> left hand, and RH means right hand. </w:t>
-      </w:r>
-      <w:r>
-        <w:t>Some companies</w:t>
-      </w:r>
-      <w:r>
-        <w:t xml:space="preserve"> use odd numbers for right-hand parts </w:t>
-      </w:r>
-      <w:r>
-        <w:t>and even</w:t>
-      </w:r>
-      <w:r>
-        <w:t xml:space="preserve"> numbers for left-hand parts.</w:t>
-      </w:r>
-    </w:p>
-    <w:p>
-      <w:r>
-        <w:t xml:space="preserve">Zone numbers serve the same purpose as </w:t>
-      </w:r>
-      <w:r>
-        <w:t>the numbers</w:t>
-      </w:r>
-      <w:r>
-        <w:t xml:space="preserve"> and letters printed on borders of maps to </w:t>
-      </w:r>
-      <w:r>
-        <w:t>help you</w:t>
-      </w:r>
-      <w:r>
-        <w:t xml:space="preserve"> locate a particular point or part.</w:t>
-      </w:r>
-    </w:p>
-    <w:p>
-      <w:r>
-        <w:t xml:space="preserve">The scale block in the title block of the </w:t>
-      </w:r>
-      <w:r>
-        <w:t>blueprint shows</w:t>
-      </w:r>
-      <w:r>
-        <w:t xml:space="preserve"> the size of the drawing compared </w:t>
-      </w:r>
-      <w:r>
-        <w:t>with the</w:t>
-      </w:r>
-      <w:r>
-        <w:t xml:space="preserve"> actual size of the part.</w:t>
+        <w:t>A dash and number identify changed or improved parts and right-hand and left-hand parts.</w:t>
+      </w:r>
+    </w:p>
+    <w:p>
+      <w:r>
+        <w:t>On some prints you may see a notation above the title block such as “159674 LH shown; 159674-1 RH opposite.” Both parts carry the same number. LH means left hand, and RH means right hand. Some companies use odd numbers for right-hand parts and even numbers for left-hand parts.</w:t>
+      </w:r>
+    </w:p>
+    <w:p>
+      <w:r>
+        <w:t>Zone numbers serve the same purpose as the numbers and letters printed on borders of maps to help you locate a particular point or part.</w:t>
+      </w:r>
+    </w:p>
+    <w:p>
+      <w:r>
+        <w:t>The scale block in the title block of the blueprint shows the size of the drawing compared with the actual size of the part.</w:t>
       </w:r>
       <w:r>
         <w:t xml:space="preserve"> </w:t>
       </w:r>
       <w:r>
-        <w:t xml:space="preserve">The scale is chosen to fit the object being </w:t>
-      </w:r>
-      <w:r>
-        <w:t>drawn and</w:t>
-      </w:r>
-      <w:r>
-        <w:t xml:space="preserve"> space available on a sheet of drawing paper.</w:t>
-      </w:r>
-    </w:p>
-    <w:p>
-      <w:r>
-        <w:t xml:space="preserve">Never measure a drawing; use dimensions. </w:t>
-      </w:r>
-      <w:r>
-        <w:t>The print</w:t>
-      </w:r>
-      <w:r>
-        <w:t xml:space="preserve"> may have been reduced in size from the </w:t>
-      </w:r>
-      <w:r>
-        <w:t>original drawing</w:t>
-      </w:r>
-      <w:r>
-        <w:t>.</w:t>
-      </w:r>
-      <w:r>
-        <w:t xml:space="preserve"> </w:t>
-      </w:r>
-      <w:r>
-        <w:t xml:space="preserve">Read the </w:t>
-      </w:r>
-      <w:r>
-        <w:t>dimensions on</w:t>
-      </w:r>
-      <w:r>
-        <w:t xml:space="preserve"> the drawing; they always remain the same.  </w:t>
-      </w:r>
-    </w:p>
-    <w:p>
-      <w:r>
-        <w:t xml:space="preserve">The bill of material block contains a list of </w:t>
-      </w:r>
-      <w:r>
-        <w:t>the parts</w:t>
-      </w:r>
-      <w:r>
-        <w:t xml:space="preserve"> and/or material needed for the project. The </w:t>
-      </w:r>
-      <w:r>
-        <w:t>block identifies</w:t>
-      </w:r>
-      <w:r>
-        <w:t xml:space="preserve"> parts and materials by stock number or </w:t>
-      </w:r>
-      <w:r>
-        <w:t>other appropriate</w:t>
-      </w:r>
-      <w:r>
-        <w:t xml:space="preserve"> number, and lists the quantities requited.  </w:t>
+        <w:t>The scale is chosen to fit the object being drawn and space available on a sheet of drawing paper.</w:t>
+      </w:r>
+    </w:p>
+    <w:p>
+      <w:r>
+        <w:t xml:space="preserve">Never measure a drawing; use dimensions. The print may have been reduced in size from the original drawing. </w:t>
+      </w:r>
+      <w:r>
+        <w:t xml:space="preserve">Read the dimensions on the drawing; they always remain the same.  </w:t>
+      </w:r>
+    </w:p>
+    <w:p>
+      <w:r>
+        <w:t xml:space="preserve">The bill of material block contains a list of the parts and/or material needed for the project. The block identifies parts and materials by stock number or other appropriate number, and lists the quantities requited.  </w:t>
       </w:r>
     </w:p>
     <w:p>
@@ -683,7 +431,7 @@
                     </pic:cNvPicPr>
                   </pic:nvPicPr>
                   <pic:blipFill>
-                    <a:blip r:embed="rId8">
+                    <a:blip r:embed="rId11">
                       <a:extLst>
                         <a:ext uri="{28A0092B-C50C-407E-A947-70E740481C1C}">
                           <a14:useLocalDpi xmlns:a14="http://schemas.microsoft.com/office/drawing/2010/main" val="0"/>
@@ -748,7 +496,7 @@
                     </pic:cNvPicPr>
                   </pic:nvPicPr>
                   <pic:blipFill>
-                    <a:blip r:embed="rId9">
+                    <a:blip r:embed="rId12">
                       <a:extLst>
                         <a:ext uri="{28A0092B-C50C-407E-A947-70E740481C1C}">
                           <a14:useLocalDpi xmlns:a14="http://schemas.microsoft.com/office/drawing/2010/main" val="0"/>
@@ -780,6 +528,941 @@
         </w:drawing>
       </w:r>
     </w:p>
+    <w:p>
+      <w:r>
+        <w:lastRenderedPageBreak/>
+        <w:t>Finish marks</w:t>
+      </w:r>
+      <w:r>
+        <w:t>- checkmarks- are</w:t>
+      </w:r>
+      <w:r>
+        <w:t xml:space="preserve"> used on machine drawings </w:t>
+      </w:r>
+      <w:r>
+        <w:t>show surfaces</w:t>
+      </w:r>
+      <w:r>
+        <w:t xml:space="preserve"> to be finished by machining.  Machining provides a better surface appearance and </w:t>
+      </w:r>
+      <w:r>
+        <w:t>a better</w:t>
+      </w:r>
+      <w:r>
+        <w:t xml:space="preserve"> fit with closely mated parts.</w:t>
+      </w:r>
+    </w:p>
+    <w:p>
+      <w:r>
+        <w:rPr>
+          <w:noProof/>
+        </w:rPr>
+        <w:drawing>
+          <wp:inline distT="0" distB="0" distL="0" distR="0" wp14:anchorId="02C2AF0D" wp14:editId="0B353823">
+            <wp:extent cx="4155385" cy="2151541"/>
+            <wp:effectExtent l="19050" t="19050" r="17145" b="20320"/>
+            <wp:docPr id="88695749" name="Picture 1"/>
+            <wp:cNvGraphicFramePr>
+              <a:graphicFrameLocks xmlns:a="http://schemas.openxmlformats.org/drawingml/2006/main" noChangeAspect="1"/>
+            </wp:cNvGraphicFramePr>
+            <a:graphic xmlns:a="http://schemas.openxmlformats.org/drawingml/2006/main">
+              <a:graphicData uri="http://schemas.openxmlformats.org/drawingml/2006/picture">
+                <pic:pic xmlns:pic="http://schemas.openxmlformats.org/drawingml/2006/picture">
+                  <pic:nvPicPr>
+                    <pic:cNvPr id="0" name="Picture 1"/>
+                    <pic:cNvPicPr>
+                      <a:picLocks noChangeAspect="1" noChangeArrowheads="1"/>
+                    </pic:cNvPicPr>
+                  </pic:nvPicPr>
+                  <pic:blipFill>
+                    <a:blip r:embed="rId13">
+                      <a:extLst>
+                        <a:ext uri="{28A0092B-C50C-407E-A947-70E740481C1C}">
+                          <a14:useLocalDpi xmlns:a14="http://schemas.microsoft.com/office/drawing/2010/main" val="0"/>
+                        </a:ext>
+                      </a:extLst>
+                    </a:blip>
+                    <a:srcRect/>
+                    <a:stretch>
+                      <a:fillRect/>
+                    </a:stretch>
+                  </pic:blipFill>
+                  <pic:spPr bwMode="auto">
+                    <a:xfrm>
+                      <a:off x="0" y="0"/>
+                      <a:ext cx="4163691" cy="2155842"/>
+                    </a:xfrm>
+                    <a:prstGeom prst="rect">
+                      <a:avLst/>
+                    </a:prstGeom>
+                    <a:noFill/>
+                    <a:ln>
+                      <a:solidFill>
+                        <a:schemeClr val="tx1"/>
+                      </a:solidFill>
+                    </a:ln>
+                  </pic:spPr>
+                </pic:pic>
+              </a:graphicData>
+            </a:graphic>
+          </wp:inline>
+        </w:drawing>
+      </w:r>
+    </w:p>
+    <w:p>
+      <w:r>
+        <w:t>N</w:t>
+      </w:r>
+      <w:r>
+        <w:t>otes</w:t>
+      </w:r>
+      <w:r>
+        <w:t xml:space="preserve"> are placed on drawings to give </w:t>
+      </w:r>
+      <w:r>
+        <w:t>additional information</w:t>
+      </w:r>
+      <w:r>
+        <w:t xml:space="preserve"> to clarify the object on the blueprint</w:t>
+      </w:r>
+      <w:r>
+        <w:t xml:space="preserve">. </w:t>
+      </w:r>
+    </w:p>
+    <w:p>
+      <w:r>
+        <w:rPr>
+          <w:noProof/>
+        </w:rPr>
+        <w:drawing>
+          <wp:inline distT="0" distB="0" distL="0" distR="0" wp14:anchorId="5284B90C" wp14:editId="2DD4D769">
+            <wp:extent cx="4253865" cy="771525"/>
+            <wp:effectExtent l="19050" t="19050" r="13335" b="28575"/>
+            <wp:docPr id="949504749" name="Picture 2"/>
+            <wp:cNvGraphicFramePr>
+              <a:graphicFrameLocks xmlns:a="http://schemas.openxmlformats.org/drawingml/2006/main" noChangeAspect="1"/>
+            </wp:cNvGraphicFramePr>
+            <a:graphic xmlns:a="http://schemas.openxmlformats.org/drawingml/2006/main">
+              <a:graphicData uri="http://schemas.openxmlformats.org/drawingml/2006/picture">
+                <pic:pic xmlns:pic="http://schemas.openxmlformats.org/drawingml/2006/picture">
+                  <pic:nvPicPr>
+                    <pic:cNvPr id="0" name="Picture 3"/>
+                    <pic:cNvPicPr>
+                      <a:picLocks noChangeAspect="1" noChangeArrowheads="1"/>
+                    </pic:cNvPicPr>
+                  </pic:nvPicPr>
+                  <pic:blipFill>
+                    <a:blip r:embed="rId14">
+                      <a:extLst>
+                        <a:ext uri="{28A0092B-C50C-407E-A947-70E740481C1C}">
+                          <a14:useLocalDpi xmlns:a14="http://schemas.microsoft.com/office/drawing/2010/main" val="0"/>
+                        </a:ext>
+                      </a:extLst>
+                    </a:blip>
+                    <a:srcRect/>
+                    <a:stretch>
+                      <a:fillRect/>
+                    </a:stretch>
+                  </pic:blipFill>
+                  <pic:spPr bwMode="auto">
+                    <a:xfrm>
+                      <a:off x="0" y="0"/>
+                      <a:ext cx="4253865" cy="771525"/>
+                    </a:xfrm>
+                    <a:prstGeom prst="rect">
+                      <a:avLst/>
+                    </a:prstGeom>
+                    <a:noFill/>
+                    <a:ln>
+                      <a:solidFill>
+                        <a:schemeClr val="tx1"/>
+                      </a:solidFill>
+                    </a:ln>
+                  </pic:spPr>
+                </pic:pic>
+              </a:graphicData>
+            </a:graphic>
+          </wp:inline>
+        </w:drawing>
+      </w:r>
+    </w:p>
+    <w:p>
+      <w:r>
+        <w:t xml:space="preserve">A </w:t>
+      </w:r>
+      <w:r>
+        <w:t>specification</w:t>
+      </w:r>
+      <w:r>
+        <w:t xml:space="preserve"> is a statement or </w:t>
+      </w:r>
+      <w:r>
+        <w:t>document containing</w:t>
+      </w:r>
+      <w:r>
+        <w:t xml:space="preserve"> a description such as the terms of a </w:t>
+      </w:r>
+      <w:r>
+        <w:t>contract or</w:t>
+      </w:r>
+      <w:r>
+        <w:t xml:space="preserve"> details of an object or objects not shown on a blue</w:t>
+      </w:r>
+      <w:r>
+        <w:t xml:space="preserve">print or drawing. </w:t>
+      </w:r>
+    </w:p>
+    <w:p>
+      <w:r>
+        <w:t>T</w:t>
+      </w:r>
+      <w:r>
+        <w:t>he legend</w:t>
+      </w:r>
+      <w:r>
+        <w:t xml:space="preserve"> explains or defines a symbol or special </w:t>
+      </w:r>
+      <w:r>
+        <w:t>mark placed</w:t>
+      </w:r>
+      <w:r>
+        <w:t xml:space="preserve"> on the blueprint.</w:t>
+      </w:r>
+    </w:p>
+    <w:p>
+      <w:r>
+        <w:rPr>
+          <w:noProof/>
+        </w:rPr>
+        <w:drawing>
+          <wp:inline distT="0" distB="0" distL="0" distR="0" wp14:anchorId="1DEE059C" wp14:editId="5DECFF02">
+            <wp:extent cx="4226947" cy="1801420"/>
+            <wp:effectExtent l="19050" t="19050" r="21590" b="27940"/>
+            <wp:docPr id="1993363574" name="Picture 3"/>
+            <wp:cNvGraphicFramePr>
+              <a:graphicFrameLocks xmlns:a="http://schemas.openxmlformats.org/drawingml/2006/main" noChangeAspect="1"/>
+            </wp:cNvGraphicFramePr>
+            <a:graphic xmlns:a="http://schemas.openxmlformats.org/drawingml/2006/main">
+              <a:graphicData uri="http://schemas.openxmlformats.org/drawingml/2006/picture">
+                <pic:pic xmlns:pic="http://schemas.openxmlformats.org/drawingml/2006/picture">
+                  <pic:nvPicPr>
+                    <pic:cNvPr id="0" name="Picture 5"/>
+                    <pic:cNvPicPr>
+                      <a:picLocks noChangeAspect="1" noChangeArrowheads="1"/>
+                    </pic:cNvPicPr>
+                  </pic:nvPicPr>
+                  <pic:blipFill>
+                    <a:blip r:embed="rId15">
+                      <a:extLst>
+                        <a:ext uri="{28A0092B-C50C-407E-A947-70E740481C1C}">
+                          <a14:useLocalDpi xmlns:a14="http://schemas.microsoft.com/office/drawing/2010/main" val="0"/>
+                        </a:ext>
+                      </a:extLst>
+                    </a:blip>
+                    <a:srcRect/>
+                    <a:stretch>
+                      <a:fillRect/>
+                    </a:stretch>
+                  </pic:blipFill>
+                  <pic:spPr bwMode="auto">
+                    <a:xfrm>
+                      <a:off x="0" y="0"/>
+                      <a:ext cx="4243030" cy="1808274"/>
+                    </a:xfrm>
+                    <a:prstGeom prst="rect">
+                      <a:avLst/>
+                    </a:prstGeom>
+                    <a:noFill/>
+                    <a:ln>
+                      <a:solidFill>
+                        <a:schemeClr val="tx1"/>
+                      </a:solidFill>
+                    </a:ln>
+                  </pic:spPr>
+                </pic:pic>
+              </a:graphicData>
+            </a:graphic>
+          </wp:inline>
+        </w:drawing>
+      </w:r>
+    </w:p>
+    <w:p/>
+    <w:p/>
+    <w:p/>
+    <w:p/>
+    <w:p>
+      <w:r>
+        <w:lastRenderedPageBreak/>
+        <w:t>Lines in blueprints, also known as engineering drawings, are a visual language that convey important information about the design, dimensions, and features of a structure or component. Different types of lines are used to distinguish between elements, enhance clarity, and convey specific information.</w:t>
+      </w:r>
+    </w:p>
+    <w:p>
+      <w:r>
+        <w:rPr>
+          <w:noProof/>
+        </w:rPr>
+        <w:drawing>
+          <wp:inline distT="0" distB="0" distL="0" distR="0" wp14:anchorId="66FFA057" wp14:editId="37A7B9B2">
+            <wp:extent cx="5053882" cy="6116182"/>
+            <wp:effectExtent l="19050" t="19050" r="13970" b="18415"/>
+            <wp:docPr id="52015636" name="Picture 4"/>
+            <wp:cNvGraphicFramePr>
+              <a:graphicFrameLocks xmlns:a="http://schemas.openxmlformats.org/drawingml/2006/main" noChangeAspect="1"/>
+            </wp:cNvGraphicFramePr>
+            <a:graphic xmlns:a="http://schemas.openxmlformats.org/drawingml/2006/main">
+              <a:graphicData uri="http://schemas.openxmlformats.org/drawingml/2006/picture">
+                <pic:pic xmlns:pic="http://schemas.openxmlformats.org/drawingml/2006/picture">
+                  <pic:nvPicPr>
+                    <pic:cNvPr id="0" name="Picture 7"/>
+                    <pic:cNvPicPr>
+                      <a:picLocks noChangeAspect="1" noChangeArrowheads="1"/>
+                    </pic:cNvPicPr>
+                  </pic:nvPicPr>
+                  <pic:blipFill>
+                    <a:blip r:embed="rId16">
+                      <a:extLst>
+                        <a:ext uri="{28A0092B-C50C-407E-A947-70E740481C1C}">
+                          <a14:useLocalDpi xmlns:a14="http://schemas.microsoft.com/office/drawing/2010/main" val="0"/>
+                        </a:ext>
+                      </a:extLst>
+                    </a:blip>
+                    <a:srcRect/>
+                    <a:stretch>
+                      <a:fillRect/>
+                    </a:stretch>
+                  </pic:blipFill>
+                  <pic:spPr bwMode="auto">
+                    <a:xfrm>
+                      <a:off x="0" y="0"/>
+                      <a:ext cx="5068003" cy="6133271"/>
+                    </a:xfrm>
+                    <a:prstGeom prst="rect">
+                      <a:avLst/>
+                    </a:prstGeom>
+                    <a:noFill/>
+                    <a:ln>
+                      <a:solidFill>
+                        <a:schemeClr val="tx1"/>
+                      </a:solidFill>
+                    </a:ln>
+                  </pic:spPr>
+                </pic:pic>
+              </a:graphicData>
+            </a:graphic>
+          </wp:inline>
+        </w:drawing>
+      </w:r>
+    </w:p>
+    <w:p>
+      <w:r>
+        <w:t>P</w:t>
+      </w:r>
+      <w:r>
+        <w:t>reliminary</w:t>
+      </w:r>
+      <w:r>
+        <w:t xml:space="preserve"> </w:t>
+      </w:r>
+      <w:r>
+        <w:t>plans</w:t>
+      </w:r>
+      <w:r>
+        <w:t xml:space="preserve"> are submitted with </w:t>
+      </w:r>
+      <w:r>
+        <w:t>bids or</w:t>
+      </w:r>
+      <w:r>
+        <w:t xml:space="preserve"> other plans before a contract is awarded.  </w:t>
+      </w:r>
+    </w:p>
+    <w:p>
+      <w:r>
+        <w:t>C</w:t>
+      </w:r>
+      <w:r>
+        <w:t>ontract</w:t>
+      </w:r>
+      <w:r>
+        <w:t xml:space="preserve"> </w:t>
+      </w:r>
+      <w:r>
+        <w:t>plans</w:t>
+      </w:r>
+      <w:r>
+        <w:t xml:space="preserve"> illustrate mandatory </w:t>
+      </w:r>
+      <w:r>
+        <w:t>design features</w:t>
+      </w:r>
+      <w:r>
+        <w:t xml:space="preserve"> of </w:t>
+      </w:r>
+      <w:r>
+        <w:t>a</w:t>
+      </w:r>
+      <w:r>
+        <w:t xml:space="preserve"> ship.</w:t>
+      </w:r>
+    </w:p>
+    <w:p>
+      <w:r>
+        <w:t>C</w:t>
+      </w:r>
+      <w:r>
+        <w:t>ontract</w:t>
+      </w:r>
+      <w:r>
+        <w:t xml:space="preserve"> </w:t>
+      </w:r>
+      <w:r>
+        <w:t>guidance</w:t>
+      </w:r>
+      <w:r>
+        <w:t xml:space="preserve"> </w:t>
+      </w:r>
+      <w:r>
+        <w:t>plans</w:t>
+      </w:r>
+      <w:r>
+        <w:t xml:space="preserve"> </w:t>
+      </w:r>
+      <w:r>
+        <w:t>illustrate design</w:t>
+      </w:r>
+      <w:r>
+        <w:t xml:space="preserve"> features of</w:t>
+      </w:r>
+      <w:r>
+        <w:t xml:space="preserve"> a</w:t>
+      </w:r>
+      <w:r>
+        <w:t xml:space="preserve"> ship subject to development.  </w:t>
+      </w:r>
+    </w:p>
+    <w:p>
+      <w:r>
+        <w:t>S</w:t>
+      </w:r>
+      <w:r>
+        <w:t>tandard</w:t>
+      </w:r>
+      <w:r>
+        <w:t xml:space="preserve"> </w:t>
+      </w:r>
+      <w:r>
+        <w:t>plans</w:t>
+      </w:r>
+      <w:r>
+        <w:t xml:space="preserve"> illustrate arrangement </w:t>
+      </w:r>
+      <w:r>
+        <w:t>or details</w:t>
+      </w:r>
+      <w:r>
+        <w:t xml:space="preserve"> of equipment, systems, or parts where </w:t>
+      </w:r>
+      <w:r>
+        <w:t>specific requirements</w:t>
+      </w:r>
+      <w:r>
+        <w:t xml:space="preserve"> are mandatory.  </w:t>
+      </w:r>
+    </w:p>
+    <w:p>
+      <w:r>
+        <w:lastRenderedPageBreak/>
+        <w:t>T</w:t>
+      </w:r>
+      <w:r>
+        <w:t>ype</w:t>
+      </w:r>
+      <w:r>
+        <w:t xml:space="preserve"> </w:t>
+      </w:r>
+      <w:r>
+        <w:t>plans</w:t>
+      </w:r>
+      <w:r>
+        <w:t xml:space="preserve"> illustrate the general </w:t>
+      </w:r>
+      <w:r>
+        <w:t>arrangement of</w:t>
+      </w:r>
+      <w:r>
+        <w:t xml:space="preserve"> equipment, systems, or parts that do not </w:t>
+      </w:r>
+      <w:r>
+        <w:t>require strict</w:t>
+      </w:r>
+      <w:r>
+        <w:t xml:space="preserve"> compliance to details as long as the work </w:t>
+      </w:r>
+      <w:r>
+        <w:t>gets the</w:t>
+      </w:r>
+      <w:r>
+        <w:t xml:space="preserve"> required results.  </w:t>
+      </w:r>
+    </w:p>
+    <w:p>
+      <w:r>
+        <w:t>W</w:t>
+      </w:r>
+      <w:r>
+        <w:t>orking plans</w:t>
+      </w:r>
+      <w:r>
+        <w:t xml:space="preserve"> are those the contractor </w:t>
+      </w:r>
+      <w:r>
+        <w:t>uses to</w:t>
+      </w:r>
+      <w:r>
+        <w:t xml:space="preserve"> construct</w:t>
+      </w:r>
+      <w:r>
+        <w:t xml:space="preserve"> a</w:t>
+      </w:r>
+      <w:r>
+        <w:t xml:space="preserve"> ship.  </w:t>
+      </w:r>
+    </w:p>
+    <w:p>
+      <w:r>
+        <w:t>C</w:t>
+      </w:r>
+      <w:r>
+        <w:t>orrected plans</w:t>
+      </w:r>
+      <w:r>
+        <w:t xml:space="preserve"> are those that have </w:t>
+      </w:r>
+      <w:r>
+        <w:t>been corrected</w:t>
+      </w:r>
+      <w:r>
+        <w:t xml:space="preserve"> to illustrate </w:t>
+      </w:r>
+      <w:r>
+        <w:t>a</w:t>
+      </w:r>
+      <w:r>
+        <w:t xml:space="preserve"> final ship and </w:t>
+      </w:r>
+      <w:r>
+        <w:t>system arrangement</w:t>
+      </w:r>
+      <w:r>
+        <w:t>, fabrication, and installation.</w:t>
+      </w:r>
+    </w:p>
+    <w:p>
+      <w:r>
+        <w:t>O</w:t>
+      </w:r>
+      <w:r>
+        <w:t>nboard</w:t>
+      </w:r>
+      <w:r>
+        <w:t xml:space="preserve"> </w:t>
+      </w:r>
+      <w:r>
+        <w:t>plans</w:t>
+      </w:r>
+      <w:r>
+        <w:t xml:space="preserve"> are those </w:t>
+      </w:r>
+      <w:r>
+        <w:t>considered necessary</w:t>
+      </w:r>
+      <w:r>
+        <w:t xml:space="preserve"> as reference materials in the operation of </w:t>
+      </w:r>
+      <w:r>
+        <w:t>a ship</w:t>
+      </w:r>
+      <w:r>
+        <w:t>.</w:t>
+      </w:r>
+    </w:p>
+    <w:p>
+      <w:r>
+        <w:t>An</w:t>
+      </w:r>
+      <w:r>
+        <w:t xml:space="preserve"> SPI</w:t>
+      </w:r>
+      <w:r>
+        <w:t xml:space="preserve"> (ship’s plan index)</w:t>
+      </w:r>
+      <w:r>
+        <w:t xml:space="preserve"> lists all plans that apply to </w:t>
+      </w:r>
+      <w:r>
+        <w:t>a</w:t>
+      </w:r>
+      <w:r>
+        <w:t xml:space="preserve"> ship </w:t>
+      </w:r>
+      <w:r>
+        <w:t>except those</w:t>
+      </w:r>
+      <w:r>
+        <w:t xml:space="preserve"> for certain miscellaneous items covered </w:t>
+      </w:r>
+      <w:r>
+        <w:t>by standard</w:t>
+      </w:r>
+      <w:r>
+        <w:t xml:space="preserve"> or type plans.</w:t>
+      </w:r>
+    </w:p>
+    <w:p>
+      <w:r>
+        <w:t>Blueprints can be fragile documents. Some simple tips to care for them include:</w:t>
+      </w:r>
+    </w:p>
+    <w:p>
+      <w:pPr>
+        <w:pStyle w:val="ListParagraph"/>
+        <w:numPr>
+          <w:ilvl w:val="0"/>
+          <w:numId w:val="1"/>
+        </w:numPr>
+      </w:pPr>
+      <w:r>
+        <w:t>Keep them out of sunlight to prevent fading</w:t>
+      </w:r>
+    </w:p>
+    <w:p>
+      <w:pPr>
+        <w:pStyle w:val="ListParagraph"/>
+        <w:numPr>
+          <w:ilvl w:val="0"/>
+          <w:numId w:val="1"/>
+        </w:numPr>
+      </w:pPr>
+      <w:r>
+        <w:t>Try to keep them from grease or other types of chemical smudging</w:t>
+      </w:r>
+    </w:p>
+    <w:p>
+      <w:pPr>
+        <w:pStyle w:val="ListParagraph"/>
+        <w:numPr>
+          <w:ilvl w:val="0"/>
+          <w:numId w:val="1"/>
+        </w:numPr>
+      </w:pPr>
+      <w:r>
+        <w:t>Don’t make pencil or other notations without authority from proper personnel</w:t>
+      </w:r>
+    </w:p>
+    <w:p>
+      <w:pPr>
+        <w:pStyle w:val="ListParagraph"/>
+        <w:numPr>
+          <w:ilvl w:val="0"/>
+          <w:numId w:val="1"/>
+        </w:numPr>
+      </w:pPr>
+      <w:r>
+        <w:t>Keep them stored away just as they were received to prevent tearing or folding</w:t>
+      </w:r>
+    </w:p>
+    <w:p>
+      <w:r>
+        <w:t xml:space="preserve">Below is a list of common line types in blueprints. Some were already discussed, but this is a more extensive list. </w:t>
+      </w:r>
+    </w:p>
+    <w:p>
+      <w:r>
+        <w:rPr>
+          <w:noProof/>
+        </w:rPr>
+        <w:drawing>
+          <wp:inline distT="0" distB="0" distL="0" distR="0" wp14:anchorId="0D83329E" wp14:editId="4C1B3894">
+            <wp:extent cx="4807416" cy="4576804"/>
+            <wp:effectExtent l="19050" t="19050" r="12700" b="14605"/>
+            <wp:docPr id="182410325" name="Picture 5"/>
+            <wp:cNvGraphicFramePr>
+              <a:graphicFrameLocks xmlns:a="http://schemas.openxmlformats.org/drawingml/2006/main" noChangeAspect="1"/>
+            </wp:cNvGraphicFramePr>
+            <a:graphic xmlns:a="http://schemas.openxmlformats.org/drawingml/2006/main">
+              <a:graphicData uri="http://schemas.openxmlformats.org/drawingml/2006/picture">
+                <pic:pic xmlns:pic="http://schemas.openxmlformats.org/drawingml/2006/picture">
+                  <pic:nvPicPr>
+                    <pic:cNvPr id="0" name="Picture 9"/>
+                    <pic:cNvPicPr>
+                      <a:picLocks noChangeAspect="1" noChangeArrowheads="1"/>
+                    </pic:cNvPicPr>
+                  </pic:nvPicPr>
+                  <pic:blipFill>
+                    <a:blip r:embed="rId17">
+                      <a:extLst>
+                        <a:ext uri="{28A0092B-C50C-407E-A947-70E740481C1C}">
+                          <a14:useLocalDpi xmlns:a14="http://schemas.microsoft.com/office/drawing/2010/main" val="0"/>
+                        </a:ext>
+                      </a:extLst>
+                    </a:blip>
+                    <a:srcRect/>
+                    <a:stretch>
+                      <a:fillRect/>
+                    </a:stretch>
+                  </pic:blipFill>
+                  <pic:spPr bwMode="auto">
+                    <a:xfrm>
+                      <a:off x="0" y="0"/>
+                      <a:ext cx="4813174" cy="4582285"/>
+                    </a:xfrm>
+                    <a:prstGeom prst="rect">
+                      <a:avLst/>
+                    </a:prstGeom>
+                    <a:noFill/>
+                    <a:ln>
+                      <a:solidFill>
+                        <a:schemeClr val="tx1"/>
+                      </a:solidFill>
+                    </a:ln>
+                  </pic:spPr>
+                </pic:pic>
+              </a:graphicData>
+            </a:graphic>
+          </wp:inline>
+        </w:drawing>
+      </w:r>
+    </w:p>
+    <w:p>
+      <w:r>
+        <w:lastRenderedPageBreak/>
+        <w:t>By integrating CAD and CNC, designers and manufacturers can produce high-quality parts with increased efficiency and accuracy, reducing the time and cost associated with traditional manufacturing methods.</w:t>
+      </w:r>
+    </w:p>
+    <w:p>
+      <w:r>
+        <w:t xml:space="preserve">The process of preparing engineering drawings </w:t>
+      </w:r>
+      <w:r>
+        <w:t>on a</w:t>
+      </w:r>
+      <w:r>
+        <w:t xml:space="preserve"> computer is known as computer-aided </w:t>
+      </w:r>
+      <w:r>
+        <w:t>drafting (</w:t>
+      </w:r>
+      <w:r>
+        <w:t>CAD)</w:t>
+      </w:r>
+      <w:r>
+        <w:t xml:space="preserve">. </w:t>
+      </w:r>
+    </w:p>
+    <w:p>
+      <w:r>
+        <w:t>A CNC (Computer Numerical Control) machine is a computer-controlled manufacturing device that uses programming language to execute precise movements and actions, such as cutting, drilling, or shaping, on various materials like metal, wood, or plastic.</w:t>
+      </w:r>
+    </w:p>
+    <w:p>
+      <w:r>
+        <w:t>C</w:t>
+      </w:r>
+      <w:r>
+        <w:t xml:space="preserve">omputer-generated instructions can </w:t>
+      </w:r>
+      <w:r>
+        <w:t>be stored</w:t>
+      </w:r>
+      <w:r>
+        <w:t xml:space="preserve"> in a central computer’s memory, or on a </w:t>
+      </w:r>
+      <w:r>
+        <w:t>disk, for</w:t>
+      </w:r>
+      <w:r>
+        <w:t xml:space="preserve"> direct transfer to one or more CNC machine </w:t>
+      </w:r>
+      <w:r>
+        <w:t>tools that</w:t>
+      </w:r>
+      <w:r>
+        <w:t xml:space="preserve"> will make the parts. This is known as </w:t>
+      </w:r>
+      <w:r>
+        <w:t>direct numerical</w:t>
+      </w:r>
+      <w:r>
+        <w:t xml:space="preserve"> control (DNC).</w:t>
+      </w:r>
+    </w:p>
+    <w:p>
+      <w:r>
+        <w:t>CAM (Computer-Aided Manufacturing) is s</w:t>
+      </w:r>
+      <w:r>
+        <w:t>oftware used to control machine tools and manufacturing processes</w:t>
+      </w:r>
+      <w:r>
+        <w:t xml:space="preserve"> by taking a CAD instruction and converting it to machine</w:t>
+      </w:r>
+      <w:r>
+        <w:t>-readable instructions</w:t>
+      </w:r>
+      <w:r>
+        <w:t xml:space="preserve"> (G-code)</w:t>
+      </w:r>
+      <w:r>
+        <w:t xml:space="preserve">. </w:t>
+      </w:r>
+    </w:p>
+    <w:p>
+      <w:r>
+        <w:t>CAD/CAM stands for Computer-Aided Design (CAD) and Computer-Aided Manufacturing (CAM). It's a combination of two technologies that work together to streamline the design-to-manufacturing process.</w:t>
+      </w:r>
+    </w:p>
+    <w:p>
+      <w:r>
+        <w:t xml:space="preserve">In blueprint reading, a view of an object is </w:t>
+      </w:r>
+      <w:r>
+        <w:t>known technically</w:t>
+      </w:r>
+      <w:r>
+        <w:t xml:space="preserve"> as a projection. Projection is done, </w:t>
+      </w:r>
+      <w:r>
+        <w:t>in theory</w:t>
+      </w:r>
+      <w:r>
+        <w:t xml:space="preserve">, by extending lines of sight called </w:t>
+      </w:r>
+      <w:r>
+        <w:t>projectors from</w:t>
+      </w:r>
+      <w:r>
+        <w:t xml:space="preserve"> the eye of the observer through lines and </w:t>
+      </w:r>
+      <w:r>
+        <w:t>points on</w:t>
+      </w:r>
+      <w:r>
+        <w:t xml:space="preserve"> the object to the plane of projection.</w:t>
+      </w:r>
+    </w:p>
+    <w:p>
+      <w:r>
+        <w:rPr>
+          <w:noProof/>
+        </w:rPr>
+        <w:drawing>
+          <wp:inline distT="0" distB="0" distL="0" distR="0" wp14:anchorId="24D6FD73" wp14:editId="3A61A99C">
+            <wp:extent cx="4906010" cy="2560320"/>
+            <wp:effectExtent l="19050" t="19050" r="27940" b="11430"/>
+            <wp:docPr id="99051485" name="Picture 6"/>
+            <wp:cNvGraphicFramePr>
+              <a:graphicFrameLocks xmlns:a="http://schemas.openxmlformats.org/drawingml/2006/main" noChangeAspect="1"/>
+            </wp:cNvGraphicFramePr>
+            <a:graphic xmlns:a="http://schemas.openxmlformats.org/drawingml/2006/main">
+              <a:graphicData uri="http://schemas.openxmlformats.org/drawingml/2006/picture">
+                <pic:pic xmlns:pic="http://schemas.openxmlformats.org/drawingml/2006/picture">
+                  <pic:nvPicPr>
+                    <pic:cNvPr id="0" name="Picture 11"/>
+                    <pic:cNvPicPr>
+                      <a:picLocks noChangeAspect="1" noChangeArrowheads="1"/>
+                    </pic:cNvPicPr>
+                  </pic:nvPicPr>
+                  <pic:blipFill>
+                    <a:blip r:embed="rId18">
+                      <a:extLst>
+                        <a:ext uri="{28A0092B-C50C-407E-A947-70E740481C1C}">
+                          <a14:useLocalDpi xmlns:a14="http://schemas.microsoft.com/office/drawing/2010/main" val="0"/>
+                        </a:ext>
+                      </a:extLst>
+                    </a:blip>
+                    <a:srcRect/>
+                    <a:stretch>
+                      <a:fillRect/>
+                    </a:stretch>
+                  </pic:blipFill>
+                  <pic:spPr bwMode="auto">
+                    <a:xfrm>
+                      <a:off x="0" y="0"/>
+                      <a:ext cx="4906010" cy="2560320"/>
+                    </a:xfrm>
+                    <a:prstGeom prst="rect">
+                      <a:avLst/>
+                    </a:prstGeom>
+                    <a:noFill/>
+                    <a:ln>
+                      <a:solidFill>
+                        <a:schemeClr val="tx1"/>
+                      </a:solidFill>
+                    </a:ln>
+                  </pic:spPr>
+                </pic:pic>
+              </a:graphicData>
+            </a:graphic>
+          </wp:inline>
+        </w:drawing>
+      </w:r>
+    </w:p>
+    <w:p>
+      <w:r>
+        <w:rPr>
+          <w:noProof/>
+        </w:rPr>
+        <w:lastRenderedPageBreak/>
+        <w:drawing>
+          <wp:inline distT="0" distB="0" distL="0" distR="0" wp14:anchorId="35A6B878" wp14:editId="671262E7">
+            <wp:extent cx="5868035" cy="1820545"/>
+            <wp:effectExtent l="0" t="0" r="0" b="8255"/>
+            <wp:docPr id="631348701" name="Picture 7"/>
+            <wp:cNvGraphicFramePr>
+              <a:graphicFrameLocks xmlns:a="http://schemas.openxmlformats.org/drawingml/2006/main" noChangeAspect="1"/>
+            </wp:cNvGraphicFramePr>
+            <a:graphic xmlns:a="http://schemas.openxmlformats.org/drawingml/2006/main">
+              <a:graphicData uri="http://schemas.openxmlformats.org/drawingml/2006/picture">
+                <pic:pic xmlns:pic="http://schemas.openxmlformats.org/drawingml/2006/picture">
+                  <pic:nvPicPr>
+                    <pic:cNvPr id="0" name="Picture 13"/>
+                    <pic:cNvPicPr>
+                      <a:picLocks noChangeAspect="1" noChangeArrowheads="1"/>
+                    </pic:cNvPicPr>
+                  </pic:nvPicPr>
+                  <pic:blipFill>
+                    <a:blip r:embed="rId19">
+                      <a:extLst>
+                        <a:ext uri="{28A0092B-C50C-407E-A947-70E740481C1C}">
+                          <a14:useLocalDpi xmlns:a14="http://schemas.microsoft.com/office/drawing/2010/main" val="0"/>
+                        </a:ext>
+                      </a:extLst>
+                    </a:blip>
+                    <a:srcRect/>
+                    <a:stretch>
+                      <a:fillRect/>
+                    </a:stretch>
+                  </pic:blipFill>
+                  <pic:spPr bwMode="auto">
+                    <a:xfrm>
+                      <a:off x="0" y="0"/>
+                      <a:ext cx="5868035" cy="1820545"/>
+                    </a:xfrm>
+                    <a:prstGeom prst="rect">
+                      <a:avLst/>
+                    </a:prstGeom>
+                    <a:noFill/>
+                    <a:ln>
+                      <a:noFill/>
+                    </a:ln>
+                  </pic:spPr>
+                </pic:pic>
+              </a:graphicData>
+            </a:graphic>
+          </wp:inline>
+        </w:drawing>
+      </w:r>
+    </w:p>
     <w:p/>
     <w:sectPr>
       <w:pgSz w:w="12240" w:h="15840"/>
@@ -789,6 +1472,177 @@
     </w:sectPr>
   </w:body>
 </w:document>
+</file>
+
+<file path=word/endnotes.xml><?xml version="1.0" encoding="utf-8"?>
+<w:endnotes xmlns:wpc="http://schemas.microsoft.com/office/word/2010/wordprocessingCanvas" xmlns:cx="http://schemas.microsoft.com/office/drawing/2014/chartex" xmlns:cx1="http://schemas.microsoft.com/office/drawing/2015/9/8/chartex" xmlns:cx2="http://schemas.microsoft.com/office/drawing/2015/10/21/chartex" xmlns:cx3="http://schemas.microsoft.com/office/drawing/2016/5/9/chartex" xmlns:cx4="http://schemas.microsoft.com/office/drawing/2016/5/10/chartex" xmlns:cx5="http://schemas.microsoft.com/office/drawing/2016/5/11/chartex" xmlns:cx6="http://schemas.microsoft.com/office/drawing/2016/5/12/chartex" xmlns:cx7="http://schemas.microsoft.com/office/drawing/2016/5/13/chartex" xmlns:cx8="http://schemas.microsoft.com/office/drawing/2016/5/14/chartex" xmlns:mc="http://schemas.openxmlformats.org/markup-compatibility/2006" xmlns:aink="http://schemas.microsoft.com/office/drawing/2016/ink" xmlns:am3d="http://schemas.microsoft.com/office/drawing/2017/model3d" xmlns:o="urn:schemas-microsoft-com:office:office" xmlns:oel="http://schemas.microsoft.com/office/2019/extlst" xmlns:r="http://schemas.openxmlformats.org/officeDocument/2006/relationships" xmlns:m="http://schemas.openxmlformats.org/officeDocument/2006/math" xmlns:v="urn:schemas-microsoft-com:vml" xmlns:wp14="http://schemas.microsoft.com/office/word/2010/wordprocessingDrawing" xmlns:wp="http://schemas.openxmlformats.org/drawingml/2006/wordprocessingDrawing" xmlns:w10="urn:schemas-microsoft-com:office:word" xmlns:w="http://schemas.openxmlformats.org/wordprocessingml/2006/main" xmlns:w14="http://schemas.microsoft.com/office/word/2010/wordml" xmlns:w15="http://schemas.microsoft.com/office/word/2012/wordml" xmlns:w16cex="http://schemas.microsoft.com/office/word/2018/wordml/cex" xmlns:w16cid="http://schemas.microsoft.com/office/word/2016/wordml/cid" xmlns:w16="http://schemas.microsoft.com/office/word/2018/wordml" xmlns:w16du="http://schemas.microsoft.com/office/word/2023/wordml/word16du" xmlns:w16sdtdh="http://schemas.microsoft.com/office/word/2020/wordml/sdtdatahash" xmlns:w16se="http://schemas.microsoft.com/office/word/2015/wordml/symex" xmlns:wpg="http://schemas.microsoft.com/office/word/2010/wordprocessingGroup" xmlns:wpi="http://schemas.microsoft.com/office/word/2010/wordprocessingInk" xmlns:wne="http://schemas.microsoft.com/office/word/2006/wordml" xmlns:wps="http://schemas.microsoft.com/office/word/2010/wordprocessingShape" mc:Ignorable="w14 w15 w16se w16cid w16 w16cex w16sdtdh w16du wp14">
+  <w:endnote w:type="separator" w:id="-1">
+    <w:p>
+      <w:pPr>
+        <w:spacing w:after="0" w:line="240" w:lineRule="auto"/>
+      </w:pPr>
+      <w:r>
+        <w:separator/>
+      </w:r>
+    </w:p>
+  </w:endnote>
+  <w:endnote w:type="continuationSeparator" w:id="0">
+    <w:p>
+      <w:pPr>
+        <w:spacing w:after="0" w:line="240" w:lineRule="auto"/>
+      </w:pPr>
+      <w:r>
+        <w:continuationSeparator/>
+      </w:r>
+    </w:p>
+  </w:endnote>
+</w:endnotes>
+</file>
+
+<file path=word/footnotes.xml><?xml version="1.0" encoding="utf-8"?>
+<w:footnotes xmlns:wpc="http://schemas.microsoft.com/office/word/2010/wordprocessingCanvas" xmlns:cx="http://schemas.microsoft.com/office/drawing/2014/chartex" xmlns:cx1="http://schemas.microsoft.com/office/drawing/2015/9/8/chartex" xmlns:cx2="http://schemas.microsoft.com/office/drawing/2015/10/21/chartex" xmlns:cx3="http://schemas.microsoft.com/office/drawing/2016/5/9/chartex" xmlns:cx4="http://schemas.microsoft.com/office/drawing/2016/5/10/chartex" xmlns:cx5="http://schemas.microsoft.com/office/drawing/2016/5/11/chartex" xmlns:cx6="http://schemas.microsoft.com/office/drawing/2016/5/12/chartex" xmlns:cx7="http://schemas.microsoft.com/office/drawing/2016/5/13/chartex" xmlns:cx8="http://schemas.microsoft.com/office/drawing/2016/5/14/chartex" xmlns:mc="http://schemas.openxmlformats.org/markup-compatibility/2006" xmlns:aink="http://schemas.microsoft.com/office/drawing/2016/ink" xmlns:am3d="http://schemas.microsoft.com/office/drawing/2017/model3d" xmlns:o="urn:schemas-microsoft-com:office:office" xmlns:oel="http://schemas.microsoft.com/office/2019/extlst" xmlns:r="http://schemas.openxmlformats.org/officeDocument/2006/relationships" xmlns:m="http://schemas.openxmlformats.org/officeDocument/2006/math" xmlns:v="urn:schemas-microsoft-com:vml" xmlns:wp14="http://schemas.microsoft.com/office/word/2010/wordprocessingDrawing" xmlns:wp="http://schemas.openxmlformats.org/drawingml/2006/wordprocessingDrawing" xmlns:w10="urn:schemas-microsoft-com:office:word" xmlns:w="http://schemas.openxmlformats.org/wordprocessingml/2006/main" xmlns:w14="http://schemas.microsoft.com/office/word/2010/wordml" xmlns:w15="http://schemas.microsoft.com/office/word/2012/wordml" xmlns:w16cex="http://schemas.microsoft.com/office/word/2018/wordml/cex" xmlns:w16cid="http://schemas.microsoft.com/office/word/2016/wordml/cid" xmlns:w16="http://schemas.microsoft.com/office/word/2018/wordml" xmlns:w16du="http://schemas.microsoft.com/office/word/2023/wordml/word16du" xmlns:w16sdtdh="http://schemas.microsoft.com/office/word/2020/wordml/sdtdatahash" xmlns:w16se="http://schemas.microsoft.com/office/word/2015/wordml/symex" xmlns:wpg="http://schemas.microsoft.com/office/word/2010/wordprocessingGroup" xmlns:wpi="http://schemas.microsoft.com/office/word/2010/wordprocessingInk" xmlns:wne="http://schemas.microsoft.com/office/word/2006/wordml" xmlns:wps="http://schemas.microsoft.com/office/word/2010/wordprocessingShape" mc:Ignorable="w14 w15 w16se w16cid w16 w16cex w16sdtdh w16du wp14">
+  <w:footnote w:type="separator" w:id="-1">
+    <w:p>
+      <w:pPr>
+        <w:spacing w:after="0" w:line="240" w:lineRule="auto"/>
+      </w:pPr>
+      <w:r>
+        <w:separator/>
+      </w:r>
+    </w:p>
+  </w:footnote>
+  <w:footnote w:type="continuationSeparator" w:id="0">
+    <w:p>
+      <w:pPr>
+        <w:spacing w:after="0" w:line="240" w:lineRule="auto"/>
+      </w:pPr>
+      <w:r>
+        <w:continuationSeparator/>
+      </w:r>
+    </w:p>
+  </w:footnote>
+</w:footnotes>
+</file>
+
+<file path=word/numbering.xml><?xml version="1.0" encoding="utf-8"?>
+<w:numbering xmlns:wpc="http://schemas.microsoft.com/office/word/2010/wordprocessingCanvas" xmlns:cx="http://schemas.microsoft.com/office/drawing/2014/chartex" xmlns:cx1="http://schemas.microsoft.com/office/drawing/2015/9/8/chartex" xmlns:cx2="http://schemas.microsoft.com/office/drawing/2015/10/21/chartex" xmlns:cx3="http://schemas.microsoft.com/office/drawing/2016/5/9/chartex" xmlns:cx4="http://schemas.microsoft.com/office/drawing/2016/5/10/chartex" xmlns:cx5="http://schemas.microsoft.com/office/drawing/2016/5/11/chartex" xmlns:cx6="http://schemas.microsoft.com/office/drawing/2016/5/12/chartex" xmlns:cx7="http://schemas.microsoft.com/office/drawing/2016/5/13/chartex" xmlns:cx8="http://schemas.microsoft.com/office/drawing/2016/5/14/chartex" xmlns:mc="http://schemas.openxmlformats.org/markup-compatibility/2006" xmlns:aink="http://schemas.microsoft.com/office/drawing/2016/ink" xmlns:am3d="http://schemas.microsoft.com/office/drawing/2017/model3d" xmlns:o="urn:schemas-microsoft-com:office:office" xmlns:oel="http://schemas.microsoft.com/office/2019/extlst" xmlns:r="http://schemas.openxmlformats.org/officeDocument/2006/relationships" xmlns:m="http://schemas.openxmlformats.org/officeDocument/2006/math" xmlns:v="urn:schemas-microsoft-com:vml" xmlns:wp14="http://schemas.microsoft.com/office/word/2010/wordprocessingDrawing" xmlns:wp="http://schemas.openxmlformats.org/drawingml/2006/wordprocessingDrawing" xmlns:w10="urn:schemas-microsoft-com:office:word" xmlns:w="http://schemas.openxmlformats.org/wordprocessingml/2006/main" xmlns:w14="http://schemas.microsoft.com/office/word/2010/wordml" xmlns:w15="http://schemas.microsoft.com/office/word/2012/wordml" xmlns:w16cex="http://schemas.microsoft.com/office/word/2018/wordml/cex" xmlns:w16cid="http://schemas.microsoft.com/office/word/2016/wordml/cid" xmlns:w16="http://schemas.microsoft.com/office/word/2018/wordml" xmlns:w16du="http://schemas.microsoft.com/office/word/2023/wordml/word16du" xmlns:w16sdtdh="http://schemas.microsoft.com/office/word/2020/wordml/sdtdatahash" xmlns:w16se="http://schemas.microsoft.com/office/word/2015/wordml/symex" xmlns:wpg="http://schemas.microsoft.com/office/word/2010/wordprocessingGroup" xmlns:wpi="http://schemas.microsoft.com/office/word/2010/wordprocessingInk" xmlns:wne="http://schemas.microsoft.com/office/word/2006/wordml" xmlns:wps="http://schemas.microsoft.com/office/word/2010/wordprocessingShape" mc:Ignorable="w14 w15 w16se w16cid w16 w16cex w16sdtdh w16du wp14">
+  <w:abstractNum w:abstractNumId="0" w15:restartNumberingAfterBreak="0">
+    <w:nsid w:val="033A092F"/>
+    <w:multiLevelType w:val="hybridMultilevel"/>
+    <w:tmpl w:val="0E681B82"/>
+    <w:lvl w:ilvl="0" w:tplc="04090001">
+      <w:start w:val="1"/>
+      <w:numFmt w:val="bullet"/>
+      <w:lvlText w:val=""/>
+      <w:lvlJc w:val="left"/>
+      <w:pPr>
+        <w:ind w:left="720" w:hanging="360"/>
+      </w:pPr>
+      <w:rPr>
+        <w:rFonts w:ascii="Symbol" w:hAnsi="Symbol" w:hint="default"/>
+      </w:rPr>
+    </w:lvl>
+    <w:lvl w:ilvl="1" w:tplc="04090003" w:tentative="1">
+      <w:start w:val="1"/>
+      <w:numFmt w:val="bullet"/>
+      <w:lvlText w:val="o"/>
+      <w:lvlJc w:val="left"/>
+      <w:pPr>
+        <w:ind w:left="1440" w:hanging="360"/>
+      </w:pPr>
+      <w:rPr>
+        <w:rFonts w:ascii="Courier New" w:hAnsi="Courier New" w:cs="Courier New" w:hint="default"/>
+      </w:rPr>
+    </w:lvl>
+    <w:lvl w:ilvl="2" w:tplc="04090005" w:tentative="1">
+      <w:start w:val="1"/>
+      <w:numFmt w:val="bullet"/>
+      <w:lvlText w:val=""/>
+      <w:lvlJc w:val="left"/>
+      <w:pPr>
+        <w:ind w:left="2160" w:hanging="360"/>
+      </w:pPr>
+      <w:rPr>
+        <w:rFonts w:ascii="Wingdings" w:hAnsi="Wingdings" w:hint="default"/>
+      </w:rPr>
+    </w:lvl>
+    <w:lvl w:ilvl="3" w:tplc="04090001" w:tentative="1">
+      <w:start w:val="1"/>
+      <w:numFmt w:val="bullet"/>
+      <w:lvlText w:val=""/>
+      <w:lvlJc w:val="left"/>
+      <w:pPr>
+        <w:ind w:left="2880" w:hanging="360"/>
+      </w:pPr>
+      <w:rPr>
+        <w:rFonts w:ascii="Symbol" w:hAnsi="Symbol" w:hint="default"/>
+      </w:rPr>
+    </w:lvl>
+    <w:lvl w:ilvl="4" w:tplc="04090003" w:tentative="1">
+      <w:start w:val="1"/>
+      <w:numFmt w:val="bullet"/>
+      <w:lvlText w:val="o"/>
+      <w:lvlJc w:val="left"/>
+      <w:pPr>
+        <w:ind w:left="3600" w:hanging="360"/>
+      </w:pPr>
+      <w:rPr>
+        <w:rFonts w:ascii="Courier New" w:hAnsi="Courier New" w:cs="Courier New" w:hint="default"/>
+      </w:rPr>
+    </w:lvl>
+    <w:lvl w:ilvl="5" w:tplc="04090005" w:tentative="1">
+      <w:start w:val="1"/>
+      <w:numFmt w:val="bullet"/>
+      <w:lvlText w:val=""/>
+      <w:lvlJc w:val="left"/>
+      <w:pPr>
+        <w:ind w:left="4320" w:hanging="360"/>
+      </w:pPr>
+      <w:rPr>
+        <w:rFonts w:ascii="Wingdings" w:hAnsi="Wingdings" w:hint="default"/>
+      </w:rPr>
+    </w:lvl>
+    <w:lvl w:ilvl="6" w:tplc="04090001" w:tentative="1">
+      <w:start w:val="1"/>
+      <w:numFmt w:val="bullet"/>
+      <w:lvlText w:val=""/>
+      <w:lvlJc w:val="left"/>
+      <w:pPr>
+        <w:ind w:left="5040" w:hanging="360"/>
+      </w:pPr>
+      <w:rPr>
+        <w:rFonts w:ascii="Symbol" w:hAnsi="Symbol" w:hint="default"/>
+      </w:rPr>
+    </w:lvl>
+    <w:lvl w:ilvl="7" w:tplc="04090003" w:tentative="1">
+      <w:start w:val="1"/>
+      <w:numFmt w:val="bullet"/>
+      <w:lvlText w:val="o"/>
+      <w:lvlJc w:val="left"/>
+      <w:pPr>
+        <w:ind w:left="5760" w:hanging="360"/>
+      </w:pPr>
+      <w:rPr>
+        <w:rFonts w:ascii="Courier New" w:hAnsi="Courier New" w:cs="Courier New" w:hint="default"/>
+      </w:rPr>
+    </w:lvl>
+    <w:lvl w:ilvl="8" w:tplc="04090005" w:tentative="1">
+      <w:start w:val="1"/>
+      <w:numFmt w:val="bullet"/>
+      <w:lvlText w:val=""/>
+      <w:lvlJc w:val="left"/>
+      <w:pPr>
+        <w:ind w:left="6480" w:hanging="360"/>
+      </w:pPr>
+      <w:rPr>
+        <w:rFonts w:ascii="Wingdings" w:hAnsi="Wingdings" w:hint="default"/>
+      </w:rPr>
+    </w:lvl>
+  </w:abstractNum>
+  <w:num w:numId="1" w16cid:durableId="1317682529">
+    <w:abstractNumId w:val="0"/>
+  </w:num>
+</w:numbering>
 </file>
 
 <file path=word/styles.xml><?xml version="1.0" encoding="utf-8"?>
@@ -1234,6 +2088,61 @@
       <w14:ligatures w14:val="none"/>
     </w:rPr>
   </w:style>
+  <w:style w:type="paragraph" w:styleId="ListParagraph">
+    <w:name w:val="List Paragraph"/>
+    <w:basedOn w:val="Normal"/>
+    <w:uiPriority w:val="34"/>
+    <w:qFormat/>
+    <w:rsid w:val="009877AF"/>
+    <w:pPr>
+      <w:ind w:left="720"/>
+      <w:contextualSpacing/>
+    </w:pPr>
+  </w:style>
+  <w:style w:type="paragraph" w:styleId="Header">
+    <w:name w:val="header"/>
+    <w:basedOn w:val="Normal"/>
+    <w:link w:val="HeaderChar"/>
+    <w:uiPriority w:val="99"/>
+    <w:unhideWhenUsed/>
+    <w:rsid w:val="004D1709"/>
+    <w:pPr>
+      <w:tabs>
+        <w:tab w:val="center" w:pos="4680"/>
+        <w:tab w:val="right" w:pos="9360"/>
+      </w:tabs>
+      <w:spacing w:after="0" w:line="240" w:lineRule="auto"/>
+    </w:pPr>
+  </w:style>
+  <w:style w:type="character" w:customStyle="1" w:styleId="HeaderChar">
+    <w:name w:val="Header Char"/>
+    <w:basedOn w:val="DefaultParagraphFont"/>
+    <w:link w:val="Header"/>
+    <w:uiPriority w:val="99"/>
+    <w:rsid w:val="004D1709"/>
+  </w:style>
+  <w:style w:type="paragraph" w:styleId="Footer">
+    <w:name w:val="footer"/>
+    <w:basedOn w:val="Normal"/>
+    <w:link w:val="FooterChar"/>
+    <w:uiPriority w:val="99"/>
+    <w:unhideWhenUsed/>
+    <w:rsid w:val="004D1709"/>
+    <w:pPr>
+      <w:tabs>
+        <w:tab w:val="center" w:pos="4680"/>
+        <w:tab w:val="right" w:pos="9360"/>
+      </w:tabs>
+      <w:spacing w:after="0" w:line="240" w:lineRule="auto"/>
+    </w:pPr>
+  </w:style>
+  <w:style w:type="character" w:customStyle="1" w:styleId="FooterChar">
+    <w:name w:val="Footer Char"/>
+    <w:basedOn w:val="DefaultParagraphFont"/>
+    <w:link w:val="Footer"/>
+    <w:uiPriority w:val="99"/>
+    <w:rsid w:val="004D1709"/>
+  </w:style>
 </w:styles>
 </file>
 

</xml_diff>

<commit_message>
Added more to blueprint and marketing notes
</commit_message>
<xml_diff>
--- a/Blueprint Reading Notes.docx
+++ b/Blueprint Reading Notes.docx
@@ -537,19 +537,7 @@
         <w:t>- checkmarks- are</w:t>
       </w:r>
       <w:r>
-        <w:t xml:space="preserve"> used on machine drawings </w:t>
-      </w:r>
-      <w:r>
-        <w:t>show surfaces</w:t>
-      </w:r>
-      <w:r>
-        <w:t xml:space="preserve"> to be finished by machining.  Machining provides a better surface appearance and </w:t>
-      </w:r>
-      <w:r>
-        <w:t>a better</w:t>
-      </w:r>
-      <w:r>
-        <w:t xml:space="preserve"> fit with closely mated parts.</w:t>
+        <w:t xml:space="preserve"> used on machine drawings show surfaces to be finished by machining.  Machining provides a better surface appearance and a better fit with closely mated parts.</w:t>
       </w:r>
     </w:p>
     <w:p>
@@ -617,13 +605,7 @@
         <w:t>otes</w:t>
       </w:r>
       <w:r>
-        <w:t xml:space="preserve"> are placed on drawings to give </w:t>
-      </w:r>
-      <w:r>
-        <w:t>additional information</w:t>
-      </w:r>
-      <w:r>
-        <w:t xml:space="preserve"> to clarify the object on the blueprint</w:t>
+        <w:t xml:space="preserve"> are placed on drawings to give additional information to clarify the object on the blueprint</w:t>
       </w:r>
       <w:r>
         <w:t xml:space="preserve">. </w:t>
@@ -694,19 +676,7 @@
         <w:t>specification</w:t>
       </w:r>
       <w:r>
-        <w:t xml:space="preserve"> is a statement or </w:t>
-      </w:r>
-      <w:r>
-        <w:t>document containing</w:t>
-      </w:r>
-      <w:r>
-        <w:t xml:space="preserve"> a description such as the terms of a </w:t>
-      </w:r>
-      <w:r>
-        <w:t>contract or</w:t>
-      </w:r>
-      <w:r>
-        <w:t xml:space="preserve"> details of an object or objects not shown on a blue</w:t>
+        <w:t xml:space="preserve"> is a statement or document containing a description such as the terms of a contract or details of an object or objects not shown on a blue</w:t>
       </w:r>
       <w:r>
         <w:t xml:space="preserve">print or drawing. </w:t>
@@ -717,16 +687,7 @@
         <w:t>T</w:t>
       </w:r>
       <w:r>
-        <w:t>he legend</w:t>
-      </w:r>
-      <w:r>
-        <w:t xml:space="preserve"> explains or defines a symbol or special </w:t>
-      </w:r>
-      <w:r>
-        <w:t>mark placed</w:t>
-      </w:r>
-      <w:r>
-        <w:t xml:space="preserve"> on the blueprint.</w:t>
+        <w:t>he legend explains or defines a symbol or special mark placed on the blueprint.</w:t>
       </w:r>
     </w:p>
     <w:p>
@@ -867,13 +828,7 @@
         <w:t>plans</w:t>
       </w:r>
       <w:r>
-        <w:t xml:space="preserve"> are submitted with </w:t>
-      </w:r>
-      <w:r>
-        <w:t>bids or</w:t>
-      </w:r>
-      <w:r>
-        <w:t xml:space="preserve"> other plans before a contract is awarded.  </w:t>
+        <w:t xml:space="preserve"> are submitted with bids or other plans before a contract is awarded.  </w:t>
       </w:r>
     </w:p>
     <w:p>
@@ -890,13 +845,7 @@
         <w:t>plans</w:t>
       </w:r>
       <w:r>
-        <w:t xml:space="preserve"> illustrate mandatory </w:t>
-      </w:r>
-      <w:r>
-        <w:t>design features</w:t>
-      </w:r>
-      <w:r>
-        <w:t xml:space="preserve"> of </w:t>
+        <w:t xml:space="preserve"> illustrate mandatory design features of </w:t>
       </w:r>
       <w:r>
         <w:t>a</w:t>
@@ -925,48 +874,30 @@
         <w:t>plans</w:t>
       </w:r>
       <w:r>
+        <w:t xml:space="preserve"> illustrate design features of</w:t>
+      </w:r>
+      <w:r>
+        <w:t xml:space="preserve"> a</w:t>
+      </w:r>
+      <w:r>
+        <w:t xml:space="preserve"> ship subject to development.  </w:t>
+      </w:r>
+    </w:p>
+    <w:p>
+      <w:r>
+        <w:t>S</w:t>
+      </w:r>
+      <w:r>
+        <w:t>tandard</w:t>
+      </w:r>
+      <w:r>
         <w:t xml:space="preserve"> </w:t>
       </w:r>
       <w:r>
-        <w:t>illustrate design</w:t>
-      </w:r>
-      <w:r>
-        <w:t xml:space="preserve"> features of</w:t>
-      </w:r>
-      <w:r>
-        <w:t xml:space="preserve"> a</w:t>
-      </w:r>
-      <w:r>
-        <w:t xml:space="preserve"> ship subject to development.  </w:t>
-      </w:r>
-    </w:p>
-    <w:p>
-      <w:r>
-        <w:t>S</w:t>
-      </w:r>
-      <w:r>
-        <w:t>tandard</w:t>
-      </w:r>
-      <w:r>
-        <w:t xml:space="preserve"> </w:t>
-      </w:r>
-      <w:r>
         <w:t>plans</w:t>
       </w:r>
       <w:r>
-        <w:t xml:space="preserve"> illustrate arrangement </w:t>
-      </w:r>
-      <w:r>
-        <w:t>or details</w:t>
-      </w:r>
-      <w:r>
-        <w:t xml:space="preserve"> of equipment, systems, or parts where </w:t>
-      </w:r>
-      <w:r>
-        <w:t>specific requirements</w:t>
-      </w:r>
-      <w:r>
-        <w:t xml:space="preserve"> are mandatory.  </w:t>
+        <w:t xml:space="preserve"> illustrate arrangement or details of equipment, systems, or parts where specific requirements are mandatory.  </w:t>
       </w:r>
     </w:p>
     <w:p>
@@ -984,25 +915,7 @@
         <w:t>plans</w:t>
       </w:r>
       <w:r>
-        <w:t xml:space="preserve"> illustrate the general </w:t>
-      </w:r>
-      <w:r>
-        <w:t>arrangement of</w:t>
-      </w:r>
-      <w:r>
-        <w:t xml:space="preserve"> equipment, systems, or parts that do not </w:t>
-      </w:r>
-      <w:r>
-        <w:t>require strict</w:t>
-      </w:r>
-      <w:r>
-        <w:t xml:space="preserve"> compliance to details as long as the work </w:t>
-      </w:r>
-      <w:r>
-        <w:t>gets the</w:t>
-      </w:r>
-      <w:r>
-        <w:t xml:space="preserve"> required results.  </w:t>
+        <w:t xml:space="preserve"> illustrate the general arrangement of equipment, systems, or parts that do not require strict compliance to details as long as the work gets the required results.  </w:t>
       </w:r>
     </w:p>
     <w:p>
@@ -1013,13 +926,7 @@
         <w:t>orking plans</w:t>
       </w:r>
       <w:r>
-        <w:t xml:space="preserve"> are those the contractor </w:t>
-      </w:r>
-      <w:r>
-        <w:t>uses to</w:t>
-      </w:r>
-      <w:r>
-        <w:t xml:space="preserve"> construct</w:t>
+        <w:t xml:space="preserve"> are those the contractor uses to construct</w:t>
       </w:r>
       <w:r>
         <w:t xml:space="preserve"> a</w:t>
@@ -1036,25 +943,13 @@
         <w:t>orrected plans</w:t>
       </w:r>
       <w:r>
-        <w:t xml:space="preserve"> are those that have </w:t>
-      </w:r>
-      <w:r>
-        <w:t>been corrected</w:t>
-      </w:r>
-      <w:r>
-        <w:t xml:space="preserve"> to illustrate </w:t>
+        <w:t xml:space="preserve"> are those that have been corrected to illustrate </w:t>
       </w:r>
       <w:r>
         <w:t>a</w:t>
       </w:r>
       <w:r>
-        <w:t xml:space="preserve"> final ship and </w:t>
-      </w:r>
-      <w:r>
-        <w:t>system arrangement</w:t>
-      </w:r>
-      <w:r>
-        <w:t>, fabrication, and installation.</w:t>
+        <w:t xml:space="preserve"> final ship and system arrangement, fabrication, and installation.</w:t>
       </w:r>
     </w:p>
     <w:p>
@@ -1071,19 +966,7 @@
         <w:t>plans</w:t>
       </w:r>
       <w:r>
-        <w:t xml:space="preserve"> are those </w:t>
-      </w:r>
-      <w:r>
-        <w:t>considered necessary</w:t>
-      </w:r>
-      <w:r>
-        <w:t xml:space="preserve"> as reference materials in the operation of </w:t>
-      </w:r>
-      <w:r>
-        <w:t>a ship</w:t>
-      </w:r>
-      <w:r>
-        <w:t>.</w:t>
+        <w:t xml:space="preserve"> are those considered necessary as reference materials in the operation of a ship.</w:t>
       </w:r>
     </w:p>
     <w:p>
@@ -1103,19 +986,7 @@
         <w:t>a</w:t>
       </w:r>
       <w:r>
-        <w:t xml:space="preserve"> ship </w:t>
-      </w:r>
-      <w:r>
-        <w:t>except those</w:t>
-      </w:r>
-      <w:r>
-        <w:t xml:space="preserve"> for certain miscellaneous items covered </w:t>
-      </w:r>
-      <w:r>
-        <w:t>by standard</w:t>
-      </w:r>
-      <w:r>
-        <w:t xml:space="preserve"> or type plans.</w:t>
+        <w:t xml:space="preserve"> ship except those for certain miscellaneous items covered by standard or type plans.</w:t>
       </w:r>
     </w:p>
     <w:p>
@@ -1241,19 +1112,7 @@
     </w:p>
     <w:p>
       <w:r>
-        <w:t xml:space="preserve">The process of preparing engineering drawings </w:t>
-      </w:r>
-      <w:r>
-        <w:t>on a</w:t>
-      </w:r>
-      <w:r>
-        <w:t xml:space="preserve"> computer is known as computer-aided </w:t>
-      </w:r>
-      <w:r>
-        <w:t>drafting (</w:t>
-      </w:r>
-      <w:r>
-        <w:t>CAD)</w:t>
+        <w:t>The process of preparing engineering drawings on a computer is known as computer-aided drafting (CAD)</w:t>
       </w:r>
       <w:r>
         <w:t xml:space="preserve">. </w:t>
@@ -1269,31 +1128,7 @@
         <w:t>C</w:t>
       </w:r>
       <w:r>
-        <w:t xml:space="preserve">omputer-generated instructions can </w:t>
-      </w:r>
-      <w:r>
-        <w:t>be stored</w:t>
-      </w:r>
-      <w:r>
-        <w:t xml:space="preserve"> in a central computer’s memory, or on a </w:t>
-      </w:r>
-      <w:r>
-        <w:t>disk, for</w:t>
-      </w:r>
-      <w:r>
-        <w:t xml:space="preserve"> direct transfer to one or more CNC machine </w:t>
-      </w:r>
-      <w:r>
-        <w:t>tools that</w:t>
-      </w:r>
-      <w:r>
-        <w:t xml:space="preserve"> will make the parts. This is known as </w:t>
-      </w:r>
-      <w:r>
-        <w:t>direct numerical</w:t>
-      </w:r>
-      <w:r>
-        <w:t xml:space="preserve"> control (DNC).</w:t>
+        <w:t>omputer-generated instructions can be stored in a central computer’s memory, or on a disk, for direct transfer to one or more CNC machine tools that will make the parts. This is known as direct numerical control (DNC).</w:t>
       </w:r>
     </w:p>
     <w:p>
@@ -1323,31 +1158,7 @@
     </w:p>
     <w:p>
       <w:r>
-        <w:t xml:space="preserve">In blueprint reading, a view of an object is </w:t>
-      </w:r>
-      <w:r>
-        <w:t>known technically</w:t>
-      </w:r>
-      <w:r>
-        <w:t xml:space="preserve"> as a projection. Projection is done, </w:t>
-      </w:r>
-      <w:r>
-        <w:t>in theory</w:t>
-      </w:r>
-      <w:r>
-        <w:t xml:space="preserve">, by extending lines of sight called </w:t>
-      </w:r>
-      <w:r>
-        <w:t>projectors from</w:t>
-      </w:r>
-      <w:r>
-        <w:t xml:space="preserve"> the eye of the observer through lines and </w:t>
-      </w:r>
-      <w:r>
-        <w:t>points on</w:t>
-      </w:r>
-      <w:r>
-        <w:t xml:space="preserve"> the object to the plane of projection.</w:t>
+        <w:t>In blueprint reading, a view of an object is known technically as a projection. Projection is done, in theory, by extending lines of sight called projectors from the eye of the observer through lines and points on the object to the plane of projection.</w:t>
       </w:r>
     </w:p>
     <w:p>
@@ -1454,6 +1265,665 @@
                     <a:noFill/>
                     <a:ln>
                       <a:noFill/>
+                    </a:ln>
+                  </pic:spPr>
+                </pic:pic>
+              </a:graphicData>
+            </a:graphic>
+          </wp:inline>
+        </w:drawing>
+      </w:r>
+    </w:p>
+    <w:p>
+      <w:r>
+        <w:t>A perspective drawing is the most used method of presentation used in technical illustrations in the commercial and architectural fields. The drawn objects appear proportionately smaller with distance, as they do when you look at the real object</w:t>
+      </w:r>
+      <w:r>
+        <w:t xml:space="preserve">. </w:t>
+      </w:r>
+    </w:p>
+    <w:p>
+      <w:r>
+        <w:rPr>
+          <w:noProof/>
+        </w:rPr>
+        <w:drawing>
+          <wp:inline distT="0" distB="0" distL="0" distR="0" wp14:anchorId="48C42894" wp14:editId="60E6E806">
+            <wp:extent cx="2307893" cy="1988262"/>
+            <wp:effectExtent l="19050" t="19050" r="16510" b="12065"/>
+            <wp:docPr id="822919123" name="Picture 1"/>
+            <wp:cNvGraphicFramePr>
+              <a:graphicFrameLocks xmlns:a="http://schemas.openxmlformats.org/drawingml/2006/main" noChangeAspect="1"/>
+            </wp:cNvGraphicFramePr>
+            <a:graphic xmlns:a="http://schemas.openxmlformats.org/drawingml/2006/main">
+              <a:graphicData uri="http://schemas.openxmlformats.org/drawingml/2006/picture">
+                <pic:pic xmlns:pic="http://schemas.openxmlformats.org/drawingml/2006/picture">
+                  <pic:nvPicPr>
+                    <pic:cNvPr id="0" name="Picture 1"/>
+                    <pic:cNvPicPr>
+                      <a:picLocks noChangeAspect="1" noChangeArrowheads="1"/>
+                    </pic:cNvPicPr>
+                  </pic:nvPicPr>
+                  <pic:blipFill>
+                    <a:blip r:embed="rId20">
+                      <a:extLst>
+                        <a:ext uri="{28A0092B-C50C-407E-A947-70E740481C1C}">
+                          <a14:useLocalDpi xmlns:a14="http://schemas.microsoft.com/office/drawing/2010/main" val="0"/>
+                        </a:ext>
+                      </a:extLst>
+                    </a:blip>
+                    <a:srcRect/>
+                    <a:stretch>
+                      <a:fillRect/>
+                    </a:stretch>
+                  </pic:blipFill>
+                  <pic:spPr bwMode="auto">
+                    <a:xfrm>
+                      <a:off x="0" y="0"/>
+                      <a:ext cx="2314102" cy="1993611"/>
+                    </a:xfrm>
+                    <a:prstGeom prst="rect">
+                      <a:avLst/>
+                    </a:prstGeom>
+                    <a:noFill/>
+                    <a:ln>
+                      <a:solidFill>
+                        <a:schemeClr val="tx1"/>
+                      </a:solidFill>
+                    </a:ln>
+                  </pic:spPr>
+                </pic:pic>
+              </a:graphicData>
+            </a:graphic>
+          </wp:inline>
+        </w:drawing>
+      </w:r>
+    </w:p>
+    <w:p>
+      <w:r>
+        <w:t xml:space="preserve">Auxiliary views are often necessary to show </w:t>
+      </w:r>
+      <w:r>
+        <w:t>the true</w:t>
+      </w:r>
+      <w:r>
+        <w:t xml:space="preserve"> shape and length of inclined surfaces, or </w:t>
+      </w:r>
+      <w:r>
+        <w:t>other features</w:t>
+      </w:r>
+      <w:r>
+        <w:t xml:space="preserve"> that are not parallel to the principal planes </w:t>
+      </w:r>
+      <w:r>
+        <w:t>of projection</w:t>
+      </w:r>
+      <w:r>
+        <w:t>.</w:t>
+      </w:r>
+    </w:p>
+    <w:p>
+      <w:r>
+        <w:rPr>
+          <w:noProof/>
+        </w:rPr>
+        <w:drawing>
+          <wp:inline distT="0" distB="0" distL="0" distR="0" wp14:anchorId="1F9E3F79" wp14:editId="194A032E">
+            <wp:extent cx="3979744" cy="2750956"/>
+            <wp:effectExtent l="19050" t="19050" r="20955" b="11430"/>
+            <wp:docPr id="1375876834" name="Picture 2"/>
+            <wp:cNvGraphicFramePr>
+              <a:graphicFrameLocks xmlns:a="http://schemas.openxmlformats.org/drawingml/2006/main" noChangeAspect="1"/>
+            </wp:cNvGraphicFramePr>
+            <a:graphic xmlns:a="http://schemas.openxmlformats.org/drawingml/2006/main">
+              <a:graphicData uri="http://schemas.openxmlformats.org/drawingml/2006/picture">
+                <pic:pic xmlns:pic="http://schemas.openxmlformats.org/drawingml/2006/picture">
+                  <pic:nvPicPr>
+                    <pic:cNvPr id="0" name="Picture 3"/>
+                    <pic:cNvPicPr>
+                      <a:picLocks noChangeAspect="1" noChangeArrowheads="1"/>
+                    </pic:cNvPicPr>
+                  </pic:nvPicPr>
+                  <pic:blipFill>
+                    <a:blip r:embed="rId21">
+                      <a:extLst>
+                        <a:ext uri="{28A0092B-C50C-407E-A947-70E740481C1C}">
+                          <a14:useLocalDpi xmlns:a14="http://schemas.microsoft.com/office/drawing/2010/main" val="0"/>
+                        </a:ext>
+                      </a:extLst>
+                    </a:blip>
+                    <a:srcRect/>
+                    <a:stretch>
+                      <a:fillRect/>
+                    </a:stretch>
+                  </pic:blipFill>
+                  <pic:spPr bwMode="auto">
+                    <a:xfrm>
+                      <a:off x="0" y="0"/>
+                      <a:ext cx="3985450" cy="2754900"/>
+                    </a:xfrm>
+                    <a:prstGeom prst="rect">
+                      <a:avLst/>
+                    </a:prstGeom>
+                    <a:noFill/>
+                    <a:ln>
+                      <a:solidFill>
+                        <a:schemeClr val="tx1"/>
+                      </a:solidFill>
+                    </a:ln>
+                  </pic:spPr>
+                </pic:pic>
+              </a:graphicData>
+            </a:graphic>
+          </wp:inline>
+        </w:drawing>
+      </w:r>
+    </w:p>
+    <w:p>
+      <w:r>
+        <w:lastRenderedPageBreak/>
+        <w:t>Section views give a clearer view of the interior or hidden features of an object that you normally cannot see clearly in other views. A section view is made by visually cutting away a part of an object to show the shape and construction at the cutting plane.</w:t>
+      </w:r>
+      <w:r>
+        <w:t xml:space="preserve"> </w:t>
+      </w:r>
+      <w:r>
+        <w:t xml:space="preserve">When sectional views are drawn, the part that </w:t>
+      </w:r>
+      <w:proofErr w:type="gramStart"/>
+      <w:r>
+        <w:t>is  cut</w:t>
+      </w:r>
+      <w:proofErr w:type="gramEnd"/>
+      <w:r>
+        <w:t xml:space="preserve"> by the cutting plane is marked with diagonal (or  crosshatched), parallel section lines.</w:t>
+      </w:r>
+    </w:p>
+    <w:p>
+      <w:r>
+        <w:rPr>
+          <w:noProof/>
+        </w:rPr>
+        <w:drawing>
+          <wp:inline distT="0" distB="0" distL="0" distR="0" wp14:anchorId="035C8BF7" wp14:editId="0F64C844">
+            <wp:extent cx="3261815" cy="1914806"/>
+            <wp:effectExtent l="19050" t="19050" r="15240" b="28575"/>
+            <wp:docPr id="1548819424" name="Picture 3"/>
+            <wp:cNvGraphicFramePr>
+              <a:graphicFrameLocks xmlns:a="http://schemas.openxmlformats.org/drawingml/2006/main" noChangeAspect="1"/>
+            </wp:cNvGraphicFramePr>
+            <a:graphic xmlns:a="http://schemas.openxmlformats.org/drawingml/2006/main">
+              <a:graphicData uri="http://schemas.openxmlformats.org/drawingml/2006/picture">
+                <pic:pic xmlns:pic="http://schemas.openxmlformats.org/drawingml/2006/picture">
+                  <pic:nvPicPr>
+                    <pic:cNvPr id="0" name="Picture 5"/>
+                    <pic:cNvPicPr>
+                      <a:picLocks noChangeAspect="1" noChangeArrowheads="1"/>
+                    </pic:cNvPicPr>
+                  </pic:nvPicPr>
+                  <pic:blipFill>
+                    <a:blip r:embed="rId22">
+                      <a:extLst>
+                        <a:ext uri="{28A0092B-C50C-407E-A947-70E740481C1C}">
+                          <a14:useLocalDpi xmlns:a14="http://schemas.microsoft.com/office/drawing/2010/main" val="0"/>
+                        </a:ext>
+                      </a:extLst>
+                    </a:blip>
+                    <a:srcRect/>
+                    <a:stretch>
+                      <a:fillRect/>
+                    </a:stretch>
+                  </pic:blipFill>
+                  <pic:spPr bwMode="auto">
+                    <a:xfrm>
+                      <a:off x="0" y="0"/>
+                      <a:ext cx="3273271" cy="1921531"/>
+                    </a:xfrm>
+                    <a:prstGeom prst="rect">
+                      <a:avLst/>
+                    </a:prstGeom>
+                    <a:noFill/>
+                    <a:ln>
+                      <a:solidFill>
+                        <a:schemeClr val="tx1"/>
+                      </a:solidFill>
+                    </a:ln>
+                  </pic:spPr>
+                </pic:pic>
+              </a:graphicData>
+            </a:graphic>
+          </wp:inline>
+        </w:drawing>
+      </w:r>
+    </w:p>
+    <w:p>
+      <w:r>
+        <w:t>In blueprints, an offset section is a type of view that shows a portion of the building or object at an angle, usually to clarify the relationship between different parts of the structure.</w:t>
+      </w:r>
+    </w:p>
+    <w:p>
+      <w:r>
+        <w:rPr>
+          <w:noProof/>
+        </w:rPr>
+        <w:drawing>
+          <wp:inline distT="0" distB="0" distL="0" distR="0" wp14:anchorId="161EC56D" wp14:editId="1E9C2980">
+            <wp:extent cx="3031225" cy="2373576"/>
+            <wp:effectExtent l="19050" t="19050" r="17145" b="27305"/>
+            <wp:docPr id="1447026274" name="Picture 4"/>
+            <wp:cNvGraphicFramePr>
+              <a:graphicFrameLocks xmlns:a="http://schemas.openxmlformats.org/drawingml/2006/main" noChangeAspect="1"/>
+            </wp:cNvGraphicFramePr>
+            <a:graphic xmlns:a="http://schemas.openxmlformats.org/drawingml/2006/main">
+              <a:graphicData uri="http://schemas.openxmlformats.org/drawingml/2006/picture">
+                <pic:pic xmlns:pic="http://schemas.openxmlformats.org/drawingml/2006/picture">
+                  <pic:nvPicPr>
+                    <pic:cNvPr id="0" name="Picture 7"/>
+                    <pic:cNvPicPr>
+                      <a:picLocks noChangeAspect="1" noChangeArrowheads="1"/>
+                    </pic:cNvPicPr>
+                  </pic:nvPicPr>
+                  <pic:blipFill rotWithShape="1">
+                    <a:blip r:embed="rId23">
+                      <a:extLst>
+                        <a:ext uri="{28A0092B-C50C-407E-A947-70E740481C1C}">
+                          <a14:useLocalDpi xmlns:a14="http://schemas.microsoft.com/office/drawing/2010/main" val="0"/>
+                        </a:ext>
+                      </a:extLst>
+                    </a:blip>
+                    <a:srcRect l="3674"/>
+                    <a:stretch/>
+                  </pic:blipFill>
+                  <pic:spPr bwMode="auto">
+                    <a:xfrm>
+                      <a:off x="0" y="0"/>
+                      <a:ext cx="3042568" cy="2382458"/>
+                    </a:xfrm>
+                    <a:prstGeom prst="rect">
+                      <a:avLst/>
+                    </a:prstGeom>
+                    <a:noFill/>
+                    <a:ln>
+                      <a:solidFill>
+                        <a:schemeClr val="tx1"/>
+                      </a:solidFill>
+                    </a:ln>
+                    <a:extLst>
+                      <a:ext uri="{53640926-AAD7-44D8-BBD7-CCE9431645EC}">
+                        <a14:shadowObscured xmlns:a14="http://schemas.microsoft.com/office/drawing/2010/main"/>
+                      </a:ext>
+                    </a:extLst>
+                  </pic:spPr>
+                </pic:pic>
+              </a:graphicData>
+            </a:graphic>
+          </wp:inline>
+        </w:drawing>
+      </w:r>
+    </w:p>
+    <w:p>
+      <w:r>
+        <w:t>H</w:t>
+      </w:r>
+      <w:r>
+        <w:t>alf</w:t>
+      </w:r>
+      <w:r>
+        <w:t xml:space="preserve"> </w:t>
+      </w:r>
+      <w:r>
+        <w:t>section</w:t>
+      </w:r>
+      <w:r>
+        <w:t>—This type of sect</w:t>
+      </w:r>
+      <w:r>
+        <w:t xml:space="preserve">ion </w:t>
+      </w:r>
+      <w:r>
+        <w:t xml:space="preserve">is used when an object </w:t>
+      </w:r>
+      <w:r>
+        <w:t>is symmetrical</w:t>
+      </w:r>
+      <w:r>
+        <w:t xml:space="preserve"> in both outside and inside details.  One-half of the object is sectioned; the other half </w:t>
+      </w:r>
+      <w:r>
+        <w:t>is shown</w:t>
+      </w:r>
+      <w:r>
+        <w:t xml:space="preserve"> as a standard view.</w:t>
+      </w:r>
+    </w:p>
+    <w:p>
+      <w:r>
+        <w:rPr>
+          <w:noProof/>
+        </w:rPr>
+        <w:drawing>
+          <wp:inline distT="0" distB="0" distL="0" distR="0" wp14:anchorId="6D3B09D2" wp14:editId="77459185">
+            <wp:extent cx="1247053" cy="1209903"/>
+            <wp:effectExtent l="19050" t="19050" r="10795" b="9525"/>
+            <wp:docPr id="2102218708" name="Picture 1"/>
+            <wp:cNvGraphicFramePr>
+              <a:graphicFrameLocks xmlns:a="http://schemas.openxmlformats.org/drawingml/2006/main" noChangeAspect="1"/>
+            </wp:cNvGraphicFramePr>
+            <a:graphic xmlns:a="http://schemas.openxmlformats.org/drawingml/2006/main">
+              <a:graphicData uri="http://schemas.openxmlformats.org/drawingml/2006/picture">
+                <pic:pic xmlns:pic="http://schemas.openxmlformats.org/drawingml/2006/picture">
+                  <pic:nvPicPr>
+                    <pic:cNvPr id="0" name="Picture 1"/>
+                    <pic:cNvPicPr>
+                      <a:picLocks noChangeAspect="1" noChangeArrowheads="1"/>
+                    </pic:cNvPicPr>
+                  </pic:nvPicPr>
+                  <pic:blipFill>
+                    <a:blip r:embed="rId24">
+                      <a:extLst>
+                        <a:ext uri="{28A0092B-C50C-407E-A947-70E740481C1C}">
+                          <a14:useLocalDpi xmlns:a14="http://schemas.microsoft.com/office/drawing/2010/main" val="0"/>
+                        </a:ext>
+                      </a:extLst>
+                    </a:blip>
+                    <a:srcRect/>
+                    <a:stretch>
+                      <a:fillRect/>
+                    </a:stretch>
+                  </pic:blipFill>
+                  <pic:spPr bwMode="auto">
+                    <a:xfrm>
+                      <a:off x="0" y="0"/>
+                      <a:ext cx="1250961" cy="1213694"/>
+                    </a:xfrm>
+                    <a:prstGeom prst="rect">
+                      <a:avLst/>
+                    </a:prstGeom>
+                    <a:noFill/>
+                    <a:ln>
+                      <a:solidFill>
+                        <a:schemeClr val="tx1"/>
+                      </a:solidFill>
+                    </a:ln>
+                  </pic:spPr>
+                </pic:pic>
+              </a:graphicData>
+            </a:graphic>
+          </wp:inline>
+        </w:drawing>
+      </w:r>
+    </w:p>
+    <w:p>
+      <w:r>
+        <w:lastRenderedPageBreak/>
+        <w:t>R</w:t>
+      </w:r>
+      <w:r>
+        <w:t>evolved</w:t>
+      </w:r>
+      <w:r>
+        <w:t xml:space="preserve"> </w:t>
+      </w:r>
+      <w:r>
+        <w:t>section</w:t>
+      </w:r>
+      <w:r>
+        <w:t xml:space="preserve">—This type of </w:t>
+      </w:r>
+      <w:r>
+        <w:t>section is</w:t>
+      </w:r>
+      <w:r>
+        <w:t xml:space="preserve"> used to eliminate the need to draw extra views </w:t>
+      </w:r>
+      <w:r>
+        <w:t>of rolled</w:t>
+      </w:r>
+      <w:r>
+        <w:t xml:space="preserve"> shapes, ribs, and similar forms. It is really </w:t>
+      </w:r>
+      <w:r>
+        <w:t>a drawing</w:t>
+      </w:r>
+      <w:r>
+        <w:t xml:space="preserve"> within a drawing, and it clearly describes </w:t>
+      </w:r>
+      <w:r>
+        <w:t>the object’s</w:t>
+      </w:r>
+      <w:r>
+        <w:t xml:space="preserve"> shape at a certain cross section.</w:t>
+      </w:r>
+    </w:p>
+    <w:p>
+      <w:r>
+        <w:rPr>
+          <w:noProof/>
+        </w:rPr>
+        <w:drawing>
+          <wp:inline distT="0" distB="0" distL="0" distR="0" wp14:anchorId="1B696E01" wp14:editId="53FE28ED">
+            <wp:extent cx="3116580" cy="1419225"/>
+            <wp:effectExtent l="19050" t="19050" r="26670" b="28575"/>
+            <wp:docPr id="779580216" name="Picture 2"/>
+            <wp:cNvGraphicFramePr>
+              <a:graphicFrameLocks xmlns:a="http://schemas.openxmlformats.org/drawingml/2006/main" noChangeAspect="1"/>
+            </wp:cNvGraphicFramePr>
+            <a:graphic xmlns:a="http://schemas.openxmlformats.org/drawingml/2006/main">
+              <a:graphicData uri="http://schemas.openxmlformats.org/drawingml/2006/picture">
+                <pic:pic xmlns:pic="http://schemas.openxmlformats.org/drawingml/2006/picture">
+                  <pic:nvPicPr>
+                    <pic:cNvPr id="0" name="Picture 3"/>
+                    <pic:cNvPicPr>
+                      <a:picLocks noChangeAspect="1" noChangeArrowheads="1"/>
+                    </pic:cNvPicPr>
+                  </pic:nvPicPr>
+                  <pic:blipFill>
+                    <a:blip r:embed="rId25">
+                      <a:extLst>
+                        <a:ext uri="{28A0092B-C50C-407E-A947-70E740481C1C}">
+                          <a14:useLocalDpi xmlns:a14="http://schemas.microsoft.com/office/drawing/2010/main" val="0"/>
+                        </a:ext>
+                      </a:extLst>
+                    </a:blip>
+                    <a:srcRect/>
+                    <a:stretch>
+                      <a:fillRect/>
+                    </a:stretch>
+                  </pic:blipFill>
+                  <pic:spPr bwMode="auto">
+                    <a:xfrm>
+                      <a:off x="0" y="0"/>
+                      <a:ext cx="3116580" cy="1419225"/>
+                    </a:xfrm>
+                    <a:prstGeom prst="rect">
+                      <a:avLst/>
+                    </a:prstGeom>
+                    <a:noFill/>
+                    <a:ln>
+                      <a:solidFill>
+                        <a:schemeClr val="tx1"/>
+                      </a:solidFill>
+                    </a:ln>
+                  </pic:spPr>
+                </pic:pic>
+              </a:graphicData>
+            </a:graphic>
+          </wp:inline>
+        </w:drawing>
+      </w:r>
+    </w:p>
+    <w:p>
+      <w:r>
+        <w:t>R</w:t>
+      </w:r>
+      <w:r>
+        <w:t>emoved</w:t>
+      </w:r>
+      <w:r>
+        <w:t xml:space="preserve"> </w:t>
+      </w:r>
+      <w:r>
+        <w:t>section</w:t>
+      </w:r>
+      <w:r>
+        <w:t xml:space="preserve">—This type of section </w:t>
+      </w:r>
+      <w:r>
+        <w:t>is used</w:t>
+      </w:r>
+      <w:r>
+        <w:t xml:space="preserve"> to illustrate particular parts of an object. It </w:t>
+      </w:r>
+      <w:r>
+        <w:t>is drawn</w:t>
+      </w:r>
+      <w:r>
+        <w:t xml:space="preserve"> like the revolved section, except it is placed </w:t>
+      </w:r>
+      <w:r>
+        <w:t>at one</w:t>
+      </w:r>
+      <w:r>
+        <w:t xml:space="preserve"> side to bring out important details</w:t>
+      </w:r>
+      <w:r>
+        <w:t>.</w:t>
+      </w:r>
+    </w:p>
+    <w:p>
+      <w:r>
+        <w:rPr>
+          <w:noProof/>
+        </w:rPr>
+        <w:drawing>
+          <wp:inline distT="0" distB="0" distL="0" distR="0" wp14:anchorId="039848EB" wp14:editId="1E3D386C">
+            <wp:extent cx="1495196" cy="1365389"/>
+            <wp:effectExtent l="19050" t="19050" r="10160" b="25400"/>
+            <wp:docPr id="458093481" name="Picture 3"/>
+            <wp:cNvGraphicFramePr>
+              <a:graphicFrameLocks xmlns:a="http://schemas.openxmlformats.org/drawingml/2006/main" noChangeAspect="1"/>
+            </wp:cNvGraphicFramePr>
+            <a:graphic xmlns:a="http://schemas.openxmlformats.org/drawingml/2006/main">
+              <a:graphicData uri="http://schemas.openxmlformats.org/drawingml/2006/picture">
+                <pic:pic xmlns:pic="http://schemas.openxmlformats.org/drawingml/2006/picture">
+                  <pic:nvPicPr>
+                    <pic:cNvPr id="0" name="Picture 5"/>
+                    <pic:cNvPicPr>
+                      <a:picLocks noChangeAspect="1" noChangeArrowheads="1"/>
+                    </pic:cNvPicPr>
+                  </pic:nvPicPr>
+                  <pic:blipFill>
+                    <a:blip r:embed="rId26">
+                      <a:extLst>
+                        <a:ext uri="{28A0092B-C50C-407E-A947-70E740481C1C}">
+                          <a14:useLocalDpi xmlns:a14="http://schemas.microsoft.com/office/drawing/2010/main" val="0"/>
+                        </a:ext>
+                      </a:extLst>
+                    </a:blip>
+                    <a:srcRect/>
+                    <a:stretch>
+                      <a:fillRect/>
+                    </a:stretch>
+                  </pic:blipFill>
+                  <pic:spPr bwMode="auto">
+                    <a:xfrm>
+                      <a:off x="0" y="0"/>
+                      <a:ext cx="1500361" cy="1370106"/>
+                    </a:xfrm>
+                    <a:prstGeom prst="rect">
+                      <a:avLst/>
+                    </a:prstGeom>
+                    <a:noFill/>
+                    <a:ln>
+                      <a:solidFill>
+                        <a:schemeClr val="tx1"/>
+                      </a:solidFill>
+                    </a:ln>
+                  </pic:spPr>
+                </pic:pic>
+              </a:graphicData>
+            </a:graphic>
+          </wp:inline>
+        </w:drawing>
+      </w:r>
+    </w:p>
+    <w:p>
+      <w:r>
+        <w:t>B</w:t>
+      </w:r>
+      <w:r>
+        <w:t>roken</w:t>
+      </w:r>
+      <w:r>
+        <w:t>-</w:t>
+      </w:r>
+      <w:r>
+        <w:t>out</w:t>
+      </w:r>
+      <w:r>
+        <w:t xml:space="preserve"> </w:t>
+      </w:r>
+      <w:r>
+        <w:t>section</w:t>
+      </w:r>
+      <w:r>
+        <w:t xml:space="preserve">—The inner structure of a small area may be shown by peeling back </w:t>
+      </w:r>
+      <w:r>
+        <w:t>or removing</w:t>
+      </w:r>
+      <w:r>
+        <w:t xml:space="preserve"> the outside surface.</w:t>
+      </w:r>
+    </w:p>
+    <w:p>
+      <w:r>
+        <w:rPr>
+          <w:noProof/>
+        </w:rPr>
+        <w:drawing>
+          <wp:inline distT="0" distB="0" distL="0" distR="0" wp14:anchorId="13E4224E" wp14:editId="2125F569">
+            <wp:extent cx="3265475" cy="1625410"/>
+            <wp:effectExtent l="19050" t="19050" r="11430" b="13335"/>
+            <wp:docPr id="418374152" name="Picture 4"/>
+            <wp:cNvGraphicFramePr>
+              <a:graphicFrameLocks xmlns:a="http://schemas.openxmlformats.org/drawingml/2006/main" noChangeAspect="1"/>
+            </wp:cNvGraphicFramePr>
+            <a:graphic xmlns:a="http://schemas.openxmlformats.org/drawingml/2006/main">
+              <a:graphicData uri="http://schemas.openxmlformats.org/drawingml/2006/picture">
+                <pic:pic xmlns:pic="http://schemas.openxmlformats.org/drawingml/2006/picture">
+                  <pic:nvPicPr>
+                    <pic:cNvPr id="0" name="Picture 7"/>
+                    <pic:cNvPicPr>
+                      <a:picLocks noChangeAspect="1" noChangeArrowheads="1"/>
+                    </pic:cNvPicPr>
+                  </pic:nvPicPr>
+                  <pic:blipFill>
+                    <a:blip r:embed="rId27">
+                      <a:extLst>
+                        <a:ext uri="{28A0092B-C50C-407E-A947-70E740481C1C}">
+                          <a14:useLocalDpi xmlns:a14="http://schemas.microsoft.com/office/drawing/2010/main" val="0"/>
+                        </a:ext>
+                      </a:extLst>
+                    </a:blip>
+                    <a:srcRect/>
+                    <a:stretch>
+                      <a:fillRect/>
+                    </a:stretch>
+                  </pic:blipFill>
+                  <pic:spPr bwMode="auto">
+                    <a:xfrm>
+                      <a:off x="0" y="0"/>
+                      <a:ext cx="3281015" cy="1633145"/>
+                    </a:xfrm>
+                    <a:prstGeom prst="rect">
+                      <a:avLst/>
+                    </a:prstGeom>
+                    <a:noFill/>
+                    <a:ln>
+                      <a:solidFill>
+                        <a:schemeClr val="tx1"/>
+                      </a:solidFill>
                     </a:ln>
                   </pic:spPr>
                 </pic:pic>

</xml_diff>

<commit_message>
Added more to schematics and blueprints
</commit_message>
<xml_diff>
--- a/Blueprint Reading Notes.docx
+++ b/Blueprint Reading Notes.docx
@@ -1581,19 +1581,7 @@
         <w:t xml:space="preserve">ion </w:t>
       </w:r>
       <w:r>
-        <w:t xml:space="preserve">is used when an object </w:t>
-      </w:r>
-      <w:r>
-        <w:t>is symmetrical</w:t>
-      </w:r>
-      <w:r>
-        <w:t xml:space="preserve"> in both outside and inside details.  One-half of the object is sectioned; the other half </w:t>
-      </w:r>
-      <w:r>
-        <w:t>is shown</w:t>
-      </w:r>
-      <w:r>
-        <w:t xml:space="preserve"> as a standard view.</w:t>
+        <w:t>is used when an object is symmetrical in both outside and inside details.  One-half of the object is sectioned; the other half is shown as a standard view.</w:t>
       </w:r>
     </w:p>
     <w:p>
@@ -1668,31 +1656,7 @@
         <w:t>section</w:t>
       </w:r>
       <w:r>
-        <w:t xml:space="preserve">—This type of </w:t>
-      </w:r>
-      <w:r>
-        <w:t>section is</w:t>
-      </w:r>
-      <w:r>
-        <w:t xml:space="preserve"> used to eliminate the need to draw extra views </w:t>
-      </w:r>
-      <w:r>
-        <w:t>of rolled</w:t>
-      </w:r>
-      <w:r>
-        <w:t xml:space="preserve"> shapes, ribs, and similar forms. It is really </w:t>
-      </w:r>
-      <w:r>
-        <w:t>a drawing</w:t>
-      </w:r>
-      <w:r>
-        <w:t xml:space="preserve"> within a drawing, and it clearly describes </w:t>
-      </w:r>
-      <w:r>
-        <w:t>the object’s</w:t>
-      </w:r>
-      <w:r>
-        <w:t xml:space="preserve"> shape at a certain cross section.</w:t>
+        <w:t>—This type of section is used to eliminate the need to draw extra views of rolled shapes, ribs, and similar forms. It is really a drawing within a drawing, and it clearly describes the object’s shape at a certain cross section.</w:t>
       </w:r>
     </w:p>
     <w:p>
@@ -1766,25 +1730,7 @@
         <w:t>section</w:t>
       </w:r>
       <w:r>
-        <w:t xml:space="preserve">—This type of section </w:t>
-      </w:r>
-      <w:r>
-        <w:t>is used</w:t>
-      </w:r>
-      <w:r>
-        <w:t xml:space="preserve"> to illustrate particular parts of an object. It </w:t>
-      </w:r>
-      <w:r>
-        <w:t>is drawn</w:t>
-      </w:r>
-      <w:r>
-        <w:t xml:space="preserve"> like the revolved section, except it is placed </w:t>
-      </w:r>
-      <w:r>
-        <w:t>at one</w:t>
-      </w:r>
-      <w:r>
-        <w:t xml:space="preserve"> side to bring out important details</w:t>
+        <w:t>—This type of section is used to illustrate particular parts of an object. It is drawn like the revolved section, except it is placed at one side to bring out important details</w:t>
       </w:r>
       <w:r>
         <w:t>.</w:t>
@@ -1867,13 +1813,7 @@
         <w:t>section</w:t>
       </w:r>
       <w:r>
-        <w:t xml:space="preserve">—The inner structure of a small area may be shown by peeling back </w:t>
-      </w:r>
-      <w:r>
-        <w:t>or removing</w:t>
-      </w:r>
-      <w:r>
-        <w:t xml:space="preserve"> the outside surface.</w:t>
+        <w:t>—The inner structure of a small area may be shown by peeling back or removing the outside surface.</w:t>
       </w:r>
     </w:p>
     <w:p>
@@ -1934,6 +1874,543 @@
       </w:r>
     </w:p>
     <w:p/>
+    <w:p/>
+    <w:p/>
+    <w:p/>
+    <w:p/>
+    <w:p/>
+    <w:p>
+      <w:r>
+        <w:lastRenderedPageBreak/>
+        <w:t>An aligned section in blueprints shows angled parts as if they were cut and rotated to face the viewer directly. This makes it easier to see the real shape and size of complex features that aren't straight up-and-down or side-to-side in the main drawing.</w:t>
+      </w:r>
+    </w:p>
+    <w:p>
+      <w:r>
+        <w:rPr>
+          <w:noProof/>
+        </w:rPr>
+        <w:drawing>
+          <wp:inline distT="0" distB="0" distL="0" distR="0" wp14:anchorId="6734849B" wp14:editId="2AE77ACF">
+            <wp:extent cx="2981739" cy="2293801"/>
+            <wp:effectExtent l="19050" t="19050" r="28575" b="11430"/>
+            <wp:docPr id="966793768" name="Picture 2"/>
+            <wp:cNvGraphicFramePr>
+              <a:graphicFrameLocks xmlns:a="http://schemas.openxmlformats.org/drawingml/2006/main" noChangeAspect="1"/>
+            </wp:cNvGraphicFramePr>
+            <a:graphic xmlns:a="http://schemas.openxmlformats.org/drawingml/2006/main">
+              <a:graphicData uri="http://schemas.openxmlformats.org/drawingml/2006/picture">
+                <pic:pic xmlns:pic="http://schemas.openxmlformats.org/drawingml/2006/picture">
+                  <pic:nvPicPr>
+                    <pic:cNvPr id="0" name="Picture 6"/>
+                    <pic:cNvPicPr>
+                      <a:picLocks noChangeAspect="1" noChangeArrowheads="1"/>
+                    </pic:cNvPicPr>
+                  </pic:nvPicPr>
+                  <pic:blipFill>
+                    <a:blip r:embed="rId28">
+                      <a:extLst>
+                        <a:ext uri="{28A0092B-C50C-407E-A947-70E740481C1C}">
+                          <a14:useLocalDpi xmlns:a14="http://schemas.microsoft.com/office/drawing/2010/main" val="0"/>
+                        </a:ext>
+                      </a:extLst>
+                    </a:blip>
+                    <a:srcRect/>
+                    <a:stretch>
+                      <a:fillRect/>
+                    </a:stretch>
+                  </pic:blipFill>
+                  <pic:spPr bwMode="auto">
+                    <a:xfrm>
+                      <a:off x="0" y="0"/>
+                      <a:ext cx="2992501" cy="2302080"/>
+                    </a:xfrm>
+                    <a:prstGeom prst="rect">
+                      <a:avLst/>
+                    </a:prstGeom>
+                    <a:noFill/>
+                    <a:ln>
+                      <a:solidFill>
+                        <a:schemeClr val="tx1"/>
+                      </a:solidFill>
+                    </a:ln>
+                  </pic:spPr>
+                </pic:pic>
+              </a:graphicData>
+            </a:graphic>
+          </wp:inline>
+        </w:drawing>
+      </w:r>
+    </w:p>
+    <w:p>
+      <w:r>
+        <w:t>An exploded view in blueprint reading is a diagram that shows all the parts of an object separated but in the correct order. It's like the object has been pulled apart in mid-air, with the pieces floating in their relative positions. This type of view helps show how different parts fit together and makes it easier to understand the assembly process.</w:t>
+      </w:r>
+    </w:p>
+    <w:p>
+      <w:r>
+        <w:rPr>
+          <w:noProof/>
+        </w:rPr>
+        <w:drawing>
+          <wp:inline distT="0" distB="0" distL="0" distR="0" wp14:anchorId="37905980" wp14:editId="091F162E">
+            <wp:extent cx="3519280" cy="2824685"/>
+            <wp:effectExtent l="19050" t="19050" r="24130" b="13970"/>
+            <wp:docPr id="558115427" name="Picture 3"/>
+            <wp:cNvGraphicFramePr>
+              <a:graphicFrameLocks xmlns:a="http://schemas.openxmlformats.org/drawingml/2006/main" noChangeAspect="1"/>
+            </wp:cNvGraphicFramePr>
+            <a:graphic xmlns:a="http://schemas.openxmlformats.org/drawingml/2006/main">
+              <a:graphicData uri="http://schemas.openxmlformats.org/drawingml/2006/picture">
+                <pic:pic xmlns:pic="http://schemas.openxmlformats.org/drawingml/2006/picture">
+                  <pic:nvPicPr>
+                    <pic:cNvPr id="0" name="Picture 8"/>
+                    <pic:cNvPicPr>
+                      <a:picLocks noChangeAspect="1" noChangeArrowheads="1"/>
+                    </pic:cNvPicPr>
+                  </pic:nvPicPr>
+                  <pic:blipFill>
+                    <a:blip r:embed="rId29">
+                      <a:extLst>
+                        <a:ext uri="{28A0092B-C50C-407E-A947-70E740481C1C}">
+                          <a14:useLocalDpi xmlns:a14="http://schemas.microsoft.com/office/drawing/2010/main" val="0"/>
+                        </a:ext>
+                      </a:extLst>
+                    </a:blip>
+                    <a:srcRect/>
+                    <a:stretch>
+                      <a:fillRect/>
+                    </a:stretch>
+                  </pic:blipFill>
+                  <pic:spPr bwMode="auto">
+                    <a:xfrm>
+                      <a:off x="0" y="0"/>
+                      <a:ext cx="3524998" cy="2829274"/>
+                    </a:xfrm>
+                    <a:prstGeom prst="rect">
+                      <a:avLst/>
+                    </a:prstGeom>
+                    <a:noFill/>
+                    <a:ln>
+                      <a:solidFill>
+                        <a:schemeClr val="tx1"/>
+                      </a:solidFill>
+                    </a:ln>
+                  </pic:spPr>
+                </pic:pic>
+              </a:graphicData>
+            </a:graphic>
+          </wp:inline>
+        </w:drawing>
+      </w:r>
+    </w:p>
+    <w:p>
+      <w:r>
+        <w:t xml:space="preserve">A detail drawing is a print that shows a </w:t>
+      </w:r>
+      <w:r>
+        <w:t>single component</w:t>
+      </w:r>
+      <w:r>
+        <w:t xml:space="preserve"> or part. It includes a complete and </w:t>
+      </w:r>
+      <w:r>
+        <w:t>exact description</w:t>
+      </w:r>
+      <w:r>
+        <w:t xml:space="preserve"> of the part’s shape and dimensions, </w:t>
+      </w:r>
+      <w:r>
+        <w:t>and how</w:t>
+      </w:r>
+      <w:r>
+        <w:t xml:space="preserve"> it is made. A complete detail drawing will </w:t>
+      </w:r>
+      <w:r>
+        <w:t>show in</w:t>
+      </w:r>
+      <w:r>
+        <w:t xml:space="preserve"> a direct and simple manner the shape, exact </w:t>
+      </w:r>
+      <w:r>
+        <w:t>size, type</w:t>
+      </w:r>
+      <w:r>
+        <w:t xml:space="preserve"> of material, finish for each part, </w:t>
+      </w:r>
+      <w:r>
+        <w:t>tolerance, necessary</w:t>
+      </w:r>
+      <w:r>
+        <w:t xml:space="preserve"> shop operations, number of parts </w:t>
+      </w:r>
+      <w:r>
+        <w:t>required, and</w:t>
+      </w:r>
+      <w:r>
+        <w:t xml:space="preserve"> so forth.</w:t>
+      </w:r>
+    </w:p>
+    <w:p/>
+    <w:p/>
+    <w:p>
+      <w:r>
+        <w:lastRenderedPageBreak/>
+        <w:t xml:space="preserve">In learning to read machine drawings, you must </w:t>
+      </w:r>
+      <w:r>
+        <w:t>first become</w:t>
+      </w:r>
+      <w:r>
+        <w:t xml:space="preserve"> familiar with the common terms, symbols, </w:t>
+      </w:r>
+      <w:r>
+        <w:t>and conventions</w:t>
+      </w:r>
+      <w:r>
+        <w:t xml:space="preserve">. </w:t>
+      </w:r>
+    </w:p>
+    <w:p>
+      <w:r>
+        <w:rPr>
+          <w:noProof/>
+        </w:rPr>
+        <w:drawing>
+          <wp:inline distT="0" distB="0" distL="0" distR="0" wp14:anchorId="73BABEF0" wp14:editId="732425E1">
+            <wp:extent cx="2361565" cy="3514725"/>
+            <wp:effectExtent l="19050" t="19050" r="19685" b="28575"/>
+            <wp:docPr id="1397118847" name="Picture 4"/>
+            <wp:cNvGraphicFramePr>
+              <a:graphicFrameLocks xmlns:a="http://schemas.openxmlformats.org/drawingml/2006/main" noChangeAspect="1"/>
+            </wp:cNvGraphicFramePr>
+            <a:graphic xmlns:a="http://schemas.openxmlformats.org/drawingml/2006/main">
+              <a:graphicData uri="http://schemas.openxmlformats.org/drawingml/2006/picture">
+                <pic:pic xmlns:pic="http://schemas.openxmlformats.org/drawingml/2006/picture">
+                  <pic:nvPicPr>
+                    <pic:cNvPr id="0" name="Picture 10"/>
+                    <pic:cNvPicPr>
+                      <a:picLocks noChangeAspect="1" noChangeArrowheads="1"/>
+                    </pic:cNvPicPr>
+                  </pic:nvPicPr>
+                  <pic:blipFill>
+                    <a:blip r:embed="rId30">
+                      <a:extLst>
+                        <a:ext uri="{28A0092B-C50C-407E-A947-70E740481C1C}">
+                          <a14:useLocalDpi xmlns:a14="http://schemas.microsoft.com/office/drawing/2010/main" val="0"/>
+                        </a:ext>
+                      </a:extLst>
+                    </a:blip>
+                    <a:srcRect/>
+                    <a:stretch>
+                      <a:fillRect/>
+                    </a:stretch>
+                  </pic:blipFill>
+                  <pic:spPr bwMode="auto">
+                    <a:xfrm>
+                      <a:off x="0" y="0"/>
+                      <a:ext cx="2361565" cy="3514725"/>
+                    </a:xfrm>
+                    <a:prstGeom prst="rect">
+                      <a:avLst/>
+                    </a:prstGeom>
+                    <a:noFill/>
+                    <a:ln>
+                      <a:solidFill>
+                        <a:schemeClr val="tx1"/>
+                      </a:solidFill>
+                    </a:ln>
+                  </pic:spPr>
+                </pic:pic>
+              </a:graphicData>
+            </a:graphic>
+          </wp:inline>
+        </w:drawing>
+      </w:r>
+    </w:p>
+    <w:p>
+      <w:r>
+        <w:t xml:space="preserve">Tolerances: </w:t>
+      </w:r>
+      <w:r>
+        <w:t>A tolerance in engineering is the acceptable range of variation for a dimension or measurement. It defines how much a part can deviate from its ideal size or shape while still being considered functional and acceptable.</w:t>
+      </w:r>
+    </w:p>
+    <w:p>
+      <w:pPr>
+        <w:pStyle w:val="whitespace-pre-wrap"/>
+        <w:rPr>
+          <w:rFonts w:asciiTheme="minorHAnsi" w:eastAsiaTheme="minorHAnsi" w:hAnsiTheme="minorHAnsi" w:cstheme="minorBidi"/>
+          <w:kern w:val="2"/>
+          <w:sz w:val="22"/>
+          <w:szCs w:val="22"/>
+          <w14:ligatures w14:val="standardContextual"/>
+        </w:rPr>
+      </w:pPr>
+      <w:r>
+        <w:rPr>
+          <w:rFonts w:asciiTheme="minorHAnsi" w:eastAsiaTheme="minorHAnsi" w:hAnsiTheme="minorHAnsi" w:cstheme="minorBidi"/>
+          <w:kern w:val="2"/>
+          <w:sz w:val="22"/>
+          <w:szCs w:val="22"/>
+          <w14:ligatures w14:val="standardContextual"/>
+        </w:rPr>
+        <w:t>Fillets are smooth, curved inside corners in metal parts. They make cast metal stronger by helping it cool evenly. This reduces the chance of breaks.</w:t>
+      </w:r>
+      <w:r>
+        <w:rPr>
+          <w:rFonts w:asciiTheme="minorHAnsi" w:eastAsiaTheme="minorHAnsi" w:hAnsiTheme="minorHAnsi" w:cstheme="minorBidi"/>
+          <w:kern w:val="2"/>
+          <w:sz w:val="22"/>
+          <w:szCs w:val="22"/>
+          <w14:ligatures w14:val="standardContextual"/>
+        </w:rPr>
+        <w:t xml:space="preserve"> </w:t>
+      </w:r>
+      <w:r>
+        <w:rPr>
+          <w:rFonts w:asciiTheme="minorHAnsi" w:eastAsiaTheme="minorHAnsi" w:hAnsiTheme="minorHAnsi" w:cstheme="minorBidi"/>
+          <w:kern w:val="2"/>
+          <w:sz w:val="22"/>
+          <w:szCs w:val="22"/>
+          <w14:ligatures w14:val="standardContextual"/>
+        </w:rPr>
+        <w:t>Rounds (or radii) are smooth, curved outside corners. They prevent chipping and remove sharp edges.</w:t>
+      </w:r>
+      <w:r>
+        <w:rPr>
+          <w:rFonts w:asciiTheme="minorHAnsi" w:eastAsiaTheme="minorHAnsi" w:hAnsiTheme="minorHAnsi" w:cstheme="minorBidi"/>
+          <w:kern w:val="2"/>
+          <w:sz w:val="22"/>
+          <w:szCs w:val="22"/>
+          <w14:ligatures w14:val="standardContextual"/>
+        </w:rPr>
+        <w:t xml:space="preserve"> </w:t>
+      </w:r>
+      <w:r>
+        <w:rPr>
+          <w:rFonts w:asciiTheme="minorHAnsi" w:eastAsiaTheme="minorHAnsi" w:hAnsiTheme="minorHAnsi" w:cstheme="minorBidi"/>
+          <w:kern w:val="2"/>
+          <w:sz w:val="22"/>
+          <w:szCs w:val="22"/>
+          <w14:ligatures w14:val="standardContextual"/>
+        </w:rPr>
+        <w:t>Both fillets and rounds replace sharp angles with gentle curves, but fillets are on the inside and rounds are on the outside.</w:t>
+      </w:r>
+    </w:p>
+    <w:p>
+      <w:r>
+        <w:t xml:space="preserve">Slots and slides are used to mate two </w:t>
+      </w:r>
+      <w:r>
+        <w:t>specially shaped</w:t>
+      </w:r>
+      <w:r>
+        <w:t xml:space="preserve"> pieces of material and securely hold </w:t>
+      </w:r>
+      <w:r>
+        <w:t>them together</w:t>
+      </w:r>
+      <w:r>
+        <w:t>, yet allow them to move or slide.</w:t>
+      </w:r>
+    </w:p>
+    <w:p>
+      <w:r>
+        <w:t>Keys, keyways, and keysets are used to join rotating parts in machines. A key is a small metal piece that fits into matching slots (keyways) in a shaft and the part it drives. This prevents the parts from spinning separately. The whole assembly is called a keyset. It's a simple way to transfer rotational motion between parts.</w:t>
+      </w:r>
+    </w:p>
+    <w:p/>
+    <w:p/>
+    <w:p/>
+    <w:p>
+      <w:r>
+        <w:lastRenderedPageBreak/>
+        <w:t>Thread classes used to be called "class of fit." The National Bureau of Standards changed the name to "class of thread" in their official standards. However, people will likely keep using the old term "class of fit" for a long time.</w:t>
+      </w:r>
+    </w:p>
+    <w:p>
+      <w:pPr>
+        <w:ind w:left="720"/>
+      </w:pPr>
+      <w:r>
+        <w:t xml:space="preserve">HELIX—The curve formed on any cylinder by </w:t>
+      </w:r>
+      <w:r>
+        <w:t>a straight</w:t>
+      </w:r>
+      <w:r>
+        <w:t xml:space="preserve"> line in a plane that is wrapped around </w:t>
+      </w:r>
+      <w:r>
+        <w:t>the cylinder</w:t>
+      </w:r>
+      <w:r>
+        <w:t xml:space="preserve"> with a forward progression.  </w:t>
+      </w:r>
+    </w:p>
+    <w:p>
+      <w:pPr>
+        <w:ind w:firstLine="720"/>
+      </w:pPr>
+      <w:r>
+        <w:t xml:space="preserve">EXTERNAL THREAD—A thread on the </w:t>
+      </w:r>
+      <w:r>
+        <w:t>outside of</w:t>
+      </w:r>
+      <w:r>
+        <w:t xml:space="preserve"> a member. An example is the thread of a bolt.  </w:t>
+      </w:r>
+    </w:p>
+    <w:p>
+      <w:pPr>
+        <w:ind w:firstLine="720"/>
+      </w:pPr>
+      <w:r>
+        <w:t xml:space="preserve">INTERNAL THREAD—A thread on the inside </w:t>
+      </w:r>
+      <w:r>
+        <w:t>of a</w:t>
+      </w:r>
+      <w:r>
+        <w:t xml:space="preserve"> member. An example is the thread inside a nut.  </w:t>
+      </w:r>
+    </w:p>
+    <w:p>
+      <w:pPr>
+        <w:ind w:firstLine="720"/>
+      </w:pPr>
+      <w:r>
+        <w:t xml:space="preserve">MAJOR DIAMETER—The largest diameter of </w:t>
+      </w:r>
+      <w:r>
+        <w:t>an external</w:t>
+      </w:r>
+      <w:r>
+        <w:t xml:space="preserve"> or internal thread</w:t>
+      </w:r>
+      <w:r>
+        <w:t>.</w:t>
+      </w:r>
+      <w:r>
+        <w:t xml:space="preserve">  </w:t>
+      </w:r>
+    </w:p>
+    <w:p>
+      <w:pPr>
+        <w:ind w:firstLine="720"/>
+      </w:pPr>
+      <w:r>
+        <w:t xml:space="preserve">AXIS—The center line running lengthwise </w:t>
+      </w:r>
+      <w:r>
+        <w:t>through a</w:t>
+      </w:r>
+      <w:r>
+        <w:t xml:space="preserve"> screw.  </w:t>
+      </w:r>
+    </w:p>
+    <w:p>
+      <w:pPr>
+        <w:ind w:left="720"/>
+      </w:pPr>
+      <w:r>
+        <w:t xml:space="preserve">CREST—The surface of the thread </w:t>
+      </w:r>
+      <w:r>
+        <w:t>corresponding to</w:t>
+      </w:r>
+      <w:r>
+        <w:t xml:space="preserve"> the major diameter of an external thread and the </w:t>
+      </w:r>
+      <w:r>
+        <w:t>minor diameter</w:t>
+      </w:r>
+      <w:r>
+        <w:t xml:space="preserve"> of an internal thread.</w:t>
+      </w:r>
+    </w:p>
+    <w:p>
+      <w:pPr>
+        <w:ind w:left="720"/>
+      </w:pPr>
+      <w:r>
+        <w:t>ROOT—The surface of the thread corresponding to the minor diameter of an external thread and the diameter of an internal thread</w:t>
+      </w:r>
+      <w:r>
+        <w:t>.</w:t>
+      </w:r>
+    </w:p>
+    <w:p>
+      <w:pPr>
+        <w:ind w:left="720"/>
+      </w:pPr>
+      <w:r>
+        <w:t xml:space="preserve">DEPTH—The distance from the root of a thread </w:t>
+      </w:r>
+      <w:r>
+        <w:t>to the</w:t>
+      </w:r>
+      <w:r>
+        <w:t xml:space="preserve"> crest, measured perpendicularly to the axis.  </w:t>
+      </w:r>
+    </w:p>
+    <w:p>
+      <w:pPr>
+        <w:ind w:left="720"/>
+      </w:pPr>
+      <w:r>
+        <w:t xml:space="preserve">PITCH—The distance from a point on a </w:t>
+      </w:r>
+      <w:r>
+        <w:t>screw thread</w:t>
+      </w:r>
+      <w:r>
+        <w:t xml:space="preserve"> to a corresponding point on the next </w:t>
+      </w:r>
+      <w:r>
+        <w:t>thread, measured</w:t>
+      </w:r>
+      <w:r>
+        <w:t xml:space="preserve"> parallel to the axis.  </w:t>
+      </w:r>
+    </w:p>
+    <w:p>
+      <w:pPr>
+        <w:ind w:left="720"/>
+      </w:pPr>
+      <w:r>
+        <w:t xml:space="preserve">LEAD—The distance a screw thread advances </w:t>
+      </w:r>
+      <w:r>
+        <w:t>on one</w:t>
+      </w:r>
+      <w:r>
+        <w:t xml:space="preserve"> turn, measured parallel to the axis. On </w:t>
+      </w:r>
+      <w:r>
+        <w:t>a single</w:t>
+      </w:r>
+      <w:r>
+        <w:t xml:space="preserve">-thread screw the lead and the pitch are </w:t>
+      </w:r>
+      <w:r>
+        <w:t>identical; on</w:t>
+      </w:r>
+      <w:r>
+        <w:t xml:space="preserve"> a double-thread screw the lead is twice the pitch; </w:t>
+      </w:r>
+      <w:r>
+        <w:t>on a</w:t>
+      </w:r>
+      <w:r>
+        <w:t xml:space="preserve"> triple-thread screw the lead is three times the pitch</w:t>
+      </w:r>
+      <w:r>
+        <w:t>.</w:t>
+      </w:r>
+    </w:p>
     <w:sectPr>
       <w:pgSz w:w="12240" w:h="15840"/>
       <w:pgMar w:top="1440" w:right="1440" w:bottom="1440" w:left="1440" w:header="720" w:footer="720" w:gutter="0"/>

</xml_diff>

<commit_message>
Added information to blueprints and schematics
</commit_message>
<xml_diff>
--- a/Blueprint Reading Notes.docx
+++ b/Blueprint Reading Notes.docx
@@ -2006,49 +2006,7 @@
     </w:p>
     <w:p>
       <w:r>
-        <w:t xml:space="preserve">A detail drawing is a print that shows a </w:t>
-      </w:r>
-      <w:r>
-        <w:t>single component</w:t>
-      </w:r>
-      <w:r>
-        <w:t xml:space="preserve"> or part. It includes a complete and </w:t>
-      </w:r>
-      <w:r>
-        <w:t>exact description</w:t>
-      </w:r>
-      <w:r>
-        <w:t xml:space="preserve"> of the part’s shape and dimensions, </w:t>
-      </w:r>
-      <w:r>
-        <w:t>and how</w:t>
-      </w:r>
-      <w:r>
-        <w:t xml:space="preserve"> it is made. A complete detail drawing will </w:t>
-      </w:r>
-      <w:r>
-        <w:t>show in</w:t>
-      </w:r>
-      <w:r>
-        <w:t xml:space="preserve"> a direct and simple manner the shape, exact </w:t>
-      </w:r>
-      <w:r>
-        <w:t>size, type</w:t>
-      </w:r>
-      <w:r>
-        <w:t xml:space="preserve"> of material, finish for each part, </w:t>
-      </w:r>
-      <w:r>
-        <w:t>tolerance, necessary</w:t>
-      </w:r>
-      <w:r>
-        <w:t xml:space="preserve"> shop operations, number of parts </w:t>
-      </w:r>
-      <w:r>
-        <w:t>required, and</w:t>
-      </w:r>
-      <w:r>
-        <w:t xml:space="preserve"> so forth.</w:t>
+        <w:t>A detail drawing is a print that shows a single component or part. It includes a complete and exact description of the part’s shape and dimensions, and how it is made. A complete detail drawing will show in a direct and simple manner the shape, exact size, type of material, finish for each part, tolerance, necessary shop operations, number of parts required, and so forth.</w:t>
       </w:r>
     </w:p>
     <w:p/>
@@ -2056,16 +2014,7 @@
     <w:p>
       <w:r>
         <w:lastRenderedPageBreak/>
-        <w:t xml:space="preserve">In learning to read machine drawings, you must </w:t>
-      </w:r>
-      <w:r>
-        <w:t>first become</w:t>
-      </w:r>
-      <w:r>
-        <w:t xml:space="preserve"> familiar with the common terms, symbols, </w:t>
-      </w:r>
-      <w:r>
-        <w:t>and conventions</w:t>
+        <w:t>In learning to read machine drawings, you must first become familiar with the common terms, symbols, and conventions</w:t>
       </w:r>
       <w:r>
         <w:t xml:space="preserve">. </w:t>
@@ -2130,10 +2079,7 @@
     </w:p>
     <w:p>
       <w:r>
-        <w:t xml:space="preserve">Tolerances: </w:t>
-      </w:r>
-      <w:r>
-        <w:t>A tolerance in engineering is the acceptable range of variation for a dimension or measurement. It defines how much a part can deviate from its ideal size or shape while still being considered functional and acceptable.</w:t>
+        <w:t>Tolerances: A tolerance in engineering is the acceptable range of variation for a dimension or measurement. It defines how much a part can deviate from its ideal size or shape while still being considered functional and acceptable.</w:t>
       </w:r>
     </w:p>
     <w:p>
@@ -2155,64 +2101,12 @@
           <w:szCs w:val="22"/>
           <w14:ligatures w14:val="standardContextual"/>
         </w:rPr>
-        <w:t>Fillets are smooth, curved inside corners in metal parts. They make cast metal stronger by helping it cool evenly. This reduces the chance of breaks.</w:t>
-      </w:r>
-      <w:r>
-        <w:rPr>
-          <w:rFonts w:asciiTheme="minorHAnsi" w:eastAsiaTheme="minorHAnsi" w:hAnsiTheme="minorHAnsi" w:cstheme="minorBidi"/>
-          <w:kern w:val="2"/>
-          <w:sz w:val="22"/>
-          <w:szCs w:val="22"/>
-          <w14:ligatures w14:val="standardContextual"/>
-        </w:rPr>
-        <w:t xml:space="preserve"> </w:t>
-      </w:r>
-      <w:r>
-        <w:rPr>
-          <w:rFonts w:asciiTheme="minorHAnsi" w:eastAsiaTheme="minorHAnsi" w:hAnsiTheme="minorHAnsi" w:cstheme="minorBidi"/>
-          <w:kern w:val="2"/>
-          <w:sz w:val="22"/>
-          <w:szCs w:val="22"/>
-          <w14:ligatures w14:val="standardContextual"/>
-        </w:rPr>
-        <w:t>Rounds (or radii) are smooth, curved outside corners. They prevent chipping and remove sharp edges.</w:t>
-      </w:r>
-      <w:r>
-        <w:rPr>
-          <w:rFonts w:asciiTheme="minorHAnsi" w:eastAsiaTheme="minorHAnsi" w:hAnsiTheme="minorHAnsi" w:cstheme="minorBidi"/>
-          <w:kern w:val="2"/>
-          <w:sz w:val="22"/>
-          <w:szCs w:val="22"/>
-          <w14:ligatures w14:val="standardContextual"/>
-        </w:rPr>
-        <w:t xml:space="preserve"> </w:t>
-      </w:r>
-      <w:r>
-        <w:rPr>
-          <w:rFonts w:asciiTheme="minorHAnsi" w:eastAsiaTheme="minorHAnsi" w:hAnsiTheme="minorHAnsi" w:cstheme="minorBidi"/>
-          <w:kern w:val="2"/>
-          <w:sz w:val="22"/>
-          <w:szCs w:val="22"/>
-          <w14:ligatures w14:val="standardContextual"/>
-        </w:rPr>
-        <w:t>Both fillets and rounds replace sharp angles with gentle curves, but fillets are on the inside and rounds are on the outside.</w:t>
-      </w:r>
-    </w:p>
-    <w:p>
-      <w:r>
-        <w:t xml:space="preserve">Slots and slides are used to mate two </w:t>
-      </w:r>
-      <w:r>
-        <w:t>specially shaped</w:t>
-      </w:r>
-      <w:r>
-        <w:t xml:space="preserve"> pieces of material and securely hold </w:t>
-      </w:r>
-      <w:r>
-        <w:t>them together</w:t>
-      </w:r>
-      <w:r>
-        <w:t>, yet allow them to move or slide.</w:t>
+        <w:t>Fillets are smooth, curved inside corners in metal parts. They make cast metal stronger by helping it cool evenly. This reduces the chance of breaks. Rounds (or radii) are smooth, curved outside corners. They prevent chipping and remove sharp edges. Both fillets and rounds replace sharp angles with gentle curves, but fillets are on the inside and rounds are on the outside.</w:t>
+      </w:r>
+    </w:p>
+    <w:p>
+      <w:r>
+        <w:t>Slots and slides are used to mate two specially shaped pieces of material and securely hold them together, yet allow them to move or slide.</w:t>
       </w:r>
     </w:p>
     <w:p>
@@ -2234,19 +2128,13 @@
         <w:ind w:left="720"/>
       </w:pPr>
       <w:r>
-        <w:t xml:space="preserve">HELIX—The curve formed on any cylinder by </w:t>
-      </w:r>
-      <w:r>
-        <w:t>a straight</w:t>
-      </w:r>
-      <w:r>
-        <w:t xml:space="preserve"> line in a plane that is wrapped around </w:t>
-      </w:r>
-      <w:r>
-        <w:t>the cylinder</w:t>
-      </w:r>
-      <w:r>
-        <w:t xml:space="preserve"> with a forward progression.  </w:t>
+        <w:t>H</w:t>
+      </w:r>
+      <w:r>
+        <w:t>elix-</w:t>
+      </w:r>
+      <w:r>
+        <w:t xml:space="preserve">The curve formed on any cylinder by a straight line in a plane that is wrapped around the cylinder with a forward progression.  </w:t>
       </w:r>
     </w:p>
     <w:p>
@@ -2254,13 +2142,22 @@
         <w:ind w:firstLine="720"/>
       </w:pPr>
       <w:r>
-        <w:t xml:space="preserve">EXTERNAL THREAD—A thread on the </w:t>
-      </w:r>
-      <w:r>
-        <w:t>outside of</w:t>
-      </w:r>
-      <w:r>
-        <w:t xml:space="preserve"> a member. An example is the thread of a bolt.  </w:t>
+        <w:t>E</w:t>
+      </w:r>
+      <w:r>
+        <w:t>xternal</w:t>
+      </w:r>
+      <w:r>
+        <w:t xml:space="preserve"> T</w:t>
+      </w:r>
+      <w:r>
+        <w:t>hread</w:t>
+      </w:r>
+      <w:r>
+        <w:t>-</w:t>
+      </w:r>
+      <w:r>
+        <w:t xml:space="preserve">A thread on the outside of a member. An example is the thread of a bolt.  </w:t>
       </w:r>
     </w:p>
     <w:p>
@@ -2268,13 +2165,22 @@
         <w:ind w:firstLine="720"/>
       </w:pPr>
       <w:r>
-        <w:t xml:space="preserve">INTERNAL THREAD—A thread on the inside </w:t>
-      </w:r>
-      <w:r>
-        <w:t>of a</w:t>
-      </w:r>
-      <w:r>
-        <w:t xml:space="preserve"> member. An example is the thread inside a nut.  </w:t>
+        <w:t>I</w:t>
+      </w:r>
+      <w:r>
+        <w:t>nternal</w:t>
+      </w:r>
+      <w:r>
+        <w:t xml:space="preserve"> T</w:t>
+      </w:r>
+      <w:r>
+        <w:t>hread</w:t>
+      </w:r>
+      <w:r>
+        <w:t>-</w:t>
+      </w:r>
+      <w:r>
+        <w:t xml:space="preserve">A thread on the inside of a member. An example is the thread inside a nut.  </w:t>
       </w:r>
     </w:p>
     <w:p>
@@ -2282,13 +2188,22 @@
         <w:ind w:firstLine="720"/>
       </w:pPr>
       <w:r>
-        <w:t xml:space="preserve">MAJOR DIAMETER—The largest diameter of </w:t>
-      </w:r>
-      <w:r>
-        <w:t>an external</w:t>
-      </w:r>
-      <w:r>
-        <w:t xml:space="preserve"> or internal thread</w:t>
+        <w:t>M</w:t>
+      </w:r>
+      <w:r>
+        <w:t>ajor</w:t>
+      </w:r>
+      <w:r>
+        <w:t xml:space="preserve"> D</w:t>
+      </w:r>
+      <w:r>
+        <w:t>iameter</w:t>
+      </w:r>
+      <w:r>
+        <w:t>-</w:t>
+      </w:r>
+      <w:r>
+        <w:t>The largest diameter of an external or internal thread</w:t>
       </w:r>
       <w:r>
         <w:t>.</w:t>
@@ -2302,13 +2217,13 @@
         <w:ind w:firstLine="720"/>
       </w:pPr>
       <w:r>
-        <w:t xml:space="preserve">AXIS—The center line running lengthwise </w:t>
-      </w:r>
-      <w:r>
-        <w:t>through a</w:t>
-      </w:r>
-      <w:r>
-        <w:t xml:space="preserve"> screw.  </w:t>
+        <w:t>A</w:t>
+      </w:r>
+      <w:r>
+        <w:t>xis-</w:t>
+      </w:r>
+      <w:r>
+        <w:t xml:space="preserve">The center line running lengthwise through a screw.  </w:t>
       </w:r>
     </w:p>
     <w:p>
@@ -2316,19 +2231,13 @@
         <w:ind w:left="720"/>
       </w:pPr>
       <w:r>
-        <w:t xml:space="preserve">CREST—The surface of the thread </w:t>
-      </w:r>
-      <w:r>
-        <w:t>corresponding to</w:t>
-      </w:r>
-      <w:r>
-        <w:t xml:space="preserve"> the major diameter of an external thread and the </w:t>
-      </w:r>
-      <w:r>
-        <w:t>minor diameter</w:t>
-      </w:r>
-      <w:r>
-        <w:t xml:space="preserve"> of an internal thread.</w:t>
+        <w:t>C</w:t>
+      </w:r>
+      <w:r>
+        <w:t>rest-</w:t>
+      </w:r>
+      <w:r>
+        <w:t>The surface of the thread corresponding to the major diameter of an external thread and the minor diameter of an internal thread.</w:t>
       </w:r>
     </w:p>
     <w:p>
@@ -2336,24 +2245,146 @@
         <w:ind w:left="720"/>
       </w:pPr>
       <w:r>
-        <w:t>ROOT—The surface of the thread corresponding to the minor diameter of an external thread and the diameter of an internal thread</w:t>
+        <w:t>R</w:t>
+      </w:r>
+      <w:r>
+        <w:t>oot-</w:t>
+      </w:r>
+      <w:r>
+        <w:t>The surface of the thread corresponding to the minor diameter of an external thread and the diameter of an internal thread.</w:t>
+      </w:r>
+    </w:p>
+    <w:p>
+      <w:pPr>
+        <w:ind w:left="720"/>
+      </w:pPr>
+      <w:r>
+        <w:t>D</w:t>
+      </w:r>
+      <w:r>
+        <w:t>epth-</w:t>
+      </w:r>
+      <w:r>
+        <w:t xml:space="preserve">The distance from the root of a thread </w:t>
+      </w:r>
+      <w:r>
+        <w:t>to the</w:t>
+      </w:r>
+      <w:r>
+        <w:t xml:space="preserve"> crest, measured perpendicularly to the axis.  </w:t>
+      </w:r>
+    </w:p>
+    <w:p>
+      <w:pPr>
+        <w:ind w:left="720"/>
+      </w:pPr>
+      <w:r>
+        <w:t>P</w:t>
+      </w:r>
+      <w:r>
+        <w:t>itch-</w:t>
+      </w:r>
+      <w:r>
+        <w:t xml:space="preserve">The distance from a point on a </w:t>
+      </w:r>
+      <w:r>
+        <w:t>screw thread</w:t>
+      </w:r>
+      <w:r>
+        <w:t xml:space="preserve"> to a corresponding point on the next </w:t>
+      </w:r>
+      <w:r>
+        <w:t>thread, measured</w:t>
+      </w:r>
+      <w:r>
+        <w:t xml:space="preserve"> parallel to the axis.  </w:t>
+      </w:r>
+    </w:p>
+    <w:p>
+      <w:pPr>
+        <w:ind w:left="720"/>
+      </w:pPr>
+      <w:r>
+        <w:t>L</w:t>
+      </w:r>
+      <w:r>
+        <w:t>ead-</w:t>
+      </w:r>
+      <w:r>
+        <w:t xml:space="preserve">The distance a screw thread advances </w:t>
+      </w:r>
+      <w:r>
+        <w:t>on one</w:t>
+      </w:r>
+      <w:r>
+        <w:t xml:space="preserve"> turn, measured parallel to the axis. On </w:t>
+      </w:r>
+      <w:r>
+        <w:t>a single</w:t>
+      </w:r>
+      <w:r>
+        <w:t xml:space="preserve">-thread screw the lead and the pitch are </w:t>
+      </w:r>
+      <w:r>
+        <w:t>identical; on</w:t>
+      </w:r>
+      <w:r>
+        <w:t xml:space="preserve"> a double-thread screw the lead is twice the pitch; </w:t>
+      </w:r>
+      <w:r>
+        <w:t>on a</w:t>
+      </w:r>
+      <w:r>
+        <w:t xml:space="preserve"> triple-thread screw the lead is three times the pitch</w:t>
       </w:r>
       <w:r>
         <w:t>.</w:t>
       </w:r>
     </w:p>
     <w:p>
+      <w:r>
+        <w:t xml:space="preserve">When gears are drawn on machine drawings, </w:t>
+      </w:r>
+      <w:r>
+        <w:t xml:space="preserve">draftsmen usually just draw enough teeth to represent the gear. Below is some terminology related to gears. </w:t>
+      </w:r>
+    </w:p>
+    <w:p>
       <w:pPr>
         <w:ind w:left="720"/>
       </w:pPr>
       <w:r>
-        <w:t xml:space="preserve">DEPTH—The distance from the root of a thread </w:t>
-      </w:r>
-      <w:r>
-        <w:t>to the</w:t>
-      </w:r>
-      <w:r>
-        <w:t xml:space="preserve"> crest, measured perpendicularly to the axis.  </w:t>
+        <w:t>P</w:t>
+      </w:r>
+      <w:r>
+        <w:t>itch</w:t>
+      </w:r>
+      <w:r>
+        <w:t xml:space="preserve"> D</w:t>
+      </w:r>
+      <w:r>
+        <w:t>iameter</w:t>
+      </w:r>
+      <w:r>
+        <w:t xml:space="preserve"> (PD)</w:t>
+      </w:r>
+      <w:r>
+        <w:t>-</w:t>
+      </w:r>
+      <w:r>
+        <w:t xml:space="preserve">The diameter of </w:t>
+      </w:r>
+      <w:r>
+        <w:t>the pitch</w:t>
+      </w:r>
+      <w:r>
+        <w:t xml:space="preserve"> circle (or line), which equals the number of </w:t>
+      </w:r>
+      <w:r>
+        <w:t>teeth on</w:t>
+      </w:r>
+      <w:r>
+        <w:t xml:space="preserve"> the gear divided by the diametral pitch  </w:t>
       </w:r>
     </w:p>
     <w:p>
@@ -2361,19 +2392,49 @@
         <w:ind w:left="720"/>
       </w:pPr>
       <w:r>
-        <w:t xml:space="preserve">PITCH—The distance from a point on a </w:t>
-      </w:r>
-      <w:r>
-        <w:t>screw thread</w:t>
-      </w:r>
-      <w:r>
-        <w:t xml:space="preserve"> to a corresponding point on the next </w:t>
-      </w:r>
-      <w:r>
-        <w:t>thread, measured</w:t>
-      </w:r>
-      <w:r>
-        <w:t xml:space="preserve"> parallel to the axis.  </w:t>
+        <w:t>D</w:t>
+      </w:r>
+      <w:r>
+        <w:t>iametral</w:t>
+      </w:r>
+      <w:r>
+        <w:t xml:space="preserve"> P</w:t>
+      </w:r>
+      <w:r>
+        <w:t>itch</w:t>
+      </w:r>
+      <w:r>
+        <w:t xml:space="preserve"> (DP)</w:t>
+      </w:r>
+      <w:r>
+        <w:t>-</w:t>
+      </w:r>
+      <w:r>
+        <w:t xml:space="preserve">The number of </w:t>
+      </w:r>
+      <w:r>
+        <w:t>teeth to</w:t>
+      </w:r>
+      <w:r>
+        <w:t xml:space="preserve"> each inch of the pitch diameter or the number of </w:t>
+      </w:r>
+      <w:r>
+        <w:t>teeth on</w:t>
+      </w:r>
+      <w:r>
+        <w:t xml:space="preserve"> the gear divided by the pitch diameter. </w:t>
+      </w:r>
+      <w:r>
+        <w:t>Diametral pitch</w:t>
+      </w:r>
+      <w:r>
+        <w:t xml:space="preserve"> is usually referred to as simply </w:t>
+      </w:r>
+      <w:r>
+        <w:t>pitch</w:t>
+      </w:r>
+      <w:r>
+        <w:t xml:space="preserve">.  </w:t>
       </w:r>
     </w:p>
     <w:p>
@@ -2381,34 +2442,1171 @@
         <w:ind w:left="720"/>
       </w:pPr>
       <w:r>
-        <w:t xml:space="preserve">LEAD—The distance a screw thread advances </w:t>
-      </w:r>
-      <w:r>
-        <w:t>on one</w:t>
-      </w:r>
-      <w:r>
-        <w:t xml:space="preserve"> turn, measured parallel to the axis. On </w:t>
-      </w:r>
-      <w:r>
-        <w:t>a single</w:t>
-      </w:r>
-      <w:r>
-        <w:t xml:space="preserve">-thread screw the lead and the pitch are </w:t>
-      </w:r>
-      <w:r>
-        <w:t>identical; on</w:t>
-      </w:r>
-      <w:r>
-        <w:t xml:space="preserve"> a double-thread screw the lead is twice the pitch; </w:t>
-      </w:r>
-      <w:r>
-        <w:t>on a</w:t>
-      </w:r>
-      <w:r>
-        <w:t xml:space="preserve"> triple-thread screw the lead is three times the pitch</w:t>
+        <w:t>N</w:t>
+      </w:r>
+      <w:r>
+        <w:t>umber</w:t>
+      </w:r>
+      <w:r>
+        <w:t xml:space="preserve"> O</w:t>
+      </w:r>
+      <w:r>
+        <w:t>f</w:t>
+      </w:r>
+      <w:r>
+        <w:t xml:space="preserve"> T</w:t>
+      </w:r>
+      <w:r>
+        <w:t>eeth</w:t>
+      </w:r>
+      <w:r>
+        <w:t xml:space="preserve"> (N)</w:t>
+      </w:r>
+      <w:r>
+        <w:t>-</w:t>
+      </w:r>
+      <w:r>
+        <w:t xml:space="preserve">The diametral </w:t>
+      </w:r>
+      <w:r>
+        <w:t>pitch multiplied</w:t>
+      </w:r>
+      <w:r>
+        <w:t xml:space="preserve"> by the diameter of the pitch circle (DP x PD).  </w:t>
+      </w:r>
+    </w:p>
+    <w:p>
+      <w:pPr>
+        <w:ind w:left="720"/>
+      </w:pPr>
+      <w:r>
+        <w:t>A</w:t>
+      </w:r>
+      <w:r>
+        <w:t>ddendum</w:t>
+      </w:r>
+      <w:r>
+        <w:t xml:space="preserve"> C</w:t>
+      </w:r>
+      <w:r>
+        <w:t>ircle</w:t>
+      </w:r>
+      <w:r>
+        <w:t xml:space="preserve"> (AC)</w:t>
+      </w:r>
+      <w:r>
+        <w:t>-</w:t>
+      </w:r>
+      <w:r>
+        <w:t xml:space="preserve">The circle over </w:t>
+      </w:r>
+      <w:r>
+        <w:t>the tops</w:t>
+      </w:r>
+      <w:r>
+        <w:t xml:space="preserve"> of the teeth.  </w:t>
+      </w:r>
+    </w:p>
+    <w:p>
+      <w:pPr>
+        <w:ind w:left="720"/>
+      </w:pPr>
+      <w:r>
+        <w:t>O</w:t>
+      </w:r>
+      <w:r>
+        <w:t>utside</w:t>
+      </w:r>
+      <w:r>
+        <w:t xml:space="preserve"> D</w:t>
+      </w:r>
+      <w:r>
+        <w:t>iameter</w:t>
+      </w:r>
+      <w:r>
+        <w:t xml:space="preserve"> (OD)</w:t>
+      </w:r>
+      <w:r>
+        <w:t>-</w:t>
+      </w:r>
+      <w:r>
+        <w:t>The diameter of</w:t>
+      </w:r>
+      <w:r>
+        <w:t xml:space="preserve"> the addendum circle. </w:t>
+      </w:r>
+    </w:p>
+    <w:p>
+      <w:pPr>
+        <w:ind w:left="720"/>
+      </w:pPr>
+      <w:r>
+        <w:t>C</w:t>
+      </w:r>
+      <w:r>
+        <w:t>ircular</w:t>
+      </w:r>
+      <w:r>
+        <w:t xml:space="preserve"> P</w:t>
+      </w:r>
+      <w:r>
+        <w:t>itch</w:t>
+      </w:r>
+      <w:r>
+        <w:t xml:space="preserve"> (CP)</w:t>
+      </w:r>
+      <w:r>
+        <w:t>-</w:t>
+      </w:r>
+      <w:r>
+        <w:t xml:space="preserve">The length of the arc </w:t>
+      </w:r>
+      <w:r>
+        <w:t>of the</w:t>
+      </w:r>
+      <w:r>
+        <w:t xml:space="preserve"> pitch circle between the centers or </w:t>
+      </w:r>
+      <w:r>
+        <w:t>corresponding points</w:t>
+      </w:r>
+      <w:r>
+        <w:t xml:space="preserve"> of adjacent teeth.  </w:t>
+      </w:r>
+    </w:p>
+    <w:p>
+      <w:pPr>
+        <w:ind w:left="720"/>
+      </w:pPr>
+      <w:r>
+        <w:t>A</w:t>
+      </w:r>
+      <w:r>
+        <w:t>ddendum</w:t>
+      </w:r>
+      <w:r>
+        <w:t xml:space="preserve"> (A)</w:t>
+      </w:r>
+      <w:r>
+        <w:t>-</w:t>
+      </w:r>
+      <w:r>
+        <w:t xml:space="preserve">The height of the tooth </w:t>
+      </w:r>
+      <w:r>
+        <w:t>above the</w:t>
+      </w:r>
+      <w:r>
+        <w:t xml:space="preserve"> pitch circle or the radial distance between the </w:t>
+      </w:r>
+      <w:r>
+        <w:t>pitch circle</w:t>
+      </w:r>
+      <w:r>
+        <w:t xml:space="preserve"> and the top of the tooth.  </w:t>
+      </w:r>
+    </w:p>
+    <w:p>
+      <w:pPr>
+        <w:ind w:left="720"/>
+      </w:pPr>
+      <w:r>
+        <w:lastRenderedPageBreak/>
+        <w:t>D</w:t>
+      </w:r>
+      <w:r>
+        <w:t>edendum</w:t>
+      </w:r>
+      <w:r>
+        <w:t xml:space="preserve"> (D)</w:t>
+      </w:r>
+      <w:r>
+        <w:t>-</w:t>
+      </w:r>
+      <w:r>
+        <w:t xml:space="preserve">The length of the portion of </w:t>
+      </w:r>
+      <w:r>
+        <w:t>the tooth</w:t>
+      </w:r>
+      <w:r>
+        <w:t xml:space="preserve"> from the pitch circle to the base of the tooth.  </w:t>
+      </w:r>
+    </w:p>
+    <w:p>
+      <w:pPr>
+        <w:ind w:left="720"/>
+      </w:pPr>
+      <w:r>
+        <w:t>C</w:t>
+      </w:r>
+      <w:r>
+        <w:t>hordal</w:t>
+      </w:r>
+      <w:r>
+        <w:t xml:space="preserve"> P</w:t>
+      </w:r>
+      <w:r>
+        <w:t>itch</w:t>
+      </w:r>
+      <w:r>
+        <w:t>-</w:t>
+      </w:r>
+      <w:r>
+        <w:t xml:space="preserve">The distance from center </w:t>
+      </w:r>
+      <w:r>
+        <w:t>to center</w:t>
+      </w:r>
+      <w:r>
+        <w:t xml:space="preserve"> of teeth measured along a straight line or </w:t>
+      </w:r>
+      <w:r>
+        <w:t>chord of</w:t>
+      </w:r>
+      <w:r>
+        <w:t xml:space="preserve"> the pitch circle.  </w:t>
+      </w:r>
+    </w:p>
+    <w:p>
+      <w:pPr>
+        <w:ind w:left="720"/>
+      </w:pPr>
+      <w:r>
+        <w:t>R</w:t>
+      </w:r>
+      <w:r>
+        <w:t>oot</w:t>
+      </w:r>
+      <w:r>
+        <w:t xml:space="preserve"> D</w:t>
+      </w:r>
+      <w:r>
+        <w:t>iameter</w:t>
+      </w:r>
+      <w:r>
+        <w:t xml:space="preserve"> (RD)</w:t>
+      </w:r>
+      <w:r>
+        <w:t>-</w:t>
+      </w:r>
+      <w:r>
+        <w:t xml:space="preserve">The diameter of </w:t>
+      </w:r>
+      <w:r>
+        <w:t>the circle</w:t>
+      </w:r>
+      <w:r>
+        <w:t xml:space="preserve"> at the root of the teeth.  </w:t>
+      </w:r>
+    </w:p>
+    <w:p>
+      <w:pPr>
+        <w:ind w:left="720"/>
+      </w:pPr>
+      <w:r>
+        <w:t>C</w:t>
+      </w:r>
+      <w:r>
+        <w:t>learance</w:t>
+      </w:r>
+      <w:r>
+        <w:t xml:space="preserve"> (C)</w:t>
+      </w:r>
+      <w:r>
+        <w:t>-</w:t>
+      </w:r>
+      <w:r>
+        <w:t xml:space="preserve">The distance between </w:t>
+      </w:r>
+      <w:r>
+        <w:t>the bottom</w:t>
+      </w:r>
+      <w:r>
+        <w:t xml:space="preserve"> of a tooth and the top of a mating tooth.  </w:t>
+      </w:r>
+    </w:p>
+    <w:p>
+      <w:pPr>
+        <w:ind w:left="720"/>
+      </w:pPr>
+      <w:r>
+        <w:t>W</w:t>
+      </w:r>
+      <w:r>
+        <w:t>hole</w:t>
+      </w:r>
+      <w:r>
+        <w:t xml:space="preserve"> D</w:t>
+      </w:r>
+      <w:r>
+        <w:t>epth</w:t>
+      </w:r>
+      <w:r>
+        <w:t xml:space="preserve"> (WD)</w:t>
+      </w:r>
+      <w:r>
+        <w:t>-</w:t>
+      </w:r>
+      <w:r>
+        <w:t xml:space="preserve">The distance from </w:t>
+      </w:r>
+      <w:r>
+        <w:t>the top</w:t>
+      </w:r>
+      <w:r>
+        <w:t xml:space="preserve"> of the tooth to the bottom, including the clearance.  </w:t>
+      </w:r>
+    </w:p>
+    <w:p>
+      <w:pPr>
+        <w:ind w:left="720"/>
+      </w:pPr>
+      <w:r>
+        <w:t>F</w:t>
+      </w:r>
+      <w:r>
+        <w:t>ace</w:t>
+      </w:r>
+      <w:r>
+        <w:t>-</w:t>
+      </w:r>
+      <w:r>
+        <w:t xml:space="preserve">The working surface of the tooth over </w:t>
+      </w:r>
+      <w:r>
+        <w:t>the pitch</w:t>
+      </w:r>
+      <w:r>
+        <w:t xml:space="preserve"> line.  </w:t>
+      </w:r>
+    </w:p>
+    <w:p>
+      <w:pPr>
+        <w:ind w:left="720"/>
+      </w:pPr>
+      <w:r>
+        <w:t>T</w:t>
+      </w:r>
+      <w:r>
+        <w:t>hickness</w:t>
+      </w:r>
+      <w:r>
+        <w:t>-</w:t>
+      </w:r>
+      <w:r>
+        <w:t xml:space="preserve">The width of the tooth, taken as </w:t>
+      </w:r>
+      <w:r>
+        <w:t>a chord</w:t>
+      </w:r>
+      <w:r>
+        <w:t xml:space="preserve"> of the pitch circle.  </w:t>
+      </w:r>
+    </w:p>
+    <w:p>
+      <w:pPr>
+        <w:ind w:left="720"/>
+      </w:pPr>
+      <w:r>
+        <w:t>P</w:t>
+      </w:r>
+      <w:r>
+        <w:t>itch</w:t>
+      </w:r>
+      <w:r>
+        <w:t xml:space="preserve"> C</w:t>
+      </w:r>
+      <w:r>
+        <w:t>ircle</w:t>
+      </w:r>
+      <w:r>
+        <w:t>-</w:t>
+      </w:r>
+      <w:r>
+        <w:t xml:space="preserve">The circle having the </w:t>
+      </w:r>
+      <w:r>
+        <w:t>pitch diameter</w:t>
+      </w:r>
+      <w:r>
+        <w:t xml:space="preserve">.  </w:t>
+      </w:r>
+    </w:p>
+    <w:p>
+      <w:pPr>
+        <w:ind w:left="720"/>
+      </w:pPr>
+      <w:r>
+        <w:t>W</w:t>
+      </w:r>
+      <w:r>
+        <w:t>orking</w:t>
+      </w:r>
+      <w:r>
+        <w:t xml:space="preserve"> D</w:t>
+      </w:r>
+      <w:r>
+        <w:t>epth</w:t>
+      </w:r>
+      <w:r>
+        <w:t>-</w:t>
+      </w:r>
+      <w:r>
+        <w:t xml:space="preserve">The greatest depth to </w:t>
+      </w:r>
+      <w:r>
+        <w:t>which a</w:t>
+      </w:r>
+      <w:r>
+        <w:t xml:space="preserve"> tooth of one gear extends into the tooth space </w:t>
+      </w:r>
+      <w:r>
+        <w:t>of another</w:t>
+      </w:r>
+      <w:r>
+        <w:t xml:space="preserve"> gear.  </w:t>
+      </w:r>
+    </w:p>
+    <w:p>
+      <w:pPr>
+        <w:ind w:left="720"/>
+      </w:pPr>
+      <w:r>
+        <w:t>R</w:t>
+      </w:r>
+      <w:r>
+        <w:t>ack</w:t>
+      </w:r>
+      <w:r>
+        <w:t xml:space="preserve"> T</w:t>
+      </w:r>
+      <w:r>
+        <w:t>eeth-</w:t>
+      </w:r>
+      <w:r>
+        <w:t xml:space="preserve">A rack may be compared to a </w:t>
+      </w:r>
+      <w:r>
+        <w:t>spur gear</w:t>
+      </w:r>
+      <w:r>
+        <w:t xml:space="preserve"> that has been straightened out. The linear pitch </w:t>
+      </w:r>
+      <w:r>
+        <w:t>of the</w:t>
+      </w:r>
+      <w:r>
+        <w:t xml:space="preserve"> rack teeth must equal the circular pitch of the </w:t>
+      </w:r>
+      <w:r>
+        <w:t>mating gear</w:t>
       </w:r>
       <w:r>
         <w:t>.</w:t>
+      </w:r>
+    </w:p>
+    <w:p>
+      <w:r>
+        <w:rPr>
+          <w:noProof/>
+        </w:rPr>
+        <w:drawing>
+          <wp:inline distT="0" distB="0" distL="0" distR="0" wp14:anchorId="1D2D00FD" wp14:editId="79D35ACC">
+            <wp:extent cx="4152900" cy="3460750"/>
+            <wp:effectExtent l="19050" t="19050" r="19050" b="25400"/>
+            <wp:docPr id="456059676" name="Picture 1"/>
+            <wp:cNvGraphicFramePr>
+              <a:graphicFrameLocks xmlns:a="http://schemas.openxmlformats.org/drawingml/2006/main" noChangeAspect="1"/>
+            </wp:cNvGraphicFramePr>
+            <a:graphic xmlns:a="http://schemas.openxmlformats.org/drawingml/2006/main">
+              <a:graphicData uri="http://schemas.openxmlformats.org/drawingml/2006/picture">
+                <pic:pic xmlns:pic="http://schemas.openxmlformats.org/drawingml/2006/picture">
+                  <pic:nvPicPr>
+                    <pic:cNvPr id="0" name="Picture 1"/>
+                    <pic:cNvPicPr>
+                      <a:picLocks noChangeAspect="1" noChangeArrowheads="1"/>
+                    </pic:cNvPicPr>
+                  </pic:nvPicPr>
+                  <pic:blipFill>
+                    <a:blip r:embed="rId31">
+                      <a:extLst>
+                        <a:ext uri="{28A0092B-C50C-407E-A947-70E740481C1C}">
+                          <a14:useLocalDpi xmlns:a14="http://schemas.microsoft.com/office/drawing/2010/main" val="0"/>
+                        </a:ext>
+                      </a:extLst>
+                    </a:blip>
+                    <a:srcRect/>
+                    <a:stretch>
+                      <a:fillRect/>
+                    </a:stretch>
+                  </pic:blipFill>
+                  <pic:spPr bwMode="auto">
+                    <a:xfrm>
+                      <a:off x="0" y="0"/>
+                      <a:ext cx="4152900" cy="3460750"/>
+                    </a:xfrm>
+                    <a:prstGeom prst="rect">
+                      <a:avLst/>
+                    </a:prstGeom>
+                    <a:noFill/>
+                    <a:ln>
+                      <a:solidFill>
+                        <a:schemeClr val="tx1"/>
+                      </a:solidFill>
+                    </a:ln>
+                  </pic:spPr>
+                </pic:pic>
+              </a:graphicData>
+            </a:graphic>
+          </wp:inline>
+        </w:drawing>
+      </w:r>
+    </w:p>
+    <w:p/>
+    <w:p/>
+    <w:p>
+      <w:r>
+        <w:lastRenderedPageBreak/>
+        <w:t xml:space="preserve">There are three classifications of helical springs:  compression, extension, and torsion. Drawings </w:t>
+      </w:r>
+      <w:r>
+        <w:t>seldom show</w:t>
+      </w:r>
+      <w:r>
+        <w:t xml:space="preserve"> a true presentation of the helical shape; </w:t>
+      </w:r>
+      <w:r>
+        <w:t>instead, they</w:t>
+      </w:r>
+      <w:r>
+        <w:t xml:space="preserve"> usually show springs with straight lines.</w:t>
+      </w:r>
+    </w:p>
+    <w:p>
+      <w:r>
+        <w:rPr>
+          <w:noProof/>
+        </w:rPr>
+        <w:drawing>
+          <wp:inline distT="0" distB="0" distL="0" distR="0" wp14:anchorId="68081779" wp14:editId="4B9C039F">
+            <wp:extent cx="4012773" cy="2540000"/>
+            <wp:effectExtent l="19050" t="19050" r="26035" b="12700"/>
+            <wp:docPr id="2095894189" name="Picture 2"/>
+            <wp:cNvGraphicFramePr>
+              <a:graphicFrameLocks xmlns:a="http://schemas.openxmlformats.org/drawingml/2006/main" noChangeAspect="1"/>
+            </wp:cNvGraphicFramePr>
+            <a:graphic xmlns:a="http://schemas.openxmlformats.org/drawingml/2006/main">
+              <a:graphicData uri="http://schemas.openxmlformats.org/drawingml/2006/picture">
+                <pic:pic xmlns:pic="http://schemas.openxmlformats.org/drawingml/2006/picture">
+                  <pic:nvPicPr>
+                    <pic:cNvPr id="0" name="Picture 3"/>
+                    <pic:cNvPicPr>
+                      <a:picLocks noChangeAspect="1" noChangeArrowheads="1"/>
+                    </pic:cNvPicPr>
+                  </pic:nvPicPr>
+                  <pic:blipFill>
+                    <a:blip r:embed="rId32">
+                      <a:extLst>
+                        <a:ext uri="{28A0092B-C50C-407E-A947-70E740481C1C}">
+                          <a14:useLocalDpi xmlns:a14="http://schemas.microsoft.com/office/drawing/2010/main" val="0"/>
+                        </a:ext>
+                      </a:extLst>
+                    </a:blip>
+                    <a:srcRect/>
+                    <a:stretch>
+                      <a:fillRect/>
+                    </a:stretch>
+                  </pic:blipFill>
+                  <pic:spPr bwMode="auto">
+                    <a:xfrm>
+                      <a:off x="0" y="0"/>
+                      <a:ext cx="4018797" cy="2543813"/>
+                    </a:xfrm>
+                    <a:prstGeom prst="rect">
+                      <a:avLst/>
+                    </a:prstGeom>
+                    <a:noFill/>
+                    <a:ln>
+                      <a:solidFill>
+                        <a:schemeClr val="tx1"/>
+                      </a:solidFill>
+                    </a:ln>
+                  </pic:spPr>
+                </pic:pic>
+              </a:graphicData>
+            </a:graphic>
+          </wp:inline>
+        </w:drawing>
+      </w:r>
+    </w:p>
+    <w:p>
+      <w:r>
+        <w:rPr>
+          <w:noProof/>
+        </w:rPr>
+        <w:drawing>
+          <wp:inline distT="0" distB="0" distL="0" distR="0" wp14:anchorId="4E829DEF" wp14:editId="2B970757">
+            <wp:extent cx="4044950" cy="945996"/>
+            <wp:effectExtent l="19050" t="19050" r="12700" b="26035"/>
+            <wp:docPr id="581891752" name="Picture 3"/>
+            <wp:cNvGraphicFramePr>
+              <a:graphicFrameLocks xmlns:a="http://schemas.openxmlformats.org/drawingml/2006/main" noChangeAspect="1"/>
+            </wp:cNvGraphicFramePr>
+            <a:graphic xmlns:a="http://schemas.openxmlformats.org/drawingml/2006/main">
+              <a:graphicData uri="http://schemas.openxmlformats.org/drawingml/2006/picture">
+                <pic:pic xmlns:pic="http://schemas.openxmlformats.org/drawingml/2006/picture">
+                  <pic:nvPicPr>
+                    <pic:cNvPr id="0" name="Picture 5"/>
+                    <pic:cNvPicPr>
+                      <a:picLocks noChangeAspect="1" noChangeArrowheads="1"/>
+                    </pic:cNvPicPr>
+                  </pic:nvPicPr>
+                  <pic:blipFill>
+                    <a:blip r:embed="rId33">
+                      <a:extLst>
+                        <a:ext uri="{28A0092B-C50C-407E-A947-70E740481C1C}">
+                          <a14:useLocalDpi xmlns:a14="http://schemas.microsoft.com/office/drawing/2010/main" val="0"/>
+                        </a:ext>
+                      </a:extLst>
+                    </a:blip>
+                    <a:srcRect/>
+                    <a:stretch>
+                      <a:fillRect/>
+                    </a:stretch>
+                  </pic:blipFill>
+                  <pic:spPr bwMode="auto">
+                    <a:xfrm>
+                      <a:off x="0" y="0"/>
+                      <a:ext cx="4097176" cy="958210"/>
+                    </a:xfrm>
+                    <a:prstGeom prst="rect">
+                      <a:avLst/>
+                    </a:prstGeom>
+                    <a:noFill/>
+                    <a:ln>
+                      <a:solidFill>
+                        <a:schemeClr val="tx1"/>
+                      </a:solidFill>
+                    </a:ln>
+                  </pic:spPr>
+                </pic:pic>
+              </a:graphicData>
+            </a:graphic>
+          </wp:inline>
+        </w:drawing>
+      </w:r>
+    </w:p>
+    <w:p>
+      <w:r>
+        <w:t xml:space="preserve">A </w:t>
+      </w:r>
+      <w:r>
+        <w:t>modified symbol</w:t>
+      </w:r>
+      <w:r>
+        <w:t xml:space="preserve"> (check mark) with a number or numbers </w:t>
+      </w:r>
+      <w:r>
+        <w:t>above it</w:t>
+      </w:r>
+      <w:r>
+        <w:t xml:space="preserve"> is used to show these surfaces and to specify the </w:t>
+      </w:r>
+      <w:r>
+        <w:t>degree of</w:t>
+      </w:r>
+      <w:r>
+        <w:t xml:space="preserve"> finish.</w:t>
+      </w:r>
+    </w:p>
+    <w:p>
+      <w:r>
+        <w:rPr>
+          <w:noProof/>
+        </w:rPr>
+        <w:drawing>
+          <wp:inline distT="0" distB="0" distL="0" distR="0" wp14:anchorId="13DA3831" wp14:editId="7D42B364">
+            <wp:extent cx="4076700" cy="1887868"/>
+            <wp:effectExtent l="19050" t="19050" r="19050" b="17145"/>
+            <wp:docPr id="869359125" name="Picture 4"/>
+            <wp:cNvGraphicFramePr>
+              <a:graphicFrameLocks xmlns:a="http://schemas.openxmlformats.org/drawingml/2006/main" noChangeAspect="1"/>
+            </wp:cNvGraphicFramePr>
+            <a:graphic xmlns:a="http://schemas.openxmlformats.org/drawingml/2006/main">
+              <a:graphicData uri="http://schemas.openxmlformats.org/drawingml/2006/picture">
+                <pic:pic xmlns:pic="http://schemas.openxmlformats.org/drawingml/2006/picture">
+                  <pic:nvPicPr>
+                    <pic:cNvPr id="0" name="Picture 7"/>
+                    <pic:cNvPicPr>
+                      <a:picLocks noChangeAspect="1" noChangeArrowheads="1"/>
+                    </pic:cNvPicPr>
+                  </pic:nvPicPr>
+                  <pic:blipFill>
+                    <a:blip r:embed="rId34">
+                      <a:extLst>
+                        <a:ext uri="{28A0092B-C50C-407E-A947-70E740481C1C}">
+                          <a14:useLocalDpi xmlns:a14="http://schemas.microsoft.com/office/drawing/2010/main" val="0"/>
+                        </a:ext>
+                      </a:extLst>
+                    </a:blip>
+                    <a:srcRect/>
+                    <a:stretch>
+                      <a:fillRect/>
+                    </a:stretch>
+                  </pic:blipFill>
+                  <pic:spPr bwMode="auto">
+                    <a:xfrm>
+                      <a:off x="0" y="0"/>
+                      <a:ext cx="4089106" cy="1893613"/>
+                    </a:xfrm>
+                    <a:prstGeom prst="rect">
+                      <a:avLst/>
+                    </a:prstGeom>
+                    <a:noFill/>
+                    <a:ln>
+                      <a:solidFill>
+                        <a:schemeClr val="tx1"/>
+                      </a:solidFill>
+                    </a:ln>
+                  </pic:spPr>
+                </pic:pic>
+              </a:graphicData>
+            </a:graphic>
+          </wp:inline>
+        </w:drawing>
+      </w:r>
+    </w:p>
+    <w:p>
+      <w:r>
+        <w:t xml:space="preserve">The number in the angle of the check mark, in </w:t>
+      </w:r>
+      <w:r>
+        <w:t>this case</w:t>
+      </w:r>
+      <w:r>
+        <w:t xml:space="preserve"> 02, tells the machinist what degree of finish </w:t>
+      </w:r>
+      <w:r>
+        <w:t>the surface</w:t>
+      </w:r>
+      <w:r>
+        <w:t xml:space="preserve"> should have.</w:t>
+      </w:r>
+    </w:p>
+    <w:p/>
+    <w:p/>
+    <w:p>
+      <w:r>
+        <w:lastRenderedPageBreak/>
+        <w:t>S</w:t>
+      </w:r>
+      <w:r>
+        <w:t xml:space="preserve">urface roughness symbol </w:t>
+      </w:r>
+      <w:r>
+        <w:t>is drawn</w:t>
+      </w:r>
+      <w:r>
+        <w:t xml:space="preserve"> touching the line representing the surface</w:t>
+      </w:r>
+      <w:r>
+        <w:t>.</w:t>
+      </w:r>
+      <w:r>
+        <w:t xml:space="preserve"> </w:t>
+      </w:r>
+      <w:r>
+        <w:t xml:space="preserve">If space is limited, the symbol may </w:t>
+      </w:r>
+      <w:r>
+        <w:t>be placed</w:t>
+      </w:r>
+      <w:r>
+        <w:t xml:space="preserve"> on an extension line on that surface or on the </w:t>
+      </w:r>
+      <w:r>
+        <w:t>tail of</w:t>
+      </w:r>
+      <w:r>
+        <w:t xml:space="preserve"> a leader with an arrow touching that surface</w:t>
+      </w:r>
+      <w:r>
+        <w:t>.</w:t>
+      </w:r>
+    </w:p>
+    <w:p>
+      <w:r>
+        <w:rPr>
+          <w:noProof/>
+        </w:rPr>
+        <w:drawing>
+          <wp:inline distT="0" distB="0" distL="0" distR="0" wp14:anchorId="1A18DA1A" wp14:editId="542E7E57">
+            <wp:extent cx="4191000" cy="2433866"/>
+            <wp:effectExtent l="19050" t="19050" r="19050" b="24130"/>
+            <wp:docPr id="880457214" name="Picture 5"/>
+            <wp:cNvGraphicFramePr>
+              <a:graphicFrameLocks xmlns:a="http://schemas.openxmlformats.org/drawingml/2006/main" noChangeAspect="1"/>
+            </wp:cNvGraphicFramePr>
+            <a:graphic xmlns:a="http://schemas.openxmlformats.org/drawingml/2006/main">
+              <a:graphicData uri="http://schemas.openxmlformats.org/drawingml/2006/picture">
+                <pic:pic xmlns:pic="http://schemas.openxmlformats.org/drawingml/2006/picture">
+                  <pic:nvPicPr>
+                    <pic:cNvPr id="0" name="Picture 9"/>
+                    <pic:cNvPicPr>
+                      <a:picLocks noChangeAspect="1" noChangeArrowheads="1"/>
+                    </pic:cNvPicPr>
+                  </pic:nvPicPr>
+                  <pic:blipFill>
+                    <a:blip r:embed="rId35">
+                      <a:extLst>
+                        <a:ext uri="{28A0092B-C50C-407E-A947-70E740481C1C}">
+                          <a14:useLocalDpi xmlns:a14="http://schemas.microsoft.com/office/drawing/2010/main" val="0"/>
+                        </a:ext>
+                      </a:extLst>
+                    </a:blip>
+                    <a:srcRect/>
+                    <a:stretch>
+                      <a:fillRect/>
+                    </a:stretch>
+                  </pic:blipFill>
+                  <pic:spPr bwMode="auto">
+                    <a:xfrm>
+                      <a:off x="0" y="0"/>
+                      <a:ext cx="4202338" cy="2440450"/>
+                    </a:xfrm>
+                    <a:prstGeom prst="rect">
+                      <a:avLst/>
+                    </a:prstGeom>
+                    <a:noFill/>
+                    <a:ln>
+                      <a:solidFill>
+                        <a:schemeClr val="tx1"/>
+                      </a:solidFill>
+                    </a:ln>
+                  </pic:spPr>
+                </pic:pic>
+              </a:graphicData>
+            </a:graphic>
+          </wp:inline>
+        </w:drawing>
+      </w:r>
+    </w:p>
+    <w:p>
+      <w:r>
+        <w:t xml:space="preserve">When a part is to be finished to the same </w:t>
+      </w:r>
+      <w:r>
+        <w:t>roughness all</w:t>
+      </w:r>
+      <w:r>
+        <w:t xml:space="preserve"> over, a note on the drawing will include the </w:t>
+      </w:r>
+      <w:r>
+        <w:t>direction “</w:t>
+      </w:r>
+      <w:r>
+        <w:t xml:space="preserve">finish all over” along the finish mark and the </w:t>
+      </w:r>
+      <w:r>
+        <w:t>proper number</w:t>
+      </w:r>
+      <w:r>
+        <w:t>.</w:t>
+      </w:r>
+    </w:p>
+    <w:p>
+      <w:r>
+        <w:t>When a</w:t>
+      </w:r>
+      <w:r>
+        <w:t xml:space="preserve"> part is to be finished all over but a few surfaces </w:t>
+      </w:r>
+      <w:r>
+        <w:t>vary in</w:t>
+      </w:r>
+      <w:r>
+        <w:t xml:space="preserve"> roughness, the surface roughness symbol number </w:t>
+      </w:r>
+      <w:r>
+        <w:t>or numbers</w:t>
+      </w:r>
+      <w:r>
+        <w:t xml:space="preserve"> are applied to the lines representing </w:t>
+      </w:r>
+      <w:r>
+        <w:t>these surfaces</w:t>
+      </w:r>
+      <w:r>
+        <w:t xml:space="preserve"> and a note on the drawing will include </w:t>
+      </w:r>
+      <w:r>
+        <w:t>the surface</w:t>
+      </w:r>
+      <w:r>
+        <w:t xml:space="preserve"> roughness symbol for the rest of the surfaces.  </w:t>
+      </w:r>
+    </w:p>
+    <w:p>
+      <w:r>
+        <w:rPr>
+          <w:noProof/>
+        </w:rPr>
+        <w:drawing>
+          <wp:inline distT="0" distB="0" distL="0" distR="0" wp14:anchorId="15BD24C5" wp14:editId="6D3208BE">
+            <wp:extent cx="3841750" cy="3273070"/>
+            <wp:effectExtent l="19050" t="19050" r="25400" b="22860"/>
+            <wp:docPr id="1911716821" name="Picture 6"/>
+            <wp:cNvGraphicFramePr>
+              <a:graphicFrameLocks xmlns:a="http://schemas.openxmlformats.org/drawingml/2006/main" noChangeAspect="1"/>
+            </wp:cNvGraphicFramePr>
+            <a:graphic xmlns:a="http://schemas.openxmlformats.org/drawingml/2006/main">
+              <a:graphicData uri="http://schemas.openxmlformats.org/drawingml/2006/picture">
+                <pic:pic xmlns:pic="http://schemas.openxmlformats.org/drawingml/2006/picture">
+                  <pic:nvPicPr>
+                    <pic:cNvPr id="0" name="Picture 11"/>
+                    <pic:cNvPicPr>
+                      <a:picLocks noChangeAspect="1" noChangeArrowheads="1"/>
+                    </pic:cNvPicPr>
+                  </pic:nvPicPr>
+                  <pic:blipFill>
+                    <a:blip r:embed="rId36">
+                      <a:extLst>
+                        <a:ext uri="{28A0092B-C50C-407E-A947-70E740481C1C}">
+                          <a14:useLocalDpi xmlns:a14="http://schemas.microsoft.com/office/drawing/2010/main" val="0"/>
+                        </a:ext>
+                      </a:extLst>
+                    </a:blip>
+                    <a:srcRect/>
+                    <a:stretch>
+                      <a:fillRect/>
+                    </a:stretch>
+                  </pic:blipFill>
+                  <pic:spPr bwMode="auto">
+                    <a:xfrm>
+                      <a:off x="0" y="0"/>
+                      <a:ext cx="3845364" cy="3276149"/>
+                    </a:xfrm>
+                    <a:prstGeom prst="rect">
+                      <a:avLst/>
+                    </a:prstGeom>
+                    <a:noFill/>
+                    <a:ln>
+                      <a:solidFill>
+                        <a:schemeClr val="tx1"/>
+                      </a:solidFill>
+                    </a:ln>
+                  </pic:spPr>
+                </pic:pic>
+              </a:graphicData>
+            </a:graphic>
+          </wp:inline>
+        </w:drawing>
+      </w:r>
+    </w:p>
+    <w:p>
+      <w:r>
+        <w:lastRenderedPageBreak/>
+        <w:t xml:space="preserve">American industry has adopted a new </w:t>
+      </w:r>
+      <w:r>
+        <w:t>standard, Geometrical</w:t>
+      </w:r>
+      <w:r>
+        <w:t xml:space="preserve"> Dimensioning and Tolerancing, </w:t>
+      </w:r>
+      <w:r>
+        <w:t>ANSI Y14.5M</w:t>
+      </w:r>
+      <w:r>
+        <w:t xml:space="preserve">-1982. This standard is used in all </w:t>
+      </w:r>
+      <w:r>
+        <w:t>blueprint production</w:t>
+      </w:r>
+      <w:r>
+        <w:t xml:space="preserve"> whether the print is drawn by a human </w:t>
+      </w:r>
+      <w:r>
+        <w:t>hand or</w:t>
+      </w:r>
+      <w:r>
+        <w:t xml:space="preserve"> by computer-aided drawing (CAD) equipment. </w:t>
+      </w:r>
+      <w:r>
+        <w:t>It standardizes</w:t>
+      </w:r>
+      <w:r>
+        <w:t xml:space="preserve"> the production of prints</w:t>
+      </w:r>
+      <w:r>
+        <w:t>.</w:t>
+      </w:r>
+    </w:p>
+    <w:p>
+      <w:r>
+        <w:t xml:space="preserve">Piping drawings show the size and location </w:t>
+      </w:r>
+      <w:r>
+        <w:t>of pipes</w:t>
+      </w:r>
+      <w:r>
+        <w:t xml:space="preserve">, fittings, and valves. A set of symbols has </w:t>
+      </w:r>
+      <w:r>
+        <w:t>been developed</w:t>
+      </w:r>
+      <w:r>
+        <w:t xml:space="preserve"> to identify these features on drawings.</w:t>
+      </w:r>
+      <w:r>
+        <w:t xml:space="preserve"> </w:t>
+      </w:r>
+      <w:r>
+        <w:t xml:space="preserve">Two methods of projection used in pipe </w:t>
+      </w:r>
+      <w:r>
+        <w:t>drawings are</w:t>
+      </w:r>
+      <w:r>
+        <w:t xml:space="preserve"> orthographic and isometric (pictorial).</w:t>
+      </w:r>
+    </w:p>
+    <w:p>
+      <w:r>
+        <w:t xml:space="preserve">Single- and double-line orthographic </w:t>
+      </w:r>
+      <w:r>
+        <w:t>pipe drawings</w:t>
+      </w:r>
+      <w:r>
+        <w:t xml:space="preserve"> are recommended </w:t>
+      </w:r>
+      <w:r>
+        <w:t>for showing</w:t>
+      </w:r>
+      <w:r>
+        <w:t xml:space="preserve"> single pipes either straight or bent in </w:t>
+      </w:r>
+      <w:r>
+        <w:t>one plane</w:t>
+      </w:r>
+      <w:r>
+        <w:t xml:space="preserve"> only.</w:t>
+      </w:r>
+    </w:p>
+    <w:p>
+      <w:r>
+        <w:rPr>
+          <w:noProof/>
+        </w:rPr>
+        <w:drawing>
+          <wp:inline distT="0" distB="0" distL="0" distR="0" wp14:anchorId="6D94EF3A" wp14:editId="51A6CB5D">
+            <wp:extent cx="3873500" cy="2168318"/>
+            <wp:effectExtent l="19050" t="19050" r="12700" b="22860"/>
+            <wp:docPr id="627356657" name="Picture 7"/>
+            <wp:cNvGraphicFramePr>
+              <a:graphicFrameLocks xmlns:a="http://schemas.openxmlformats.org/drawingml/2006/main" noChangeAspect="1"/>
+            </wp:cNvGraphicFramePr>
+            <a:graphic xmlns:a="http://schemas.openxmlformats.org/drawingml/2006/main">
+              <a:graphicData uri="http://schemas.openxmlformats.org/drawingml/2006/picture">
+                <pic:pic xmlns:pic="http://schemas.openxmlformats.org/drawingml/2006/picture">
+                  <pic:nvPicPr>
+                    <pic:cNvPr id="0" name="Picture 13"/>
+                    <pic:cNvPicPr>
+                      <a:picLocks noChangeAspect="1" noChangeArrowheads="1"/>
+                    </pic:cNvPicPr>
+                  </pic:nvPicPr>
+                  <pic:blipFill>
+                    <a:blip r:embed="rId37">
+                      <a:extLst>
+                        <a:ext uri="{28A0092B-C50C-407E-A947-70E740481C1C}">
+                          <a14:useLocalDpi xmlns:a14="http://schemas.microsoft.com/office/drawing/2010/main" val="0"/>
+                        </a:ext>
+                      </a:extLst>
+                    </a:blip>
+                    <a:srcRect/>
+                    <a:stretch>
+                      <a:fillRect/>
+                    </a:stretch>
+                  </pic:blipFill>
+                  <pic:spPr bwMode="auto">
+                    <a:xfrm>
+                      <a:off x="0" y="0"/>
+                      <a:ext cx="3881950" cy="2173048"/>
+                    </a:xfrm>
+                    <a:prstGeom prst="rect">
+                      <a:avLst/>
+                    </a:prstGeom>
+                    <a:noFill/>
+                    <a:ln>
+                      <a:solidFill>
+                        <a:schemeClr val="tx1"/>
+                      </a:solidFill>
+                    </a:ln>
+                  </pic:spPr>
+                </pic:pic>
+              </a:graphicData>
+            </a:graphic>
+          </wp:inline>
+        </w:drawing>
+      </w:r>
+    </w:p>
+    <w:p>
+      <w:r>
+        <w:rPr>
+          <w:noProof/>
+        </w:rPr>
+        <w:drawing>
+          <wp:inline distT="0" distB="0" distL="0" distR="0" wp14:anchorId="0309A799" wp14:editId="35D66E6E">
+            <wp:extent cx="3917950" cy="1682088"/>
+            <wp:effectExtent l="19050" t="19050" r="25400" b="13970"/>
+            <wp:docPr id="1367052538" name="Picture 8"/>
+            <wp:cNvGraphicFramePr>
+              <a:graphicFrameLocks xmlns:a="http://schemas.openxmlformats.org/drawingml/2006/main" noChangeAspect="1"/>
+            </wp:cNvGraphicFramePr>
+            <a:graphic xmlns:a="http://schemas.openxmlformats.org/drawingml/2006/main">
+              <a:graphicData uri="http://schemas.openxmlformats.org/drawingml/2006/picture">
+                <pic:pic xmlns:pic="http://schemas.openxmlformats.org/drawingml/2006/picture">
+                  <pic:nvPicPr>
+                    <pic:cNvPr id="0" name="Picture 15"/>
+                    <pic:cNvPicPr>
+                      <a:picLocks noChangeAspect="1" noChangeArrowheads="1"/>
+                    </pic:cNvPicPr>
+                  </pic:nvPicPr>
+                  <pic:blipFill>
+                    <a:blip r:embed="rId38">
+                      <a:extLst>
+                        <a:ext uri="{28A0092B-C50C-407E-A947-70E740481C1C}">
+                          <a14:useLocalDpi xmlns:a14="http://schemas.microsoft.com/office/drawing/2010/main" val="0"/>
+                        </a:ext>
+                      </a:extLst>
+                    </a:blip>
+                    <a:srcRect/>
+                    <a:stretch>
+                      <a:fillRect/>
+                    </a:stretch>
+                  </pic:blipFill>
+                  <pic:spPr bwMode="auto">
+                    <a:xfrm>
+                      <a:off x="0" y="0"/>
+                      <a:ext cx="3930120" cy="1687313"/>
+                    </a:xfrm>
+                    <a:prstGeom prst="rect">
+                      <a:avLst/>
+                    </a:prstGeom>
+                    <a:noFill/>
+                    <a:ln>
+                      <a:solidFill>
+                        <a:schemeClr val="tx1"/>
+                      </a:solidFill>
+                    </a:ln>
+                  </pic:spPr>
+                </pic:pic>
+              </a:graphicData>
+            </a:graphic>
+          </wp:inline>
+        </w:drawing>
       </w:r>
     </w:p>
     <w:sectPr>

</xml_diff>

<commit_message>
Added information to blueprint and schematics notes
</commit_message>
<xml_diff>
--- a/Blueprint Reading Notes.docx
+++ b/Blueprint Reading Notes.docx
@@ -2372,19 +2372,7 @@
         <w:t>-</w:t>
       </w:r>
       <w:r>
-        <w:t xml:space="preserve">The diameter of </w:t>
-      </w:r>
-      <w:r>
-        <w:t>the pitch</w:t>
-      </w:r>
-      <w:r>
-        <w:t xml:space="preserve"> circle (or line), which equals the number of </w:t>
-      </w:r>
-      <w:r>
-        <w:t>teeth on</w:t>
-      </w:r>
-      <w:r>
-        <w:t xml:space="preserve"> the gear divided by the diametral pitch  </w:t>
+        <w:t xml:space="preserve">The diameter of the pitch circle (or line), which equals the number of teeth on the gear divided by the diametral pitch  </w:t>
       </w:r>
     </w:p>
     <w:p>
@@ -2392,10 +2380,117 @@
         <w:ind w:left="720"/>
       </w:pPr>
       <w:r>
-        <w:t>D</w:t>
-      </w:r>
-      <w:r>
-        <w:t>iametral</w:t>
+        <w:t>Diametral P</w:t>
+      </w:r>
+      <w:r>
+        <w:t>itch</w:t>
+      </w:r>
+      <w:r>
+        <w:t xml:space="preserve"> (DP)</w:t>
+      </w:r>
+      <w:r>
+        <w:t>-</w:t>
+      </w:r>
+      <w:r>
+        <w:t xml:space="preserve">The number of teeth to each inch of the pitch diameter or the number of teeth on the gear divided by the pitch diameter. Diametral pitch is usually referred to as simply </w:t>
+      </w:r>
+      <w:r>
+        <w:t>pitch</w:t>
+      </w:r>
+      <w:r>
+        <w:t xml:space="preserve">.  </w:t>
+      </w:r>
+    </w:p>
+    <w:p>
+      <w:pPr>
+        <w:ind w:left="720"/>
+      </w:pPr>
+      <w:r>
+        <w:t>N</w:t>
+      </w:r>
+      <w:r>
+        <w:t>umber</w:t>
+      </w:r>
+      <w:r>
+        <w:t xml:space="preserve"> O</w:t>
+      </w:r>
+      <w:r>
+        <w:t>f</w:t>
+      </w:r>
+      <w:r>
+        <w:t xml:space="preserve"> T</w:t>
+      </w:r>
+      <w:r>
+        <w:t>eeth</w:t>
+      </w:r>
+      <w:r>
+        <w:t xml:space="preserve"> (N)</w:t>
+      </w:r>
+      <w:r>
+        <w:t>-</w:t>
+      </w:r>
+      <w:r>
+        <w:t xml:space="preserve">The diametral pitch multiplied by the diameter of the pitch circle (DP x PD).  </w:t>
+      </w:r>
+    </w:p>
+    <w:p>
+      <w:pPr>
+        <w:ind w:left="720"/>
+      </w:pPr>
+      <w:r>
+        <w:t>Addendum C</w:t>
+      </w:r>
+      <w:r>
+        <w:t>ircle</w:t>
+      </w:r>
+      <w:r>
+        <w:t xml:space="preserve"> (AC)</w:t>
+      </w:r>
+      <w:r>
+        <w:t>-</w:t>
+      </w:r>
+      <w:r>
+        <w:t xml:space="preserve">The circle over the tops of the teeth.  </w:t>
+      </w:r>
+    </w:p>
+    <w:p>
+      <w:pPr>
+        <w:ind w:left="720"/>
+      </w:pPr>
+      <w:r>
+        <w:t>O</w:t>
+      </w:r>
+      <w:r>
+        <w:t>utside</w:t>
+      </w:r>
+      <w:r>
+        <w:t xml:space="preserve"> D</w:t>
+      </w:r>
+      <w:r>
+        <w:t>iameter</w:t>
+      </w:r>
+      <w:r>
+        <w:t xml:space="preserve"> (OD)</w:t>
+      </w:r>
+      <w:r>
+        <w:t>-</w:t>
+      </w:r>
+      <w:r>
+        <w:t>The diameter of</w:t>
+      </w:r>
+      <w:r>
+        <w:t xml:space="preserve"> the addendum circle. </w:t>
+      </w:r>
+    </w:p>
+    <w:p>
+      <w:pPr>
+        <w:ind w:left="720"/>
+      </w:pPr>
+      <w:r>
+        <w:t>C</w:t>
+      </w:r>
+      <w:r>
+        <w:t>ircular</w:t>
       </w:r>
       <w:r>
         <w:t xml:space="preserve"> P</w:t>
@@ -2404,37 +2499,13 @@
         <w:t>itch</w:t>
       </w:r>
       <w:r>
-        <w:t xml:space="preserve"> (DP)</w:t>
+        <w:t xml:space="preserve"> (CP)</w:t>
       </w:r>
       <w:r>
         <w:t>-</w:t>
       </w:r>
       <w:r>
-        <w:t xml:space="preserve">The number of </w:t>
-      </w:r>
-      <w:r>
-        <w:t>teeth to</w:t>
-      </w:r>
-      <w:r>
-        <w:t xml:space="preserve"> each inch of the pitch diameter or the number of </w:t>
-      </w:r>
-      <w:r>
-        <w:t>teeth on</w:t>
-      </w:r>
-      <w:r>
-        <w:t xml:space="preserve"> the gear divided by the pitch diameter. </w:t>
-      </w:r>
-      <w:r>
-        <w:t>Diametral pitch</w:t>
-      </w:r>
-      <w:r>
-        <w:t xml:space="preserve"> is usually referred to as simply </w:t>
-      </w:r>
-      <w:r>
-        <w:t>pitch</w:t>
-      </w:r>
-      <w:r>
-        <w:t xml:space="preserve">.  </w:t>
+        <w:t xml:space="preserve">The length of the arc of the pitch circle between the centers or corresponding points of adjacent teeth.  </w:t>
       </w:r>
     </w:p>
     <w:p>
@@ -2442,37 +2513,19 @@
         <w:ind w:left="720"/>
       </w:pPr>
       <w:r>
-        <w:t>N</w:t>
-      </w:r>
-      <w:r>
-        <w:t>umber</w:t>
-      </w:r>
-      <w:r>
-        <w:t xml:space="preserve"> O</w:t>
-      </w:r>
-      <w:r>
-        <w:t>f</w:t>
-      </w:r>
-      <w:r>
-        <w:t xml:space="preserve"> T</w:t>
-      </w:r>
-      <w:r>
-        <w:t>eeth</w:t>
-      </w:r>
-      <w:r>
-        <w:t xml:space="preserve"> (N)</w:t>
+        <w:t>A</w:t>
+      </w:r>
+      <w:r>
+        <w:t>ddendum</w:t>
+      </w:r>
+      <w:r>
+        <w:t xml:space="preserve"> (A)</w:t>
       </w:r>
       <w:r>
         <w:t>-</w:t>
       </w:r>
       <w:r>
-        <w:t xml:space="preserve">The diametral </w:t>
-      </w:r>
-      <w:r>
-        <w:t>pitch multiplied</w:t>
-      </w:r>
-      <w:r>
-        <w:t xml:space="preserve"> by the diameter of the pitch circle (DP x PD).  </w:t>
+        <w:t xml:space="preserve">The height of the tooth above the pitch circle or the radial distance between the pitch circle and the top of the tooth.  </w:t>
       </w:r>
     </w:p>
     <w:p>
@@ -2480,10 +2533,130 @@
         <w:ind w:left="720"/>
       </w:pPr>
       <w:r>
-        <w:t>A</w:t>
-      </w:r>
-      <w:r>
-        <w:t>ddendum</w:t>
+        <w:lastRenderedPageBreak/>
+        <w:t>Dedendum (D)</w:t>
+      </w:r>
+      <w:r>
+        <w:t>-</w:t>
+      </w:r>
+      <w:r>
+        <w:t xml:space="preserve">The length of the portion of the tooth from the pitch circle to the base of the tooth.  </w:t>
+      </w:r>
+    </w:p>
+    <w:p>
+      <w:pPr>
+        <w:ind w:left="720"/>
+      </w:pPr>
+      <w:r>
+        <w:t>Chordal Pitch</w:t>
+      </w:r>
+      <w:r>
+        <w:t>-</w:t>
+      </w:r>
+      <w:r>
+        <w:t xml:space="preserve">The distance from center to center of teeth measured along a straight line or chord of the pitch circle.  </w:t>
+      </w:r>
+    </w:p>
+    <w:p>
+      <w:pPr>
+        <w:ind w:left="720"/>
+      </w:pPr>
+      <w:r>
+        <w:t>R</w:t>
+      </w:r>
+      <w:r>
+        <w:t>oot</w:t>
+      </w:r>
+      <w:r>
+        <w:t xml:space="preserve"> Diameter (RD)</w:t>
+      </w:r>
+      <w:r>
+        <w:t>-</w:t>
+      </w:r>
+      <w:r>
+        <w:t xml:space="preserve">The diameter of the circle at the root of the teeth.  </w:t>
+      </w:r>
+    </w:p>
+    <w:p>
+      <w:pPr>
+        <w:ind w:left="720"/>
+      </w:pPr>
+      <w:r>
+        <w:t>Clearance (C)</w:t>
+      </w:r>
+      <w:r>
+        <w:t>-</w:t>
+      </w:r>
+      <w:r>
+        <w:t xml:space="preserve">The distance between the bottom of a tooth and the top of a mating tooth.  </w:t>
+      </w:r>
+    </w:p>
+    <w:p>
+      <w:pPr>
+        <w:ind w:left="720"/>
+      </w:pPr>
+      <w:r>
+        <w:t>W</w:t>
+      </w:r>
+      <w:r>
+        <w:t>hole</w:t>
+      </w:r>
+      <w:r>
+        <w:t xml:space="preserve"> D</w:t>
+      </w:r>
+      <w:r>
+        <w:t>epth</w:t>
+      </w:r>
+      <w:r>
+        <w:t xml:space="preserve"> (WD)</w:t>
+      </w:r>
+      <w:r>
+        <w:t>-</w:t>
+      </w:r>
+      <w:r>
+        <w:t xml:space="preserve">The distance from the top of the tooth to the bottom, including the clearance.  </w:t>
+      </w:r>
+    </w:p>
+    <w:p>
+      <w:pPr>
+        <w:ind w:left="720"/>
+      </w:pPr>
+      <w:r>
+        <w:t>F</w:t>
+      </w:r>
+      <w:r>
+        <w:t>ace</w:t>
+      </w:r>
+      <w:r>
+        <w:t>-</w:t>
+      </w:r>
+      <w:r>
+        <w:t xml:space="preserve">The working surface of the tooth over the pitch line.  </w:t>
+      </w:r>
+    </w:p>
+    <w:p>
+      <w:pPr>
+        <w:ind w:left="720"/>
+      </w:pPr>
+      <w:r>
+        <w:t>Thickness</w:t>
+      </w:r>
+      <w:r>
+        <w:t>-</w:t>
+      </w:r>
+      <w:r>
+        <w:t xml:space="preserve">The width of the tooth, taken as a chord of the pitch circle.  </w:t>
+      </w:r>
+    </w:p>
+    <w:p>
+      <w:pPr>
+        <w:ind w:left="720"/>
+      </w:pPr>
+      <w:r>
+        <w:t>P</w:t>
+      </w:r>
+      <w:r>
+        <w:t>itch</w:t>
       </w:r>
       <w:r>
         <w:t xml:space="preserve"> C</w:t>
@@ -2492,345 +2665,10 @@
         <w:t>ircle</w:t>
       </w:r>
       <w:r>
-        <w:t xml:space="preserve"> (AC)</w:t>
-      </w:r>
-      <w:r>
         <w:t>-</w:t>
       </w:r>
       <w:r>
-        <w:t xml:space="preserve">The circle over </w:t>
-      </w:r>
-      <w:r>
-        <w:t>the tops</w:t>
-      </w:r>
-      <w:r>
-        <w:t xml:space="preserve"> of the teeth.  </w:t>
-      </w:r>
-    </w:p>
-    <w:p>
-      <w:pPr>
-        <w:ind w:left="720"/>
-      </w:pPr>
-      <w:r>
-        <w:t>O</w:t>
-      </w:r>
-      <w:r>
-        <w:t>utside</w:t>
-      </w:r>
-      <w:r>
-        <w:t xml:space="preserve"> D</w:t>
-      </w:r>
-      <w:r>
-        <w:t>iameter</w:t>
-      </w:r>
-      <w:r>
-        <w:t xml:space="preserve"> (OD)</w:t>
-      </w:r>
-      <w:r>
-        <w:t>-</w:t>
-      </w:r>
-      <w:r>
-        <w:t>The diameter of</w:t>
-      </w:r>
-      <w:r>
-        <w:t xml:space="preserve"> the addendum circle. </w:t>
-      </w:r>
-    </w:p>
-    <w:p>
-      <w:pPr>
-        <w:ind w:left="720"/>
-      </w:pPr>
-      <w:r>
-        <w:t>C</w:t>
-      </w:r>
-      <w:r>
-        <w:t>ircular</w:t>
-      </w:r>
-      <w:r>
-        <w:t xml:space="preserve"> P</w:t>
-      </w:r>
-      <w:r>
-        <w:t>itch</w:t>
-      </w:r>
-      <w:r>
-        <w:t xml:space="preserve"> (CP)</w:t>
-      </w:r>
-      <w:r>
-        <w:t>-</w:t>
-      </w:r>
-      <w:r>
-        <w:t xml:space="preserve">The length of the arc </w:t>
-      </w:r>
-      <w:r>
-        <w:t>of the</w:t>
-      </w:r>
-      <w:r>
-        <w:t xml:space="preserve"> pitch circle between the centers or </w:t>
-      </w:r>
-      <w:r>
-        <w:t>corresponding points</w:t>
-      </w:r>
-      <w:r>
-        <w:t xml:space="preserve"> of adjacent teeth.  </w:t>
-      </w:r>
-    </w:p>
-    <w:p>
-      <w:pPr>
-        <w:ind w:left="720"/>
-      </w:pPr>
-      <w:r>
-        <w:t>A</w:t>
-      </w:r>
-      <w:r>
-        <w:t>ddendum</w:t>
-      </w:r>
-      <w:r>
-        <w:t xml:space="preserve"> (A)</w:t>
-      </w:r>
-      <w:r>
-        <w:t>-</w:t>
-      </w:r>
-      <w:r>
-        <w:t xml:space="preserve">The height of the tooth </w:t>
-      </w:r>
-      <w:r>
-        <w:t>above the</w:t>
-      </w:r>
-      <w:r>
-        <w:t xml:space="preserve"> pitch circle or the radial distance between the </w:t>
-      </w:r>
-      <w:r>
-        <w:t>pitch circle</w:t>
-      </w:r>
-      <w:r>
-        <w:t xml:space="preserve"> and the top of the tooth.  </w:t>
-      </w:r>
-    </w:p>
-    <w:p>
-      <w:pPr>
-        <w:ind w:left="720"/>
-      </w:pPr>
-      <w:r>
-        <w:lastRenderedPageBreak/>
-        <w:t>D</w:t>
-      </w:r>
-      <w:r>
-        <w:t>edendum</w:t>
-      </w:r>
-      <w:r>
-        <w:t xml:space="preserve"> (D)</w:t>
-      </w:r>
-      <w:r>
-        <w:t>-</w:t>
-      </w:r>
-      <w:r>
-        <w:t xml:space="preserve">The length of the portion of </w:t>
-      </w:r>
-      <w:r>
-        <w:t>the tooth</w:t>
-      </w:r>
-      <w:r>
-        <w:t xml:space="preserve"> from the pitch circle to the base of the tooth.  </w:t>
-      </w:r>
-    </w:p>
-    <w:p>
-      <w:pPr>
-        <w:ind w:left="720"/>
-      </w:pPr>
-      <w:r>
-        <w:t>C</w:t>
-      </w:r>
-      <w:r>
-        <w:t>hordal</w:t>
-      </w:r>
-      <w:r>
-        <w:t xml:space="preserve"> P</w:t>
-      </w:r>
-      <w:r>
-        <w:t>itch</w:t>
-      </w:r>
-      <w:r>
-        <w:t>-</w:t>
-      </w:r>
-      <w:r>
-        <w:t xml:space="preserve">The distance from center </w:t>
-      </w:r>
-      <w:r>
-        <w:t>to center</w:t>
-      </w:r>
-      <w:r>
-        <w:t xml:space="preserve"> of teeth measured along a straight line or </w:t>
-      </w:r>
-      <w:r>
-        <w:t>chord of</w:t>
-      </w:r>
-      <w:r>
-        <w:t xml:space="preserve"> the pitch circle.  </w:t>
-      </w:r>
-    </w:p>
-    <w:p>
-      <w:pPr>
-        <w:ind w:left="720"/>
-      </w:pPr>
-      <w:r>
-        <w:t>R</w:t>
-      </w:r>
-      <w:r>
-        <w:t>oot</w:t>
-      </w:r>
-      <w:r>
-        <w:t xml:space="preserve"> D</w:t>
-      </w:r>
-      <w:r>
-        <w:t>iameter</w:t>
-      </w:r>
-      <w:r>
-        <w:t xml:space="preserve"> (RD)</w:t>
-      </w:r>
-      <w:r>
-        <w:t>-</w:t>
-      </w:r>
-      <w:r>
-        <w:t xml:space="preserve">The diameter of </w:t>
-      </w:r>
-      <w:r>
-        <w:t>the circle</w:t>
-      </w:r>
-      <w:r>
-        <w:t xml:space="preserve"> at the root of the teeth.  </w:t>
-      </w:r>
-    </w:p>
-    <w:p>
-      <w:pPr>
-        <w:ind w:left="720"/>
-      </w:pPr>
-      <w:r>
-        <w:t>C</w:t>
-      </w:r>
-      <w:r>
-        <w:t>learance</w:t>
-      </w:r>
-      <w:r>
-        <w:t xml:space="preserve"> (C)</w:t>
-      </w:r>
-      <w:r>
-        <w:t>-</w:t>
-      </w:r>
-      <w:r>
-        <w:t xml:space="preserve">The distance between </w:t>
-      </w:r>
-      <w:r>
-        <w:t>the bottom</w:t>
-      </w:r>
-      <w:r>
-        <w:t xml:space="preserve"> of a tooth and the top of a mating tooth.  </w:t>
-      </w:r>
-    </w:p>
-    <w:p>
-      <w:pPr>
-        <w:ind w:left="720"/>
-      </w:pPr>
-      <w:r>
-        <w:t>W</w:t>
-      </w:r>
-      <w:r>
-        <w:t>hole</w:t>
-      </w:r>
-      <w:r>
-        <w:t xml:space="preserve"> D</w:t>
-      </w:r>
-      <w:r>
-        <w:t>epth</w:t>
-      </w:r>
-      <w:r>
-        <w:t xml:space="preserve"> (WD)</w:t>
-      </w:r>
-      <w:r>
-        <w:t>-</w:t>
-      </w:r>
-      <w:r>
-        <w:t xml:space="preserve">The distance from </w:t>
-      </w:r>
-      <w:r>
-        <w:t>the top</w:t>
-      </w:r>
-      <w:r>
-        <w:t xml:space="preserve"> of the tooth to the bottom, including the clearance.  </w:t>
-      </w:r>
-    </w:p>
-    <w:p>
-      <w:pPr>
-        <w:ind w:left="720"/>
-      </w:pPr>
-      <w:r>
-        <w:t>F</w:t>
-      </w:r>
-      <w:r>
-        <w:t>ace</w:t>
-      </w:r>
-      <w:r>
-        <w:t>-</w:t>
-      </w:r>
-      <w:r>
-        <w:t xml:space="preserve">The working surface of the tooth over </w:t>
-      </w:r>
-      <w:r>
-        <w:t>the pitch</w:t>
-      </w:r>
-      <w:r>
-        <w:t xml:space="preserve"> line.  </w:t>
-      </w:r>
-    </w:p>
-    <w:p>
-      <w:pPr>
-        <w:ind w:left="720"/>
-      </w:pPr>
-      <w:r>
-        <w:t>T</w:t>
-      </w:r>
-      <w:r>
-        <w:t>hickness</w:t>
-      </w:r>
-      <w:r>
-        <w:t>-</w:t>
-      </w:r>
-      <w:r>
-        <w:t xml:space="preserve">The width of the tooth, taken as </w:t>
-      </w:r>
-      <w:r>
-        <w:t>a chord</w:t>
-      </w:r>
-      <w:r>
-        <w:t xml:space="preserve"> of the pitch circle.  </w:t>
-      </w:r>
-    </w:p>
-    <w:p>
-      <w:pPr>
-        <w:ind w:left="720"/>
-      </w:pPr>
-      <w:r>
-        <w:t>P</w:t>
-      </w:r>
-      <w:r>
-        <w:t>itch</w:t>
-      </w:r>
-      <w:r>
-        <w:t xml:space="preserve"> C</w:t>
-      </w:r>
-      <w:r>
-        <w:t>ircle</w:t>
-      </w:r>
-      <w:r>
-        <w:t>-</w:t>
-      </w:r>
-      <w:r>
-        <w:t xml:space="preserve">The circle having the </w:t>
-      </w:r>
-      <w:r>
-        <w:t>pitch diameter</w:t>
-      </w:r>
-      <w:r>
-        <w:t xml:space="preserve">.  </w:t>
+        <w:t xml:space="preserve">The circle having the pitch diameter.  </w:t>
       </w:r>
     </w:p>
     <w:p>
@@ -2968,19 +2806,7 @@
     <w:p>
       <w:r>
         <w:lastRenderedPageBreak/>
-        <w:t xml:space="preserve">There are three classifications of helical springs:  compression, extension, and torsion. Drawings </w:t>
-      </w:r>
-      <w:r>
-        <w:t>seldom show</w:t>
-      </w:r>
-      <w:r>
-        <w:t xml:space="preserve"> a true presentation of the helical shape; </w:t>
-      </w:r>
-      <w:r>
-        <w:t>instead, they</w:t>
-      </w:r>
-      <w:r>
-        <w:t xml:space="preserve"> usually show springs with straight lines.</w:t>
+        <w:t>There are three classifications of helical springs:  compression, extension, and torsion. Drawings seldom show a true presentation of the helical shape; instead, they usually show springs with straight lines.</w:t>
       </w:r>
     </w:p>
     <w:p>
@@ -3099,25 +2925,7 @@
     </w:p>
     <w:p>
       <w:r>
-        <w:t xml:space="preserve">A </w:t>
-      </w:r>
-      <w:r>
-        <w:t>modified symbol</w:t>
-      </w:r>
-      <w:r>
-        <w:t xml:space="preserve"> (check mark) with a number or numbers </w:t>
-      </w:r>
-      <w:r>
-        <w:t>above it</w:t>
-      </w:r>
-      <w:r>
-        <w:t xml:space="preserve"> is used to show these surfaces and to specify the </w:t>
-      </w:r>
-      <w:r>
-        <w:t>degree of</w:t>
-      </w:r>
-      <w:r>
-        <w:t xml:space="preserve"> finish.</w:t>
+        <w:t>A modified symbol (check mark) with a number or numbers above it is used to show these surfaces and to specify the degree of finish.</w:t>
       </w:r>
     </w:p>
     <w:p>
@@ -3179,19 +2987,7 @@
     </w:p>
     <w:p>
       <w:r>
-        <w:t xml:space="preserve">The number in the angle of the check mark, in </w:t>
-      </w:r>
-      <w:r>
-        <w:t>this case</w:t>
-      </w:r>
-      <w:r>
-        <w:t xml:space="preserve"> 02, tells the machinist what degree of finish </w:t>
-      </w:r>
-      <w:r>
-        <w:t>the surface</w:t>
-      </w:r>
-      <w:r>
-        <w:t xml:space="preserve"> should have.</w:t>
+        <w:t>The number in the angle of the check mark, in this case 02, tells the machinist what degree of finish the surface should have.</w:t>
       </w:r>
     </w:p>
     <w:p/>
@@ -3202,34 +2998,13 @@
         <w:t>S</w:t>
       </w:r>
       <w:r>
-        <w:t xml:space="preserve">urface roughness symbol </w:t>
-      </w:r>
-      <w:r>
-        <w:t>is drawn</w:t>
-      </w:r>
-      <w:r>
-        <w:t xml:space="preserve"> touching the line representing the surface</w:t>
+        <w:t>urface roughness symbol is drawn touching the line representing the surface</w:t>
       </w:r>
       <w:r>
         <w:t>.</w:t>
       </w:r>
       <w:r>
-        <w:t xml:space="preserve"> </w:t>
-      </w:r>
-      <w:r>
-        <w:t xml:space="preserve">If space is limited, the symbol may </w:t>
-      </w:r>
-      <w:r>
-        <w:t>be placed</w:t>
-      </w:r>
-      <w:r>
-        <w:t xml:space="preserve"> on an extension line on that surface or on the </w:t>
-      </w:r>
-      <w:r>
-        <w:t>tail of</w:t>
-      </w:r>
-      <w:r>
-        <w:t xml:space="preserve"> a leader with an arrow touching that surface</w:t>
+        <w:t xml:space="preserve"> If space is limited, the symbol may be placed on an extension line on that surface or on the tail of a leader with an arrow touching that surface</w:t>
       </w:r>
       <w:r>
         <w:t>.</w:t>
@@ -3294,25 +3069,7 @@
     </w:p>
     <w:p>
       <w:r>
-        <w:t xml:space="preserve">When a part is to be finished to the same </w:t>
-      </w:r>
-      <w:r>
-        <w:t>roughness all</w:t>
-      </w:r>
-      <w:r>
-        <w:t xml:space="preserve"> over, a note on the drawing will include the </w:t>
-      </w:r>
-      <w:r>
-        <w:t>direction “</w:t>
-      </w:r>
-      <w:r>
-        <w:t xml:space="preserve">finish all over” along the finish mark and the </w:t>
-      </w:r>
-      <w:r>
-        <w:t>proper number</w:t>
-      </w:r>
-      <w:r>
-        <w:t>.</w:t>
+        <w:t>When a part is to be finished to the same roughness all over, a note on the drawing will include the direction “finish all over” along the finish mark and the proper number.</w:t>
       </w:r>
     </w:p>
     <w:p>
@@ -3320,31 +3077,7 @@
         <w:t>When a</w:t>
       </w:r>
       <w:r>
-        <w:t xml:space="preserve"> part is to be finished all over but a few surfaces </w:t>
-      </w:r>
-      <w:r>
-        <w:t>vary in</w:t>
-      </w:r>
-      <w:r>
-        <w:t xml:space="preserve"> roughness, the surface roughness symbol number </w:t>
-      </w:r>
-      <w:r>
-        <w:t>or numbers</w:t>
-      </w:r>
-      <w:r>
-        <w:t xml:space="preserve"> are applied to the lines representing </w:t>
-      </w:r>
-      <w:r>
-        <w:t>these surfaces</w:t>
-      </w:r>
-      <w:r>
-        <w:t xml:space="preserve"> and a note on the drawing will include </w:t>
-      </w:r>
-      <w:r>
-        <w:t>the surface</w:t>
-      </w:r>
-      <w:r>
-        <w:t xml:space="preserve"> roughness symbol for the rest of the surfaces.  </w:t>
+        <w:t xml:space="preserve"> part is to be finished all over but a few surfaces vary in roughness, the surface roughness symbol number or numbers are applied to the lines representing these surfaces and a note on the drawing will include the surface roughness symbol for the rest of the surfaces.  </w:t>
       </w:r>
     </w:p>
     <w:p>
@@ -3407,37 +3140,7 @@
     <w:p>
       <w:r>
         <w:lastRenderedPageBreak/>
-        <w:t xml:space="preserve">American industry has adopted a new </w:t>
-      </w:r>
-      <w:r>
-        <w:t>standard, Geometrical</w:t>
-      </w:r>
-      <w:r>
-        <w:t xml:space="preserve"> Dimensioning and Tolerancing, </w:t>
-      </w:r>
-      <w:r>
-        <w:t>ANSI Y14.5M</w:t>
-      </w:r>
-      <w:r>
-        <w:t xml:space="preserve">-1982. This standard is used in all </w:t>
-      </w:r>
-      <w:r>
-        <w:t>blueprint production</w:t>
-      </w:r>
-      <w:r>
-        <w:t xml:space="preserve"> whether the print is drawn by a human </w:t>
-      </w:r>
-      <w:r>
-        <w:t>hand or</w:t>
-      </w:r>
-      <w:r>
-        <w:t xml:space="preserve"> by computer-aided drawing (CAD) equipment. </w:t>
-      </w:r>
-      <w:r>
-        <w:t>It standardizes</w:t>
-      </w:r>
-      <w:r>
-        <w:t xml:space="preserve"> the production of prints</w:t>
+        <w:t>American industry has adopted a new standard, Geometrical Dimensioning and Tolerancing, ANSI Y14.5M-1982. This standard is used in all blueprint production whether the print is drawn by a human hand or by computer-aided drawing (CAD) equipment. It standardizes the production of prints</w:t>
       </w:r>
       <w:r>
         <w:t>.</w:t>
@@ -3445,54 +3148,18 @@
     </w:p>
     <w:p>
       <w:r>
-        <w:t xml:space="preserve">Piping drawings show the size and location </w:t>
-      </w:r>
-      <w:r>
-        <w:t>of pipes</w:t>
-      </w:r>
-      <w:r>
-        <w:t xml:space="preserve">, fittings, and valves. A set of symbols has </w:t>
-      </w:r>
-      <w:r>
-        <w:t>been developed</w:t>
-      </w:r>
-      <w:r>
-        <w:t xml:space="preserve"> to identify these features on drawings.</w:t>
+        <w:t>Piping drawings show the size and location of pipes, fittings, and valves. A set of symbols has been developed to identify these features on drawings.</w:t>
       </w:r>
       <w:r>
         <w:t xml:space="preserve"> </w:t>
       </w:r>
       <w:r>
-        <w:t xml:space="preserve">Two methods of projection used in pipe </w:t>
-      </w:r>
-      <w:r>
-        <w:t>drawings are</w:t>
-      </w:r>
-      <w:r>
-        <w:t xml:space="preserve"> orthographic and isometric (pictorial).</w:t>
-      </w:r>
-    </w:p>
-    <w:p>
-      <w:r>
-        <w:t xml:space="preserve">Single- and double-line orthographic </w:t>
-      </w:r>
-      <w:r>
-        <w:t>pipe drawings</w:t>
-      </w:r>
-      <w:r>
-        <w:t xml:space="preserve"> are recommended </w:t>
-      </w:r>
-      <w:r>
-        <w:t>for showing</w:t>
-      </w:r>
-      <w:r>
-        <w:t xml:space="preserve"> single pipes either straight or bent in </w:t>
-      </w:r>
-      <w:r>
-        <w:t>one plane</w:t>
-      </w:r>
-      <w:r>
-        <w:t xml:space="preserve"> only.</w:t>
+        <w:t>Two methods of projection used in pipe drawings are orthographic and isometric (pictorial).</w:t>
+      </w:r>
+    </w:p>
+    <w:p>
+      <w:r>
+        <w:t>Single- and double-line orthographic pipe drawings are recommended for showing single pipes either straight or bent in one plane only.</w:t>
       </w:r>
     </w:p>
     <w:p>
@@ -3609,6 +3276,1047 @@
         </w:drawing>
       </w:r>
     </w:p>
+    <w:p>
+      <w:r>
+        <w:t xml:space="preserve">The crossing of pipes without connections </w:t>
+      </w:r>
+      <w:r>
+        <w:t>is normally</w:t>
+      </w:r>
+      <w:r>
+        <w:t xml:space="preserve"> shown without interrupting the </w:t>
+      </w:r>
+      <w:r>
+        <w:t>line representing</w:t>
+      </w:r>
+      <w:r>
+        <w:t xml:space="preserve"> the hidden line</w:t>
+      </w:r>
+      <w:r>
+        <w:t>. W</w:t>
+      </w:r>
+      <w:r>
+        <w:t xml:space="preserve">hen there is a need to show that one pipe must </w:t>
+      </w:r>
+      <w:r>
+        <w:t>pass behind</w:t>
+      </w:r>
+      <w:r>
+        <w:t xml:space="preserve"> another, the line representing the pipe </w:t>
+      </w:r>
+      <w:r>
+        <w:t>farthest from</w:t>
+      </w:r>
+      <w:r>
+        <w:t xml:space="preserve"> the viewer will be shown with a break, </w:t>
+      </w:r>
+      <w:r>
+        <w:t>or interruption</w:t>
+      </w:r>
+      <w:r>
+        <w:t>, where the other pipe passes in front of it</w:t>
+      </w:r>
+      <w:r>
+        <w:t xml:space="preserve">. </w:t>
+      </w:r>
+    </w:p>
+    <w:p>
+      <w:r>
+        <w:rPr>
+          <w:noProof/>
+        </w:rPr>
+        <w:drawing>
+          <wp:inline distT="0" distB="0" distL="0" distR="0" wp14:anchorId="06475FDE" wp14:editId="709D5104">
+            <wp:extent cx="2212359" cy="1400846"/>
+            <wp:effectExtent l="19050" t="19050" r="16510" b="27940"/>
+            <wp:docPr id="41281471" name="Picture 1"/>
+            <wp:cNvGraphicFramePr>
+              <a:graphicFrameLocks xmlns:a="http://schemas.openxmlformats.org/drawingml/2006/main" noChangeAspect="1"/>
+            </wp:cNvGraphicFramePr>
+            <a:graphic xmlns:a="http://schemas.openxmlformats.org/drawingml/2006/main">
+              <a:graphicData uri="http://schemas.openxmlformats.org/drawingml/2006/picture">
+                <pic:pic xmlns:pic="http://schemas.openxmlformats.org/drawingml/2006/picture">
+                  <pic:nvPicPr>
+                    <pic:cNvPr id="0" name="Picture 1"/>
+                    <pic:cNvPicPr>
+                      <a:picLocks noChangeAspect="1" noChangeArrowheads="1"/>
+                    </pic:cNvPicPr>
+                  </pic:nvPicPr>
+                  <pic:blipFill>
+                    <a:blip r:embed="rId39">
+                      <a:extLst>
+                        <a:ext uri="{28A0092B-C50C-407E-A947-70E740481C1C}">
+                          <a14:useLocalDpi xmlns:a14="http://schemas.microsoft.com/office/drawing/2010/main" val="0"/>
+                        </a:ext>
+                      </a:extLst>
+                    </a:blip>
+                    <a:srcRect/>
+                    <a:stretch>
+                      <a:fillRect/>
+                    </a:stretch>
+                  </pic:blipFill>
+                  <pic:spPr bwMode="auto">
+                    <a:xfrm>
+                      <a:off x="0" y="0"/>
+                      <a:ext cx="2225226" cy="1408993"/>
+                    </a:xfrm>
+                    <a:prstGeom prst="rect">
+                      <a:avLst/>
+                    </a:prstGeom>
+                    <a:noFill/>
+                    <a:ln>
+                      <a:solidFill>
+                        <a:schemeClr val="tx1"/>
+                      </a:solidFill>
+                    </a:ln>
+                  </pic:spPr>
+                </pic:pic>
+              </a:graphicData>
+            </a:graphic>
+          </wp:inline>
+        </w:drawing>
+      </w:r>
+    </w:p>
+    <w:p>
+      <w:r>
+        <w:lastRenderedPageBreak/>
+        <w:t xml:space="preserve">If standard symbols for fittings like tees, </w:t>
+      </w:r>
+      <w:r>
+        <w:t>elbows, crossings</w:t>
+      </w:r>
+      <w:r>
+        <w:t xml:space="preserve">, and so forth are not shown on a </w:t>
+      </w:r>
+      <w:r>
+        <w:t>drawing, they</w:t>
+      </w:r>
+      <w:r>
+        <w:t xml:space="preserve"> are represented by a continuous line. The </w:t>
+      </w:r>
+      <w:r>
+        <w:t>circular symbol</w:t>
+      </w:r>
+      <w:r>
+        <w:t xml:space="preserve"> for a tee or elbow may be used when it </w:t>
+      </w:r>
+      <w:r>
+        <w:t>is necessary</w:t>
+      </w:r>
+      <w:r>
+        <w:t xml:space="preserve"> to show the piping coming toward </w:t>
+      </w:r>
+      <w:r>
+        <w:t>or moving</w:t>
+      </w:r>
+      <w:r>
+        <w:t xml:space="preserve"> away from the viewer.</w:t>
+      </w:r>
+    </w:p>
+    <w:p>
+      <w:r>
+        <w:rPr>
+          <w:noProof/>
+        </w:rPr>
+        <w:drawing>
+          <wp:inline distT="0" distB="0" distL="0" distR="0" wp14:anchorId="18376C5D" wp14:editId="3F1E4EE8">
+            <wp:extent cx="3630295" cy="1364615"/>
+            <wp:effectExtent l="19050" t="19050" r="27305" b="26035"/>
+            <wp:docPr id="279156118" name="Picture 2"/>
+            <wp:cNvGraphicFramePr>
+              <a:graphicFrameLocks xmlns:a="http://schemas.openxmlformats.org/drawingml/2006/main" noChangeAspect="1"/>
+            </wp:cNvGraphicFramePr>
+            <a:graphic xmlns:a="http://schemas.openxmlformats.org/drawingml/2006/main">
+              <a:graphicData uri="http://schemas.openxmlformats.org/drawingml/2006/picture">
+                <pic:pic xmlns:pic="http://schemas.openxmlformats.org/drawingml/2006/picture">
+                  <pic:nvPicPr>
+                    <pic:cNvPr id="0" name="Picture 3"/>
+                    <pic:cNvPicPr>
+                      <a:picLocks noChangeAspect="1" noChangeArrowheads="1"/>
+                    </pic:cNvPicPr>
+                  </pic:nvPicPr>
+                  <pic:blipFill>
+                    <a:blip r:embed="rId40">
+                      <a:extLst>
+                        <a:ext uri="{28A0092B-C50C-407E-A947-70E740481C1C}">
+                          <a14:useLocalDpi xmlns:a14="http://schemas.microsoft.com/office/drawing/2010/main" val="0"/>
+                        </a:ext>
+                      </a:extLst>
+                    </a:blip>
+                    <a:srcRect/>
+                    <a:stretch>
+                      <a:fillRect/>
+                    </a:stretch>
+                  </pic:blipFill>
+                  <pic:spPr bwMode="auto">
+                    <a:xfrm>
+                      <a:off x="0" y="0"/>
+                      <a:ext cx="3630295" cy="1364615"/>
+                    </a:xfrm>
+                    <a:prstGeom prst="rect">
+                      <a:avLst/>
+                    </a:prstGeom>
+                    <a:noFill/>
+                    <a:ln>
+                      <a:solidFill>
+                        <a:schemeClr val="tx1"/>
+                      </a:solidFill>
+                    </a:ln>
+                  </pic:spPr>
+                </pic:pic>
+              </a:graphicData>
+            </a:graphic>
+          </wp:inline>
+        </w:drawing>
+      </w:r>
+    </w:p>
+    <w:p>
+      <w:r>
+        <w:t xml:space="preserve">The below screenshots show some additional piping, valve, and connection symbols. </w:t>
+      </w:r>
+    </w:p>
+    <w:p>
+      <w:r>
+        <w:rPr>
+          <w:noProof/>
+        </w:rPr>
+        <w:drawing>
+          <wp:inline distT="0" distB="0" distL="0" distR="0" wp14:anchorId="30894E80" wp14:editId="4C380DED">
+            <wp:extent cx="4326255" cy="5411470"/>
+            <wp:effectExtent l="0" t="0" r="0" b="0"/>
+            <wp:docPr id="746823193" name="Picture 3"/>
+            <wp:cNvGraphicFramePr>
+              <a:graphicFrameLocks xmlns:a="http://schemas.openxmlformats.org/drawingml/2006/main" noChangeAspect="1"/>
+            </wp:cNvGraphicFramePr>
+            <a:graphic xmlns:a="http://schemas.openxmlformats.org/drawingml/2006/main">
+              <a:graphicData uri="http://schemas.openxmlformats.org/drawingml/2006/picture">
+                <pic:pic xmlns:pic="http://schemas.openxmlformats.org/drawingml/2006/picture">
+                  <pic:nvPicPr>
+                    <pic:cNvPr id="0" name="Picture 5"/>
+                    <pic:cNvPicPr>
+                      <a:picLocks noChangeAspect="1" noChangeArrowheads="1"/>
+                    </pic:cNvPicPr>
+                  </pic:nvPicPr>
+                  <pic:blipFill>
+                    <a:blip r:embed="rId41">
+                      <a:extLst>
+                        <a:ext uri="{28A0092B-C50C-407E-A947-70E740481C1C}">
+                          <a14:useLocalDpi xmlns:a14="http://schemas.microsoft.com/office/drawing/2010/main" val="0"/>
+                        </a:ext>
+                      </a:extLst>
+                    </a:blip>
+                    <a:srcRect/>
+                    <a:stretch>
+                      <a:fillRect/>
+                    </a:stretch>
+                  </pic:blipFill>
+                  <pic:spPr bwMode="auto">
+                    <a:xfrm>
+                      <a:off x="0" y="0"/>
+                      <a:ext cx="4326255" cy="5411470"/>
+                    </a:xfrm>
+                    <a:prstGeom prst="rect">
+                      <a:avLst/>
+                    </a:prstGeom>
+                    <a:noFill/>
+                    <a:ln>
+                      <a:noFill/>
+                    </a:ln>
+                  </pic:spPr>
+                </pic:pic>
+              </a:graphicData>
+            </a:graphic>
+          </wp:inline>
+        </w:drawing>
+      </w:r>
+    </w:p>
+    <w:p/>
+    <w:p>
+      <w:r>
+        <w:rPr>
+          <w:noProof/>
+        </w:rPr>
+        <w:lastRenderedPageBreak/>
+        <w:drawing>
+          <wp:inline distT="0" distB="0" distL="0" distR="0" wp14:anchorId="2A3E004B" wp14:editId="42F32098">
+            <wp:extent cx="4483100" cy="5581650"/>
+            <wp:effectExtent l="0" t="0" r="0" b="0"/>
+            <wp:docPr id="1015789279" name="Picture 4"/>
+            <wp:cNvGraphicFramePr>
+              <a:graphicFrameLocks xmlns:a="http://schemas.openxmlformats.org/drawingml/2006/main" noChangeAspect="1"/>
+            </wp:cNvGraphicFramePr>
+            <a:graphic xmlns:a="http://schemas.openxmlformats.org/drawingml/2006/main">
+              <a:graphicData uri="http://schemas.openxmlformats.org/drawingml/2006/picture">
+                <pic:pic xmlns:pic="http://schemas.openxmlformats.org/drawingml/2006/picture">
+                  <pic:nvPicPr>
+                    <pic:cNvPr id="0" name="Picture 7"/>
+                    <pic:cNvPicPr>
+                      <a:picLocks noChangeAspect="1" noChangeArrowheads="1"/>
+                    </pic:cNvPicPr>
+                  </pic:nvPicPr>
+                  <pic:blipFill>
+                    <a:blip r:embed="rId42">
+                      <a:extLst>
+                        <a:ext uri="{28A0092B-C50C-407E-A947-70E740481C1C}">
+                          <a14:useLocalDpi xmlns:a14="http://schemas.microsoft.com/office/drawing/2010/main" val="0"/>
+                        </a:ext>
+                      </a:extLst>
+                    </a:blip>
+                    <a:srcRect/>
+                    <a:stretch>
+                      <a:fillRect/>
+                    </a:stretch>
+                  </pic:blipFill>
+                  <pic:spPr bwMode="auto">
+                    <a:xfrm>
+                      <a:off x="0" y="0"/>
+                      <a:ext cx="4483100" cy="5581650"/>
+                    </a:xfrm>
+                    <a:prstGeom prst="rect">
+                      <a:avLst/>
+                    </a:prstGeom>
+                    <a:noFill/>
+                    <a:ln>
+                      <a:noFill/>
+                    </a:ln>
+                  </pic:spPr>
+                </pic:pic>
+              </a:graphicData>
+            </a:graphic>
+          </wp:inline>
+        </w:drawing>
+      </w:r>
+    </w:p>
+    <w:p>
+      <w:r>
+        <w:rPr>
+          <w:noProof/>
+        </w:rPr>
+        <w:lastRenderedPageBreak/>
+        <w:drawing>
+          <wp:inline distT="0" distB="0" distL="0" distR="0" wp14:anchorId="0C593181" wp14:editId="1B21D9C5">
+            <wp:extent cx="4258101" cy="6114919"/>
+            <wp:effectExtent l="0" t="0" r="9525" b="635"/>
+            <wp:docPr id="1679777695" name="Picture 5"/>
+            <wp:cNvGraphicFramePr>
+              <a:graphicFrameLocks xmlns:a="http://schemas.openxmlformats.org/drawingml/2006/main" noChangeAspect="1"/>
+            </wp:cNvGraphicFramePr>
+            <a:graphic xmlns:a="http://schemas.openxmlformats.org/drawingml/2006/main">
+              <a:graphicData uri="http://schemas.openxmlformats.org/drawingml/2006/picture">
+                <pic:pic xmlns:pic="http://schemas.openxmlformats.org/drawingml/2006/picture">
+                  <pic:nvPicPr>
+                    <pic:cNvPr id="0" name="Picture 9"/>
+                    <pic:cNvPicPr>
+                      <a:picLocks noChangeAspect="1" noChangeArrowheads="1"/>
+                    </pic:cNvPicPr>
+                  </pic:nvPicPr>
+                  <pic:blipFill>
+                    <a:blip r:embed="rId43">
+                      <a:extLst>
+                        <a:ext uri="{28A0092B-C50C-407E-A947-70E740481C1C}">
+                          <a14:useLocalDpi xmlns:a14="http://schemas.microsoft.com/office/drawing/2010/main" val="0"/>
+                        </a:ext>
+                      </a:extLst>
+                    </a:blip>
+                    <a:srcRect/>
+                    <a:stretch>
+                      <a:fillRect/>
+                    </a:stretch>
+                  </pic:blipFill>
+                  <pic:spPr bwMode="auto">
+                    <a:xfrm>
+                      <a:off x="0" y="0"/>
+                      <a:ext cx="4260667" cy="6118604"/>
+                    </a:xfrm>
+                    <a:prstGeom prst="rect">
+                      <a:avLst/>
+                    </a:prstGeom>
+                    <a:noFill/>
+                    <a:ln>
+                      <a:noFill/>
+                    </a:ln>
+                  </pic:spPr>
+                </pic:pic>
+              </a:graphicData>
+            </a:graphic>
+          </wp:inline>
+        </w:drawing>
+      </w:r>
+    </w:p>
+    <w:p>
+      <w:r>
+        <w:t xml:space="preserve">Different rules, or standards, apply for blueprints depending on who/why they are being drawn up. </w:t>
+      </w:r>
+      <w:r>
+        <w:t xml:space="preserve">But a good rule is that </w:t>
+      </w:r>
+      <w:r>
+        <w:t xml:space="preserve">colors are painted on valve wheels and pipe </w:t>
+      </w:r>
+      <w:r>
+        <w:t>lines carrying</w:t>
+      </w:r>
+      <w:r>
+        <w:t xml:space="preserve"> hazardous fluids</w:t>
+      </w:r>
+      <w:r>
+        <w:t>.</w:t>
+      </w:r>
+    </w:p>
+    <w:p>
+      <w:r>
+        <w:rPr>
+          <w:noProof/>
+        </w:rPr>
+        <w:drawing>
+          <wp:inline distT="0" distB="0" distL="0" distR="0" wp14:anchorId="0BFDC22E" wp14:editId="11A8274C">
+            <wp:extent cx="2245360" cy="1050925"/>
+            <wp:effectExtent l="19050" t="19050" r="21590" b="15875"/>
+            <wp:docPr id="572373111" name="Picture 6"/>
+            <wp:cNvGraphicFramePr>
+              <a:graphicFrameLocks xmlns:a="http://schemas.openxmlformats.org/drawingml/2006/main" noChangeAspect="1"/>
+            </wp:cNvGraphicFramePr>
+            <a:graphic xmlns:a="http://schemas.openxmlformats.org/drawingml/2006/main">
+              <a:graphicData uri="http://schemas.openxmlformats.org/drawingml/2006/picture">
+                <pic:pic xmlns:pic="http://schemas.openxmlformats.org/drawingml/2006/picture">
+                  <pic:nvPicPr>
+                    <pic:cNvPr id="0" name="Picture 11"/>
+                    <pic:cNvPicPr>
+                      <a:picLocks noChangeAspect="1" noChangeArrowheads="1"/>
+                    </pic:cNvPicPr>
+                  </pic:nvPicPr>
+                  <pic:blipFill>
+                    <a:blip r:embed="rId44">
+                      <a:extLst>
+                        <a:ext uri="{28A0092B-C50C-407E-A947-70E740481C1C}">
+                          <a14:useLocalDpi xmlns:a14="http://schemas.microsoft.com/office/drawing/2010/main" val="0"/>
+                        </a:ext>
+                      </a:extLst>
+                    </a:blip>
+                    <a:srcRect/>
+                    <a:stretch>
+                      <a:fillRect/>
+                    </a:stretch>
+                  </pic:blipFill>
+                  <pic:spPr bwMode="auto">
+                    <a:xfrm>
+                      <a:off x="0" y="0"/>
+                      <a:ext cx="2245360" cy="1050925"/>
+                    </a:xfrm>
+                    <a:prstGeom prst="rect">
+                      <a:avLst/>
+                    </a:prstGeom>
+                    <a:noFill/>
+                    <a:ln>
+                      <a:solidFill>
+                        <a:schemeClr val="tx1"/>
+                      </a:solidFill>
+                    </a:ln>
+                  </pic:spPr>
+                </pic:pic>
+              </a:graphicData>
+            </a:graphic>
+          </wp:inline>
+        </w:drawing>
+      </w:r>
+    </w:p>
+    <w:p/>
+    <w:p>
+      <w:r>
+        <w:lastRenderedPageBreak/>
+        <w:t xml:space="preserve">Some additional markings that may show on blueprints help to identify hazards. Again, blueprint standards may differ according to the organization or discipline they are being used in. </w:t>
+      </w:r>
+    </w:p>
+    <w:p>
+      <w:r>
+        <w:rPr>
+          <w:noProof/>
+        </w:rPr>
+        <w:drawing>
+          <wp:inline distT="0" distB="0" distL="0" distR="0" wp14:anchorId="644B31C1" wp14:editId="477A0462">
+            <wp:extent cx="3105150" cy="2688590"/>
+            <wp:effectExtent l="19050" t="19050" r="19050" b="16510"/>
+            <wp:docPr id="1673300349" name="Picture 7"/>
+            <wp:cNvGraphicFramePr>
+              <a:graphicFrameLocks xmlns:a="http://schemas.openxmlformats.org/drawingml/2006/main" noChangeAspect="1"/>
+            </wp:cNvGraphicFramePr>
+            <a:graphic xmlns:a="http://schemas.openxmlformats.org/drawingml/2006/main">
+              <a:graphicData uri="http://schemas.openxmlformats.org/drawingml/2006/picture">
+                <pic:pic xmlns:pic="http://schemas.openxmlformats.org/drawingml/2006/picture">
+                  <pic:nvPicPr>
+                    <pic:cNvPr id="0" name="Picture 13"/>
+                    <pic:cNvPicPr>
+                      <a:picLocks noChangeAspect="1" noChangeArrowheads="1"/>
+                    </pic:cNvPicPr>
+                  </pic:nvPicPr>
+                  <pic:blipFill>
+                    <a:blip r:embed="rId45">
+                      <a:extLst>
+                        <a:ext uri="{28A0092B-C50C-407E-A947-70E740481C1C}">
+                          <a14:useLocalDpi xmlns:a14="http://schemas.microsoft.com/office/drawing/2010/main" val="0"/>
+                        </a:ext>
+                      </a:extLst>
+                    </a:blip>
+                    <a:srcRect/>
+                    <a:stretch>
+                      <a:fillRect/>
+                    </a:stretch>
+                  </pic:blipFill>
+                  <pic:spPr bwMode="auto">
+                    <a:xfrm>
+                      <a:off x="0" y="0"/>
+                      <a:ext cx="3105150" cy="2688590"/>
+                    </a:xfrm>
+                    <a:prstGeom prst="rect">
+                      <a:avLst/>
+                    </a:prstGeom>
+                    <a:noFill/>
+                    <a:ln>
+                      <a:solidFill>
+                        <a:schemeClr val="tx1"/>
+                      </a:solidFill>
+                    </a:ln>
+                  </pic:spPr>
+                </pic:pic>
+              </a:graphicData>
+            </a:graphic>
+          </wp:inline>
+        </w:drawing>
+      </w:r>
+    </w:p>
+    <w:p>
+      <w:r>
+        <w:t>You may also encounter hydraulic symbols. These may include:</w:t>
+      </w:r>
+    </w:p>
+    <w:p>
+      <w:pPr>
+        <w:ind w:left="720"/>
+      </w:pPr>
+      <w:r>
+        <w:t>S</w:t>
+      </w:r>
+      <w:r>
+        <w:t>upply</w:t>
+      </w:r>
+      <w:r>
+        <w:t xml:space="preserve"> L</w:t>
+      </w:r>
+      <w:r>
+        <w:t>ines</w:t>
+      </w:r>
+      <w:r>
+        <w:t xml:space="preserve">—These lines carry fluid from </w:t>
+      </w:r>
+      <w:r>
+        <w:t>the reservoir</w:t>
+      </w:r>
+      <w:r>
+        <w:t xml:space="preserve"> to the pumps. They may be called </w:t>
+      </w:r>
+      <w:r>
+        <w:t>suction lines</w:t>
+      </w:r>
+      <w:r>
+        <w:t xml:space="preserve">.  </w:t>
+      </w:r>
+    </w:p>
+    <w:p>
+      <w:pPr>
+        <w:ind w:left="720"/>
+      </w:pPr>
+      <w:r>
+        <w:t>P</w:t>
+      </w:r>
+      <w:r>
+        <w:t>ressure</w:t>
+      </w:r>
+      <w:r>
+        <w:t xml:space="preserve"> L</w:t>
+      </w:r>
+      <w:r>
+        <w:t>ines</w:t>
+      </w:r>
+      <w:r>
+        <w:t xml:space="preserve">—These lines carry only pressure. They lead from the pumps to a pressure </w:t>
+      </w:r>
+      <w:r>
+        <w:t>manifold, and</w:t>
+      </w:r>
+      <w:r>
+        <w:t xml:space="preserve"> from the pressure manifold to the various </w:t>
+      </w:r>
+      <w:r>
+        <w:t>selector valves</w:t>
+      </w:r>
+      <w:r>
+        <w:t xml:space="preserve">. Or, they may lead directly from the pump to </w:t>
+      </w:r>
+      <w:r>
+        <w:t>the selector</w:t>
+      </w:r>
+      <w:r>
+        <w:t xml:space="preserve"> valve.  </w:t>
+      </w:r>
+    </w:p>
+    <w:p>
+      <w:pPr>
+        <w:ind w:left="720"/>
+      </w:pPr>
+      <w:r>
+        <w:t>O</w:t>
+      </w:r>
+      <w:r>
+        <w:t>perating</w:t>
+      </w:r>
+      <w:r>
+        <w:t xml:space="preserve"> L</w:t>
+      </w:r>
+      <w:r>
+        <w:t>ines</w:t>
+      </w:r>
+      <w:r>
+        <w:t xml:space="preserve">—These lines </w:t>
+      </w:r>
+      <w:r>
+        <w:t>alternately carry</w:t>
+      </w:r>
+      <w:r>
+        <w:t xml:space="preserve"> pressure to, and return fluid from, an actuating</w:t>
+      </w:r>
+      <w:r>
+        <w:t xml:space="preserve"> </w:t>
+      </w:r>
+      <w:r>
+        <w:t xml:space="preserve">unit. They also may be called working lines. Each </w:t>
+      </w:r>
+      <w:r>
+        <w:t>line is</w:t>
+      </w:r>
+      <w:r>
+        <w:t xml:space="preserve"> identified according to its specific function.</w:t>
+      </w:r>
+    </w:p>
+    <w:p>
+      <w:pPr>
+        <w:ind w:firstLine="720"/>
+      </w:pPr>
+      <w:r>
+        <w:t>R</w:t>
+      </w:r>
+      <w:r>
+        <w:t>eturn</w:t>
+      </w:r>
+      <w:r>
+        <w:t xml:space="preserve"> L</w:t>
+      </w:r>
+      <w:r>
+        <w:t>ines</w:t>
+      </w:r>
+      <w:r>
+        <w:t xml:space="preserve">—These lines return fluid </w:t>
+      </w:r>
+      <w:r>
+        <w:t>from any</w:t>
+      </w:r>
+      <w:r>
+        <w:t xml:space="preserve"> portion of the system to a reservoir.  </w:t>
+      </w:r>
+    </w:p>
+    <w:p>
+      <w:pPr>
+        <w:ind w:firstLine="720"/>
+      </w:pPr>
+      <w:r>
+        <w:t>V</w:t>
+      </w:r>
+      <w:r>
+        <w:t>ent</w:t>
+      </w:r>
+      <w:r>
+        <w:t xml:space="preserve"> L</w:t>
+      </w:r>
+      <w:r>
+        <w:t>ines</w:t>
+      </w:r>
+      <w:r>
+        <w:t xml:space="preserve">—These lines carry excess </w:t>
+      </w:r>
+      <w:r>
+        <w:t>fluid overboard</w:t>
+      </w:r>
+      <w:r>
+        <w:t xml:space="preserve"> or into another receptacle. </w:t>
+      </w:r>
+    </w:p>
+    <w:p>
+      <w:pPr>
+        <w:ind w:firstLine="720"/>
+      </w:pPr>
+    </w:p>
+    <w:p>
+      <w:r>
+        <w:rPr>
+          <w:noProof/>
+        </w:rPr>
+        <w:lastRenderedPageBreak/>
+        <w:drawing>
+          <wp:inline distT="0" distB="0" distL="0" distR="0" wp14:anchorId="6D979AAF" wp14:editId="26B77DDD">
+            <wp:extent cx="3870562" cy="4543939"/>
+            <wp:effectExtent l="19050" t="19050" r="15875" b="28575"/>
+            <wp:docPr id="1705793183" name="Picture 8"/>
+            <wp:cNvGraphicFramePr>
+              <a:graphicFrameLocks xmlns:a="http://schemas.openxmlformats.org/drawingml/2006/main" noChangeAspect="1"/>
+            </wp:cNvGraphicFramePr>
+            <a:graphic xmlns:a="http://schemas.openxmlformats.org/drawingml/2006/main">
+              <a:graphicData uri="http://schemas.openxmlformats.org/drawingml/2006/picture">
+                <pic:pic xmlns:pic="http://schemas.openxmlformats.org/drawingml/2006/picture">
+                  <pic:nvPicPr>
+                    <pic:cNvPr id="0" name="Picture 15"/>
+                    <pic:cNvPicPr>
+                      <a:picLocks noChangeAspect="1" noChangeArrowheads="1"/>
+                    </pic:cNvPicPr>
+                  </pic:nvPicPr>
+                  <pic:blipFill>
+                    <a:blip r:embed="rId46">
+                      <a:extLst>
+                        <a:ext uri="{28A0092B-C50C-407E-A947-70E740481C1C}">
+                          <a14:useLocalDpi xmlns:a14="http://schemas.microsoft.com/office/drawing/2010/main" val="0"/>
+                        </a:ext>
+                      </a:extLst>
+                    </a:blip>
+                    <a:srcRect/>
+                    <a:stretch>
+                      <a:fillRect/>
+                    </a:stretch>
+                  </pic:blipFill>
+                  <pic:spPr bwMode="auto">
+                    <a:xfrm>
+                      <a:off x="0" y="0"/>
+                      <a:ext cx="3910377" cy="4590680"/>
+                    </a:xfrm>
+                    <a:prstGeom prst="rect">
+                      <a:avLst/>
+                    </a:prstGeom>
+                    <a:noFill/>
+                    <a:ln>
+                      <a:solidFill>
+                        <a:schemeClr val="tx1"/>
+                      </a:solidFill>
+                    </a:ln>
+                  </pic:spPr>
+                </pic:pic>
+              </a:graphicData>
+            </a:graphic>
+          </wp:inline>
+        </w:drawing>
+      </w:r>
+    </w:p>
+    <w:p>
+      <w:r>
+        <w:t xml:space="preserve">Lines and arrows are typically used in hydraulic blueprints to indicate direction of </w:t>
+      </w:r>
+      <w:proofErr w:type="spellStart"/>
+      <w:r>
+        <w:t>movment</w:t>
+      </w:r>
+      <w:proofErr w:type="spellEnd"/>
+      <w:r>
+        <w:t>:</w:t>
+      </w:r>
+    </w:p>
+    <w:p>
+      <w:r>
+        <w:rPr>
+          <w:noProof/>
+        </w:rPr>
+        <w:drawing>
+          <wp:inline distT="0" distB="0" distL="0" distR="0" wp14:anchorId="02C2C71F" wp14:editId="6FD0E7B3">
+            <wp:extent cx="2860628" cy="3151386"/>
+            <wp:effectExtent l="19050" t="19050" r="16510" b="11430"/>
+            <wp:docPr id="194852124" name="Picture 9"/>
+            <wp:cNvGraphicFramePr>
+              <a:graphicFrameLocks xmlns:a="http://schemas.openxmlformats.org/drawingml/2006/main" noChangeAspect="1"/>
+            </wp:cNvGraphicFramePr>
+            <a:graphic xmlns:a="http://schemas.openxmlformats.org/drawingml/2006/main">
+              <a:graphicData uri="http://schemas.openxmlformats.org/drawingml/2006/picture">
+                <pic:pic xmlns:pic="http://schemas.openxmlformats.org/drawingml/2006/picture">
+                  <pic:nvPicPr>
+                    <pic:cNvPr id="0" name="Picture 17"/>
+                    <pic:cNvPicPr>
+                      <a:picLocks noChangeAspect="1" noChangeArrowheads="1"/>
+                    </pic:cNvPicPr>
+                  </pic:nvPicPr>
+                  <pic:blipFill>
+                    <a:blip r:embed="rId47">
+                      <a:extLst>
+                        <a:ext uri="{28A0092B-C50C-407E-A947-70E740481C1C}">
+                          <a14:useLocalDpi xmlns:a14="http://schemas.microsoft.com/office/drawing/2010/main" val="0"/>
+                        </a:ext>
+                      </a:extLst>
+                    </a:blip>
+                    <a:srcRect/>
+                    <a:stretch>
+                      <a:fillRect/>
+                    </a:stretch>
+                  </pic:blipFill>
+                  <pic:spPr bwMode="auto">
+                    <a:xfrm>
+                      <a:off x="0" y="0"/>
+                      <a:ext cx="2881687" cy="3174586"/>
+                    </a:xfrm>
+                    <a:prstGeom prst="rect">
+                      <a:avLst/>
+                    </a:prstGeom>
+                    <a:noFill/>
+                    <a:ln>
+                      <a:solidFill>
+                        <a:schemeClr val="tx1"/>
+                      </a:solidFill>
+                    </a:ln>
+                  </pic:spPr>
+                </pic:pic>
+              </a:graphicData>
+            </a:graphic>
+          </wp:inline>
+        </w:drawing>
+      </w:r>
+    </w:p>
+    <w:p>
+      <w:r>
+        <w:lastRenderedPageBreak/>
+        <w:t xml:space="preserve">Plumbing prints may use some of the pipe symbols shown previously. However, there are others that may be used. </w:t>
+      </w:r>
+    </w:p>
+    <w:p>
+      <w:r>
+        <w:rPr>
+          <w:noProof/>
+        </w:rPr>
+        <w:drawing>
+          <wp:inline distT="0" distB="0" distL="0" distR="0" wp14:anchorId="11C28D0E" wp14:editId="7E0B5C13">
+            <wp:extent cx="5097145" cy="6229985"/>
+            <wp:effectExtent l="19050" t="19050" r="27305" b="18415"/>
+            <wp:docPr id="1385917068" name="Picture 10"/>
+            <wp:cNvGraphicFramePr>
+              <a:graphicFrameLocks xmlns:a="http://schemas.openxmlformats.org/drawingml/2006/main" noChangeAspect="1"/>
+            </wp:cNvGraphicFramePr>
+            <a:graphic xmlns:a="http://schemas.openxmlformats.org/drawingml/2006/main">
+              <a:graphicData uri="http://schemas.openxmlformats.org/drawingml/2006/picture">
+                <pic:pic xmlns:pic="http://schemas.openxmlformats.org/drawingml/2006/picture">
+                  <pic:nvPicPr>
+                    <pic:cNvPr id="0" name="Picture 19"/>
+                    <pic:cNvPicPr>
+                      <a:picLocks noChangeAspect="1" noChangeArrowheads="1"/>
+                    </pic:cNvPicPr>
+                  </pic:nvPicPr>
+                  <pic:blipFill>
+                    <a:blip r:embed="rId48">
+                      <a:extLst>
+                        <a:ext uri="{28A0092B-C50C-407E-A947-70E740481C1C}">
+                          <a14:useLocalDpi xmlns:a14="http://schemas.microsoft.com/office/drawing/2010/main" val="0"/>
+                        </a:ext>
+                      </a:extLst>
+                    </a:blip>
+                    <a:srcRect/>
+                    <a:stretch>
+                      <a:fillRect/>
+                    </a:stretch>
+                  </pic:blipFill>
+                  <pic:spPr bwMode="auto">
+                    <a:xfrm>
+                      <a:off x="0" y="0"/>
+                      <a:ext cx="5097145" cy="6229985"/>
+                    </a:xfrm>
+                    <a:prstGeom prst="rect">
+                      <a:avLst/>
+                    </a:prstGeom>
+                    <a:noFill/>
+                    <a:ln>
+                      <a:solidFill>
+                        <a:schemeClr val="tx1"/>
+                      </a:solidFill>
+                    </a:ln>
+                  </pic:spPr>
+                </pic:pic>
+              </a:graphicData>
+            </a:graphic>
+          </wp:inline>
+        </w:drawing>
+      </w:r>
+    </w:p>
+    <w:p/>
+    <w:p/>
+    <w:p/>
+    <w:p/>
+    <w:p/>
+    <w:p>
+      <w:r>
+        <w:rPr>
+          <w:noProof/>
+        </w:rPr>
+        <w:lastRenderedPageBreak/>
+        <w:drawing>
+          <wp:inline distT="0" distB="0" distL="0" distR="0" wp14:anchorId="15643CDC" wp14:editId="741E893F">
+            <wp:extent cx="4846377" cy="6364559"/>
+            <wp:effectExtent l="19050" t="19050" r="11430" b="17780"/>
+            <wp:docPr id="783658396" name="Picture 11"/>
+            <wp:cNvGraphicFramePr>
+              <a:graphicFrameLocks xmlns:a="http://schemas.openxmlformats.org/drawingml/2006/main" noChangeAspect="1"/>
+            </wp:cNvGraphicFramePr>
+            <a:graphic xmlns:a="http://schemas.openxmlformats.org/drawingml/2006/main">
+              <a:graphicData uri="http://schemas.openxmlformats.org/drawingml/2006/picture">
+                <pic:pic xmlns:pic="http://schemas.openxmlformats.org/drawingml/2006/picture">
+                  <pic:nvPicPr>
+                    <pic:cNvPr id="0" name="Picture 21"/>
+                    <pic:cNvPicPr>
+                      <a:picLocks noChangeAspect="1" noChangeArrowheads="1"/>
+                    </pic:cNvPicPr>
+                  </pic:nvPicPr>
+                  <pic:blipFill>
+                    <a:blip r:embed="rId49">
+                      <a:extLst>
+                        <a:ext uri="{28A0092B-C50C-407E-A947-70E740481C1C}">
+                          <a14:useLocalDpi xmlns:a14="http://schemas.microsoft.com/office/drawing/2010/main" val="0"/>
+                        </a:ext>
+                      </a:extLst>
+                    </a:blip>
+                    <a:srcRect/>
+                    <a:stretch>
+                      <a:fillRect/>
+                    </a:stretch>
+                  </pic:blipFill>
+                  <pic:spPr bwMode="auto">
+                    <a:xfrm>
+                      <a:off x="0" y="0"/>
+                      <a:ext cx="4847732" cy="6366338"/>
+                    </a:xfrm>
+                    <a:prstGeom prst="rect">
+                      <a:avLst/>
+                    </a:prstGeom>
+                    <a:noFill/>
+                    <a:ln>
+                      <a:solidFill>
+                        <a:schemeClr val="tx1"/>
+                      </a:solidFill>
+                    </a:ln>
+                  </pic:spPr>
+                </pic:pic>
+              </a:graphicData>
+            </a:graphic>
+          </wp:inline>
+        </w:drawing>
+      </w:r>
+    </w:p>
+    <w:p/>
+    <w:p/>
+    <w:p/>
+    <w:p/>
+    <w:p/>
+    <w:p>
+      <w:r>
+        <w:lastRenderedPageBreak/>
+        <w:t>For fittings, remember that o</w:t>
+      </w:r>
+      <w:r>
+        <w:t xml:space="preserve">n </w:t>
+      </w:r>
+      <w:r>
+        <w:t>crosses and</w:t>
+      </w:r>
+      <w:r>
+        <w:t xml:space="preserve"> elbows, you always read the largest opening </w:t>
+      </w:r>
+      <w:r>
+        <w:t>first and</w:t>
+      </w:r>
+      <w:r>
+        <w:t xml:space="preserve"> then follow the alphabetical order.</w:t>
+      </w:r>
+      <w:r>
+        <w:t xml:space="preserve"> </w:t>
+      </w:r>
+      <w:r>
+        <w:t xml:space="preserve">On tees, 45-degree Y-bends or laterals, </w:t>
+      </w:r>
+      <w:r>
+        <w:t>and double</w:t>
+      </w:r>
+      <w:r>
+        <w:t xml:space="preserve">-branch elbows, you always read the size of </w:t>
+      </w:r>
+      <w:r>
+        <w:t>the largest</w:t>
+      </w:r>
+      <w:r>
+        <w:t xml:space="preserve"> opening of the run first, the opposite </w:t>
+      </w:r>
+      <w:r>
+        <w:t>opening of</w:t>
+      </w:r>
+      <w:r>
+        <w:t xml:space="preserve"> the run second, and the outlet last.</w:t>
+      </w:r>
+    </w:p>
+    <w:p>
+      <w:r>
+        <w:rPr>
+          <w:noProof/>
+        </w:rPr>
+        <w:drawing>
+          <wp:inline distT="0" distB="0" distL="0" distR="0" wp14:anchorId="43A34722" wp14:editId="09C23769">
+            <wp:extent cx="5254625" cy="4046855"/>
+            <wp:effectExtent l="19050" t="19050" r="22225" b="10795"/>
+            <wp:docPr id="315975562" name="Picture 12"/>
+            <wp:cNvGraphicFramePr>
+              <a:graphicFrameLocks xmlns:a="http://schemas.openxmlformats.org/drawingml/2006/main" noChangeAspect="1"/>
+            </wp:cNvGraphicFramePr>
+            <a:graphic xmlns:a="http://schemas.openxmlformats.org/drawingml/2006/main">
+              <a:graphicData uri="http://schemas.openxmlformats.org/drawingml/2006/picture">
+                <pic:pic xmlns:pic="http://schemas.openxmlformats.org/drawingml/2006/picture">
+                  <pic:nvPicPr>
+                    <pic:cNvPr id="0" name="Picture 23"/>
+                    <pic:cNvPicPr>
+                      <a:picLocks noChangeAspect="1" noChangeArrowheads="1"/>
+                    </pic:cNvPicPr>
+                  </pic:nvPicPr>
+                  <pic:blipFill>
+                    <a:blip r:embed="rId50">
+                      <a:extLst>
+                        <a:ext uri="{28A0092B-C50C-407E-A947-70E740481C1C}">
+                          <a14:useLocalDpi xmlns:a14="http://schemas.microsoft.com/office/drawing/2010/main" val="0"/>
+                        </a:ext>
+                      </a:extLst>
+                    </a:blip>
+                    <a:srcRect/>
+                    <a:stretch>
+                      <a:fillRect/>
+                    </a:stretch>
+                  </pic:blipFill>
+                  <pic:spPr bwMode="auto">
+                    <a:xfrm>
+                      <a:off x="0" y="0"/>
+                      <a:ext cx="5254625" cy="4046855"/>
+                    </a:xfrm>
+                    <a:prstGeom prst="rect">
+                      <a:avLst/>
+                    </a:prstGeom>
+                    <a:noFill/>
+                    <a:ln>
+                      <a:solidFill>
+                        <a:schemeClr val="tx1"/>
+                      </a:solidFill>
+                    </a:ln>
+                  </pic:spPr>
+                </pic:pic>
+              </a:graphicData>
+            </a:graphic>
+          </wp:inline>
+        </w:drawing>
+      </w:r>
+    </w:p>
+    <w:p/>
+    <w:p/>
     <w:sectPr>
       <w:pgSz w:w="12240" w:h="15840"/>
       <w:pgMar w:top="1440" w:right="1440" w:bottom="1440" w:left="1440" w:header="720" w:footer="720" w:gutter="0"/>

</xml_diff>

<commit_message>
Added some more to blueprint and schematic notes
</commit_message>
<xml_diff>
--- a/Blueprint Reading Notes.docx
+++ b/Blueprint Reading Notes.docx
@@ -3278,43 +3278,13 @@
     </w:p>
     <w:p>
       <w:r>
-        <w:t xml:space="preserve">The crossing of pipes without connections </w:t>
-      </w:r>
-      <w:r>
-        <w:t>is normally</w:t>
-      </w:r>
-      <w:r>
-        <w:t xml:space="preserve"> shown without interrupting the </w:t>
-      </w:r>
-      <w:r>
-        <w:t>line representing</w:t>
-      </w:r>
-      <w:r>
-        <w:t xml:space="preserve"> the hidden line</w:t>
+        <w:t>The crossing of pipes without connections is normally shown without interrupting the line representing the hidden line</w:t>
       </w:r>
       <w:r>
         <w:t>. W</w:t>
       </w:r>
       <w:r>
-        <w:t xml:space="preserve">hen there is a need to show that one pipe must </w:t>
-      </w:r>
-      <w:r>
-        <w:t>pass behind</w:t>
-      </w:r>
-      <w:r>
-        <w:t xml:space="preserve"> another, the line representing the pipe </w:t>
-      </w:r>
-      <w:r>
-        <w:t>farthest from</w:t>
-      </w:r>
-      <w:r>
-        <w:t xml:space="preserve"> the viewer will be shown with a break, </w:t>
-      </w:r>
-      <w:r>
-        <w:t>or interruption</w:t>
-      </w:r>
-      <w:r>
-        <w:t>, where the other pipe passes in front of it</w:t>
+        <w:t>hen there is a need to show that one pipe must pass behind another, the line representing the pipe farthest from the viewer will be shown with a break, or interruption, where the other pipe passes in front of it</w:t>
       </w:r>
       <w:r>
         <w:t xml:space="preserve">. </w:t>
@@ -3380,37 +3350,7 @@
     <w:p>
       <w:r>
         <w:lastRenderedPageBreak/>
-        <w:t xml:space="preserve">If standard symbols for fittings like tees, </w:t>
-      </w:r>
-      <w:r>
-        <w:t>elbows, crossings</w:t>
-      </w:r>
-      <w:r>
-        <w:t xml:space="preserve">, and so forth are not shown on a </w:t>
-      </w:r>
-      <w:r>
-        <w:t>drawing, they</w:t>
-      </w:r>
-      <w:r>
-        <w:t xml:space="preserve"> are represented by a continuous line. The </w:t>
-      </w:r>
-      <w:r>
-        <w:t>circular symbol</w:t>
-      </w:r>
-      <w:r>
-        <w:t xml:space="preserve"> for a tee or elbow may be used when it </w:t>
-      </w:r>
-      <w:r>
-        <w:t>is necessary</w:t>
-      </w:r>
-      <w:r>
-        <w:t xml:space="preserve"> to show the piping coming toward </w:t>
-      </w:r>
-      <w:r>
-        <w:t>or moving</w:t>
-      </w:r>
-      <w:r>
-        <w:t xml:space="preserve"> away from the viewer.</w:t>
+        <w:t>If standard symbols for fittings like tees, elbows, crossings, and so forth are not shown on a drawing, they are represented by a continuous line. The circular symbol for a tee or elbow may be used when it is necessary to show the piping coming toward or moving away from the viewer.</w:t>
       </w:r>
     </w:p>
     <w:p>
@@ -3651,13 +3591,7 @@
         <w:t xml:space="preserve">But a good rule is that </w:t>
       </w:r>
       <w:r>
-        <w:t xml:space="preserve">colors are painted on valve wheels and pipe </w:t>
-      </w:r>
-      <w:r>
-        <w:t>lines carrying</w:t>
-      </w:r>
-      <w:r>
-        <w:t xml:space="preserve"> hazardous fluids</w:t>
+        <w:t>colors are painted on valve wheels and pipe lines carrying hazardous fluids</w:t>
       </w:r>
       <w:r>
         <w:t>.</w:t>
@@ -3806,19 +3740,7 @@
         <w:t>ines</w:t>
       </w:r>
       <w:r>
-        <w:t xml:space="preserve">—These lines carry fluid from </w:t>
-      </w:r>
-      <w:r>
-        <w:t>the reservoir</w:t>
-      </w:r>
-      <w:r>
-        <w:t xml:space="preserve"> to the pumps. They may be called </w:t>
-      </w:r>
-      <w:r>
-        <w:t>suction lines</w:t>
-      </w:r>
-      <w:r>
-        <w:t xml:space="preserve">.  </w:t>
+        <w:t xml:space="preserve">—These lines carry fluid from the reservoir to the pumps. They may be called suction lines.  </w:t>
       </w:r>
     </w:p>
     <w:p>
@@ -3838,25 +3760,7 @@
         <w:t>ines</w:t>
       </w:r>
       <w:r>
-        <w:t xml:space="preserve">—These lines carry only pressure. They lead from the pumps to a pressure </w:t>
-      </w:r>
-      <w:r>
-        <w:t>manifold, and</w:t>
-      </w:r>
-      <w:r>
-        <w:t xml:space="preserve"> from the pressure manifold to the various </w:t>
-      </w:r>
-      <w:r>
-        <w:t>selector valves</w:t>
-      </w:r>
-      <w:r>
-        <w:t xml:space="preserve">. Or, they may lead directly from the pump to </w:t>
-      </w:r>
-      <w:r>
-        <w:t>the selector</w:t>
-      </w:r>
-      <w:r>
-        <w:t xml:space="preserve"> valve.  </w:t>
+        <w:t xml:space="preserve">—These lines carry only pressure. They lead from the pumps to a pressure manifold, and from the pressure manifold to the various selector valves. Or, they may lead directly from the pump to the selector valve.  </w:t>
       </w:r>
     </w:p>
     <w:p>
@@ -3876,25 +3780,13 @@
         <w:t>ines</w:t>
       </w:r>
       <w:r>
-        <w:t xml:space="preserve">—These lines </w:t>
-      </w:r>
-      <w:r>
-        <w:t>alternately carry</w:t>
-      </w:r>
-      <w:r>
-        <w:t xml:space="preserve"> pressure to, and return fluid from, an actuating</w:t>
+        <w:t>—These lines alternately carry pressure to, and return fluid from, an actuating</w:t>
       </w:r>
       <w:r>
         <w:t xml:space="preserve"> </w:t>
       </w:r>
       <w:r>
-        <w:t xml:space="preserve">unit. They also may be called working lines. Each </w:t>
-      </w:r>
-      <w:r>
-        <w:t>line is</w:t>
-      </w:r>
-      <w:r>
-        <w:t xml:space="preserve"> identified according to its specific function.</w:t>
+        <w:t>unit. They also may be called working lines. Each line is identified according to its specific function.</w:t>
       </w:r>
     </w:p>
     <w:p>
@@ -3902,25 +3794,7 @@
         <w:ind w:firstLine="720"/>
       </w:pPr>
       <w:r>
-        <w:t>R</w:t>
-      </w:r>
-      <w:r>
-        <w:t>eturn</w:t>
-      </w:r>
-      <w:r>
-        <w:t xml:space="preserve"> L</w:t>
-      </w:r>
-      <w:r>
-        <w:t>ines</w:t>
-      </w:r>
-      <w:r>
-        <w:t xml:space="preserve">—These lines return fluid </w:t>
-      </w:r>
-      <w:r>
-        <w:t>from any</w:t>
-      </w:r>
-      <w:r>
-        <w:t xml:space="preserve"> portion of the system to a reservoir.  </w:t>
+        <w:t xml:space="preserve">Return Lines—These lines return fluid from any portion of the system to a reservoir.  </w:t>
       </w:r>
     </w:p>
     <w:p>
@@ -3928,25 +3802,7 @@
         <w:ind w:firstLine="720"/>
       </w:pPr>
       <w:r>
-        <w:t>V</w:t>
-      </w:r>
-      <w:r>
-        <w:t>ent</w:t>
-      </w:r>
-      <w:r>
-        <w:t xml:space="preserve"> L</w:t>
-      </w:r>
-      <w:r>
-        <w:t>ines</w:t>
-      </w:r>
-      <w:r>
-        <w:t xml:space="preserve">—These lines carry excess </w:t>
-      </w:r>
-      <w:r>
-        <w:t>fluid overboard</w:t>
-      </w:r>
-      <w:r>
-        <w:t xml:space="preserve"> or into another receptacle. </w:t>
+        <w:t xml:space="preserve">Vent Lines—These lines carry excess fluid overboard or into another receptacle. </w:t>
       </w:r>
     </w:p>
     <w:p>
@@ -4219,43 +4075,13 @@
         <w:t>For fittings, remember that o</w:t>
       </w:r>
       <w:r>
-        <w:t xml:space="preserve">n </w:t>
-      </w:r>
-      <w:r>
-        <w:t>crosses and</w:t>
-      </w:r>
-      <w:r>
-        <w:t xml:space="preserve"> elbows, you always read the largest opening </w:t>
-      </w:r>
-      <w:r>
-        <w:t>first and</w:t>
-      </w:r>
-      <w:r>
-        <w:t xml:space="preserve"> then follow the alphabetical order.</w:t>
+        <w:t>n crosses and elbows, you always read the largest opening first and then follow the alphabetical order.</w:t>
       </w:r>
       <w:r>
         <w:t xml:space="preserve"> </w:t>
       </w:r>
       <w:r>
-        <w:t xml:space="preserve">On tees, 45-degree Y-bends or laterals, </w:t>
-      </w:r>
-      <w:r>
-        <w:t>and double</w:t>
-      </w:r>
-      <w:r>
-        <w:t xml:space="preserve">-branch elbows, you always read the size of </w:t>
-      </w:r>
-      <w:r>
-        <w:t>the largest</w:t>
-      </w:r>
-      <w:r>
-        <w:t xml:space="preserve"> opening of the run first, the opposite </w:t>
-      </w:r>
-      <w:r>
-        <w:t>opening of</w:t>
-      </w:r>
-      <w:r>
-        <w:t xml:space="preserve"> the run second, and the outlet last.</w:t>
+        <w:t>On tees, 45-degree Y-bends or laterals, and double-branch elbows, you always read the size of the largest opening of the run first, the opposite opening of the run second, and the outlet last.</w:t>
       </w:r>
     </w:p>
     <w:p>
@@ -4315,6 +4141,1013 @@
         </w:drawing>
       </w:r>
     </w:p>
+    <w:p>
+      <w:r>
+        <w:t>A</w:t>
+      </w:r>
+      <w:r>
+        <w:t xml:space="preserve"> pictorial wiring diagram is made up of pictorial sketches of the various parts of an item of equipment and the electrical connections between the parts.  </w:t>
+      </w:r>
+    </w:p>
+    <w:p>
+      <w:r>
+        <w:t xml:space="preserve">An isometric wiring diagram shows the outline of a ship or aircraft or other structure, and the location of equipment such as panels, connection boxes, and cable runs.  </w:t>
+      </w:r>
+    </w:p>
+    <w:p>
+      <w:r>
+        <w:t xml:space="preserve">A single-line diagram uses lines and graphic symbols to simplify complex circuits or systems.  </w:t>
+      </w:r>
+    </w:p>
+    <w:p>
+      <w:r>
+        <w:t xml:space="preserve">A schematic diagram uses graphic symbols to show how a circuit functions electrically.  </w:t>
+      </w:r>
+    </w:p>
+    <w:p>
+      <w:r>
+        <w:t>An elementary wiring diagram shows how each individual conductor is connected within the various connection boxes of an electrical circuit or</w:t>
+      </w:r>
+      <w:r>
+        <w:t xml:space="preserve"> </w:t>
+      </w:r>
+      <w:r>
+        <w:t xml:space="preserve">system. It is sometimes used interchangeably with schematic diagram, especially a simplified schematic diagram.  </w:t>
+      </w:r>
+    </w:p>
+    <w:p/>
+    <w:p/>
+    <w:p>
+      <w:r>
+        <w:lastRenderedPageBreak/>
+        <w:t xml:space="preserve">In a block diagram, the major components of equipment or a system are represented by squares, rectangles, or other geometric figures, and the normal order of progression of a signal or current flow is represented by lines.  </w:t>
+      </w:r>
+      <w:r>
+        <w:t xml:space="preserve">An example of a block diagram is shown below. </w:t>
+      </w:r>
+    </w:p>
+    <w:p/>
+    <w:p>
+      <w:r>
+        <w:rPr>
+          <w:noProof/>
+        </w:rPr>
+        <w:drawing>
+          <wp:inline distT="0" distB="0" distL="0" distR="0" wp14:anchorId="6A40D794" wp14:editId="450E2A88">
+            <wp:extent cx="4545187" cy="3002446"/>
+            <wp:effectExtent l="19050" t="19050" r="27305" b="26670"/>
+            <wp:docPr id="1968979948" name="Picture 1"/>
+            <wp:cNvGraphicFramePr>
+              <a:graphicFrameLocks xmlns:a="http://schemas.openxmlformats.org/drawingml/2006/main" noChangeAspect="1"/>
+            </wp:cNvGraphicFramePr>
+            <a:graphic xmlns:a="http://schemas.openxmlformats.org/drawingml/2006/main">
+              <a:graphicData uri="http://schemas.openxmlformats.org/drawingml/2006/picture">
+                <pic:pic xmlns:pic="http://schemas.openxmlformats.org/drawingml/2006/picture">
+                  <pic:nvPicPr>
+                    <pic:cNvPr id="0" name="Picture 1"/>
+                    <pic:cNvPicPr>
+                      <a:picLocks noChangeAspect="1" noChangeArrowheads="1"/>
+                    </pic:cNvPicPr>
+                  </pic:nvPicPr>
+                  <pic:blipFill>
+                    <a:blip r:embed="rId51">
+                      <a:extLst>
+                        <a:ext uri="{28A0092B-C50C-407E-A947-70E740481C1C}">
+                          <a14:useLocalDpi xmlns:a14="http://schemas.microsoft.com/office/drawing/2010/main" val="0"/>
+                        </a:ext>
+                      </a:extLst>
+                    </a:blip>
+                    <a:srcRect/>
+                    <a:stretch>
+                      <a:fillRect/>
+                    </a:stretch>
+                  </pic:blipFill>
+                  <pic:spPr bwMode="auto">
+                    <a:xfrm>
+                      <a:off x="0" y="0"/>
+                      <a:ext cx="4554271" cy="3008447"/>
+                    </a:xfrm>
+                    <a:prstGeom prst="rect">
+                      <a:avLst/>
+                    </a:prstGeom>
+                    <a:noFill/>
+                    <a:ln>
+                      <a:solidFill>
+                        <a:schemeClr val="tx1"/>
+                      </a:solidFill>
+                    </a:ln>
+                  </pic:spPr>
+                </pic:pic>
+              </a:graphicData>
+            </a:graphic>
+          </wp:inline>
+        </w:drawing>
+      </w:r>
+    </w:p>
+    <w:p>
+      <w:r>
+        <w:t>Electronics prints are similar to electrical prints, but they are usually more difficult to read because they represent more complex circuitry and systems.</w:t>
+      </w:r>
+    </w:p>
+    <w:p>
+      <w:r>
+        <w:t xml:space="preserve">Block diagrams that break down the simplified diagram into enough detail to show a fairly detailed picture of functional operation, but do not include wave forms, test points, and so on, are usually called functional block diagrams. </w:t>
+      </w:r>
+    </w:p>
+    <w:p>
+      <w:r>
+        <w:t xml:space="preserve">A </w:t>
+      </w:r>
+      <w:r>
+        <w:t xml:space="preserve">detailed schematic diagram shows detailed information about circuits and parts and must be used in conjunction with </w:t>
+      </w:r>
+      <w:r>
+        <w:t>a</w:t>
+      </w:r>
+      <w:r>
+        <w:t xml:space="preserve"> detailed block diagram to effectively troubleshoot a system.</w:t>
+      </w:r>
+    </w:p>
+    <w:p>
+      <w:r>
+        <w:t>A reference designation is a combination of letters and numbers used to identify the various parts and components on electronic drawings, diagrams, parts lists, and so on. The prints you work with will have one of two systems of reference designations. The old one is called a block numbering system and is no longer in use. The current one is called a unit numbering system.</w:t>
+      </w:r>
+      <w:r>
+        <w:t xml:space="preserve"> </w:t>
+      </w:r>
+      <w:r>
+        <w:t>In th</w:t>
+      </w:r>
+      <w:r>
+        <w:t xml:space="preserve">at </w:t>
+      </w:r>
+      <w:r>
+        <w:t>reference designation system, electronic systems are broken into sets, units, assemblies, subassemblies, and parts. A system is defined as two or more sets and other assemblies, subassemblies, and parts necessary to perform an operational function or functions.</w:t>
+      </w:r>
+    </w:p>
+    <w:p>
+      <w:r>
+        <w:rPr>
+          <w:noProof/>
+        </w:rPr>
+        <w:lastRenderedPageBreak/>
+        <w:drawing>
+          <wp:inline distT="0" distB="0" distL="0" distR="0" wp14:anchorId="62AC3277" wp14:editId="1622C4AA">
+            <wp:extent cx="4926661" cy="2299087"/>
+            <wp:effectExtent l="19050" t="19050" r="26670" b="25400"/>
+            <wp:docPr id="1454171174" name="Picture 1"/>
+            <wp:cNvGraphicFramePr>
+              <a:graphicFrameLocks xmlns:a="http://schemas.openxmlformats.org/drawingml/2006/main" noChangeAspect="1"/>
+            </wp:cNvGraphicFramePr>
+            <a:graphic xmlns:a="http://schemas.openxmlformats.org/drawingml/2006/main">
+              <a:graphicData uri="http://schemas.openxmlformats.org/drawingml/2006/picture">
+                <pic:pic xmlns:pic="http://schemas.openxmlformats.org/drawingml/2006/picture">
+                  <pic:nvPicPr>
+                    <pic:cNvPr id="0" name="Picture 1"/>
+                    <pic:cNvPicPr>
+                      <a:picLocks noChangeAspect="1" noChangeArrowheads="1"/>
+                    </pic:cNvPicPr>
+                  </pic:nvPicPr>
+                  <pic:blipFill rotWithShape="1">
+                    <a:blip r:embed="rId52">
+                      <a:extLst>
+                        <a:ext uri="{28A0092B-C50C-407E-A947-70E740481C1C}">
+                          <a14:useLocalDpi xmlns:a14="http://schemas.microsoft.com/office/drawing/2010/main" val="0"/>
+                        </a:ext>
+                      </a:extLst>
+                    </a:blip>
+                    <a:srcRect l="911" r="1216"/>
+                    <a:stretch/>
+                  </pic:blipFill>
+                  <pic:spPr bwMode="auto">
+                    <a:xfrm>
+                      <a:off x="0" y="0"/>
+                      <a:ext cx="4993005" cy="2330047"/>
+                    </a:xfrm>
+                    <a:prstGeom prst="rect">
+                      <a:avLst/>
+                    </a:prstGeom>
+                    <a:noFill/>
+                    <a:ln>
+                      <a:solidFill>
+                        <a:schemeClr val="tx1"/>
+                      </a:solidFill>
+                    </a:ln>
+                    <a:extLst>
+                      <a:ext uri="{53640926-AAD7-44D8-BBD7-CCE9431645EC}">
+                        <a14:shadowObscured xmlns:a14="http://schemas.microsoft.com/office/drawing/2010/main"/>
+                      </a:ext>
+                    </a:extLst>
+                  </pic:spPr>
+                </pic:pic>
+              </a:graphicData>
+            </a:graphic>
+          </wp:inline>
+        </w:drawing>
+      </w:r>
+    </w:p>
+    <w:p>
+      <w:r>
+        <w:t>A set is defined as one or more units</w:t>
+      </w:r>
+      <w:r>
+        <w:t xml:space="preserve"> </w:t>
+      </w:r>
+      <w:r>
+        <w:t xml:space="preserve">and the necessary assemblies, subassemblies, and parts connected or associated together to perform an operational function. </w:t>
+      </w:r>
+    </w:p>
+    <w:p>
+      <w:r>
+        <w:rPr>
+          <w:noProof/>
+        </w:rPr>
+        <w:drawing>
+          <wp:inline distT="0" distB="0" distL="0" distR="0" wp14:anchorId="675C01F2" wp14:editId="4C7E5629">
+            <wp:extent cx="3490623" cy="2271457"/>
+            <wp:effectExtent l="19050" t="19050" r="14605" b="14605"/>
+            <wp:docPr id="1191368644" name="Picture 2"/>
+            <wp:cNvGraphicFramePr>
+              <a:graphicFrameLocks xmlns:a="http://schemas.openxmlformats.org/drawingml/2006/main" noChangeAspect="1"/>
+            </wp:cNvGraphicFramePr>
+            <a:graphic xmlns:a="http://schemas.openxmlformats.org/drawingml/2006/main">
+              <a:graphicData uri="http://schemas.openxmlformats.org/drawingml/2006/picture">
+                <pic:pic xmlns:pic="http://schemas.openxmlformats.org/drawingml/2006/picture">
+                  <pic:nvPicPr>
+                    <pic:cNvPr id="0" name="Picture 3"/>
+                    <pic:cNvPicPr>
+                      <a:picLocks noChangeAspect="1" noChangeArrowheads="1"/>
+                    </pic:cNvPicPr>
+                  </pic:nvPicPr>
+                  <pic:blipFill>
+                    <a:blip r:embed="rId53">
+                      <a:extLst>
+                        <a:ext uri="{28A0092B-C50C-407E-A947-70E740481C1C}">
+                          <a14:useLocalDpi xmlns:a14="http://schemas.microsoft.com/office/drawing/2010/main" val="0"/>
+                        </a:ext>
+                      </a:extLst>
+                    </a:blip>
+                    <a:srcRect/>
+                    <a:stretch>
+                      <a:fillRect/>
+                    </a:stretch>
+                  </pic:blipFill>
+                  <pic:spPr bwMode="auto">
+                    <a:xfrm>
+                      <a:off x="0" y="0"/>
+                      <a:ext cx="3495020" cy="2274318"/>
+                    </a:xfrm>
+                    <a:prstGeom prst="rect">
+                      <a:avLst/>
+                    </a:prstGeom>
+                    <a:noFill/>
+                    <a:ln>
+                      <a:solidFill>
+                        <a:schemeClr val="tx1"/>
+                      </a:solidFill>
+                    </a:ln>
+                  </pic:spPr>
+                </pic:pic>
+              </a:graphicData>
+            </a:graphic>
+          </wp:inline>
+        </w:drawing>
+      </w:r>
+    </w:p>
+    <w:p>
+      <w:r>
+        <w:t>Reference designations are</w:t>
+      </w:r>
+      <w:r>
+        <w:t xml:space="preserve"> typically</w:t>
+      </w:r>
+      <w:r>
+        <w:t xml:space="preserve"> assigned beginning with the unit and continuing down to the lowest level (parts).</w:t>
+      </w:r>
+    </w:p>
+    <w:p>
+      <w:r>
+        <w:t xml:space="preserve">Units are </w:t>
+      </w:r>
+      <w:r>
+        <w:t xml:space="preserve">usually </w:t>
+      </w:r>
+      <w:r>
+        <w:t>assigned a number beginning with 1 and continuing with consecutive numbers for all units of the set. This number is the complete reference designation for the unit. If there is only one unit, the unit number is omitted.</w:t>
+      </w:r>
+    </w:p>
+    <w:p>
+      <w:r>
+        <w:t xml:space="preserve">Assemblies and subassemblies are </w:t>
+      </w:r>
+      <w:r>
+        <w:t xml:space="preserve">typically </w:t>
+      </w:r>
+      <w:r>
+        <w:t>assigned reference designations consisting of the unit number that identifies the unit of which the assembly or subassembly is a part, the letter A indicating an assembly or subassembly, and a number identifying the specific assembly or subassembly</w:t>
+      </w:r>
+      <w:r>
+        <w:t>.</w:t>
+      </w:r>
+    </w:p>
+    <w:p>
+      <w:r>
+        <w:t xml:space="preserve">Parts are </w:t>
+      </w:r>
+      <w:r>
+        <w:t xml:space="preserve">often </w:t>
+      </w:r>
+      <w:r>
+        <w:t>assigned reference designations that consist of the unit and assembly or subassembly designation, plus a letter or letters identifying the class to which the part belongs (as in the block numbering system), and a number identifying the specific part.</w:t>
+      </w:r>
+      <w:r>
+        <w:t xml:space="preserve"> </w:t>
+      </w:r>
+    </w:p>
+    <w:p>
+      <w:r>
+        <w:t>For each additional subassembly, an additional letter A and number are added to the part reference designation.</w:t>
+      </w:r>
+    </w:p>
+    <w:p>
+      <w:r>
+        <w:lastRenderedPageBreak/>
+        <w:t>On electronic diagrams, the usual procedure is to use partial (abbreviated) reference designations. In this procedure, only the letter and number identifying the part is shown on the part itself, while the reference designation prefix appears at some other place on the diagram</w:t>
+      </w:r>
+      <w:r>
+        <w:t xml:space="preserve">. </w:t>
+      </w:r>
+      <w:r>
+        <w:t>For the complete reference designation, the designation prefix precedes the partial designation.</w:t>
+      </w:r>
+    </w:p>
+    <w:p>
+      <w:r>
+        <w:rPr>
+          <w:noProof/>
+        </w:rPr>
+        <w:drawing>
+          <wp:inline distT="0" distB="0" distL="0" distR="0" wp14:anchorId="032002FA" wp14:editId="081E7EF8">
+            <wp:extent cx="4094922" cy="3745112"/>
+            <wp:effectExtent l="19050" t="19050" r="20320" b="27305"/>
+            <wp:docPr id="1058625055" name="Picture 3"/>
+            <wp:cNvGraphicFramePr>
+              <a:graphicFrameLocks xmlns:a="http://schemas.openxmlformats.org/drawingml/2006/main" noChangeAspect="1"/>
+            </wp:cNvGraphicFramePr>
+            <a:graphic xmlns:a="http://schemas.openxmlformats.org/drawingml/2006/main">
+              <a:graphicData uri="http://schemas.openxmlformats.org/drawingml/2006/picture">
+                <pic:pic xmlns:pic="http://schemas.openxmlformats.org/drawingml/2006/picture">
+                  <pic:nvPicPr>
+                    <pic:cNvPr id="0" name="Picture 5"/>
+                    <pic:cNvPicPr>
+                      <a:picLocks noChangeAspect="1" noChangeArrowheads="1"/>
+                    </pic:cNvPicPr>
+                  </pic:nvPicPr>
+                  <pic:blipFill>
+                    <a:blip r:embed="rId54">
+                      <a:extLst>
+                        <a:ext uri="{28A0092B-C50C-407E-A947-70E740481C1C}">
+                          <a14:useLocalDpi xmlns:a14="http://schemas.microsoft.com/office/drawing/2010/main" val="0"/>
+                        </a:ext>
+                      </a:extLst>
+                    </a:blip>
+                    <a:srcRect/>
+                    <a:stretch>
+                      <a:fillRect/>
+                    </a:stretch>
+                  </pic:blipFill>
+                  <pic:spPr bwMode="auto">
+                    <a:xfrm>
+                      <a:off x="0" y="0"/>
+                      <a:ext cx="4111640" cy="3760402"/>
+                    </a:xfrm>
+                    <a:prstGeom prst="rect">
+                      <a:avLst/>
+                    </a:prstGeom>
+                    <a:noFill/>
+                    <a:ln>
+                      <a:solidFill>
+                        <a:schemeClr val="tx1"/>
+                      </a:solidFill>
+                    </a:ln>
+                  </pic:spPr>
+                </pic:pic>
+              </a:graphicData>
+            </a:graphic>
+          </wp:inline>
+        </w:drawing>
+      </w:r>
+    </w:p>
+    <w:p>
+      <w:r>
+        <w:t>Interconnection diagrams show the cabling between electronic units and how the units are interconnected</w:t>
+      </w:r>
+      <w:r>
+        <w:t xml:space="preserve">. </w:t>
+      </w:r>
+    </w:p>
+    <w:p>
+      <w:r>
+        <w:rPr>
+          <w:noProof/>
+        </w:rPr>
+        <w:drawing>
+          <wp:inline distT="0" distB="0" distL="0" distR="0" wp14:anchorId="332E35CB" wp14:editId="32206672">
+            <wp:extent cx="4863051" cy="2965630"/>
+            <wp:effectExtent l="19050" t="19050" r="13970" b="25400"/>
+            <wp:docPr id="445639498" name="Picture 5"/>
+            <wp:cNvGraphicFramePr>
+              <a:graphicFrameLocks xmlns:a="http://schemas.openxmlformats.org/drawingml/2006/main" noChangeAspect="1"/>
+            </wp:cNvGraphicFramePr>
+            <a:graphic xmlns:a="http://schemas.openxmlformats.org/drawingml/2006/main">
+              <a:graphicData uri="http://schemas.openxmlformats.org/drawingml/2006/picture">
+                <pic:pic xmlns:pic="http://schemas.openxmlformats.org/drawingml/2006/picture">
+                  <pic:nvPicPr>
+                    <pic:cNvPr id="0" name="Picture 9"/>
+                    <pic:cNvPicPr>
+                      <a:picLocks noChangeAspect="1" noChangeArrowheads="1"/>
+                    </pic:cNvPicPr>
+                  </pic:nvPicPr>
+                  <pic:blipFill>
+                    <a:blip r:embed="rId55">
+                      <a:extLst>
+                        <a:ext uri="{28A0092B-C50C-407E-A947-70E740481C1C}">
+                          <a14:useLocalDpi xmlns:a14="http://schemas.microsoft.com/office/drawing/2010/main" val="0"/>
+                        </a:ext>
+                      </a:extLst>
+                    </a:blip>
+                    <a:srcRect/>
+                    <a:stretch>
+                      <a:fillRect/>
+                    </a:stretch>
+                  </pic:blipFill>
+                  <pic:spPr bwMode="auto">
+                    <a:xfrm>
+                      <a:off x="0" y="0"/>
+                      <a:ext cx="4879712" cy="2975791"/>
+                    </a:xfrm>
+                    <a:prstGeom prst="rect">
+                      <a:avLst/>
+                    </a:prstGeom>
+                    <a:noFill/>
+                    <a:ln>
+                      <a:solidFill>
+                        <a:schemeClr val="tx1"/>
+                      </a:solidFill>
+                    </a:ln>
+                  </pic:spPr>
+                </pic:pic>
+              </a:graphicData>
+            </a:graphic>
+          </wp:inline>
+        </w:drawing>
+      </w:r>
+    </w:p>
+    <w:p>
+      <w:r>
+        <w:lastRenderedPageBreak/>
+        <w:t>Individual conductors connecting to terminal boards are tagged with a vinyl sleeving called spaghetti</w:t>
+      </w:r>
+      <w:r>
+        <w:t xml:space="preserve"> </w:t>
+      </w:r>
+      <w:r>
+        <w:t>that shows the terminal board and terminal to which the outer end of the conductor is connected.</w:t>
+      </w:r>
+    </w:p>
+    <w:p>
+      <w:r>
+        <w:rPr>
+          <w:noProof/>
+        </w:rPr>
+        <w:drawing>
+          <wp:inline distT="0" distB="0" distL="0" distR="0" wp14:anchorId="6057A7CD" wp14:editId="0C85B40F">
+            <wp:extent cx="4028164" cy="1619643"/>
+            <wp:effectExtent l="19050" t="19050" r="10795" b="19050"/>
+            <wp:docPr id="1633021288" name="Picture 6"/>
+            <wp:cNvGraphicFramePr>
+              <a:graphicFrameLocks xmlns:a="http://schemas.openxmlformats.org/drawingml/2006/main" noChangeAspect="1"/>
+            </wp:cNvGraphicFramePr>
+            <a:graphic xmlns:a="http://schemas.openxmlformats.org/drawingml/2006/main">
+              <a:graphicData uri="http://schemas.openxmlformats.org/drawingml/2006/picture">
+                <pic:pic xmlns:pic="http://schemas.openxmlformats.org/drawingml/2006/picture">
+                  <pic:nvPicPr>
+                    <pic:cNvPr id="0" name="Picture 11"/>
+                    <pic:cNvPicPr>
+                      <a:picLocks noChangeAspect="1" noChangeArrowheads="1"/>
+                    </pic:cNvPicPr>
+                  </pic:nvPicPr>
+                  <pic:blipFill rotWithShape="1">
+                    <a:blip r:embed="rId56">
+                      <a:extLst>
+                        <a:ext uri="{28A0092B-C50C-407E-A947-70E740481C1C}">
+                          <a14:useLocalDpi xmlns:a14="http://schemas.microsoft.com/office/drawing/2010/main" val="0"/>
+                        </a:ext>
+                      </a:extLst>
+                    </a:blip>
+                    <a:srcRect r="1700" b="2515"/>
+                    <a:stretch/>
+                  </pic:blipFill>
+                  <pic:spPr bwMode="auto">
+                    <a:xfrm>
+                      <a:off x="0" y="0"/>
+                      <a:ext cx="4037085" cy="1623230"/>
+                    </a:xfrm>
+                    <a:prstGeom prst="rect">
+                      <a:avLst/>
+                    </a:prstGeom>
+                    <a:noFill/>
+                    <a:ln>
+                      <a:solidFill>
+                        <a:schemeClr val="tx1"/>
+                      </a:solidFill>
+                    </a:ln>
+                    <a:extLst>
+                      <a:ext uri="{53640926-AAD7-44D8-BBD7-CCE9431645EC}">
+                        <a14:shadowObscured xmlns:a14="http://schemas.microsoft.com/office/drawing/2010/main"/>
+                      </a:ext>
+                    </a:extLst>
+                  </pic:spPr>
+                </pic:pic>
+              </a:graphicData>
+            </a:graphic>
+          </wp:inline>
+        </w:drawing>
+      </w:r>
+    </w:p>
+    <w:p>
+      <w:r>
+        <w:t xml:space="preserve">Electromechanical devices such as </w:t>
+      </w:r>
+      <w:r>
+        <w:t>synchros, gyros</w:t>
+      </w:r>
+      <w:r>
+        <w:t xml:space="preserve">, accelerometers, autotune systems, an </w:t>
+      </w:r>
+      <w:r>
+        <w:t>analog computing element</w:t>
+      </w:r>
+      <w:r>
+        <w:t xml:space="preserve"> are quite common</w:t>
+      </w:r>
+      <w:r>
+        <w:t xml:space="preserve">. </w:t>
+      </w:r>
+      <w:r>
+        <w:t xml:space="preserve">You need more than an electrical </w:t>
+      </w:r>
+      <w:r>
+        <w:t>or electronic</w:t>
+      </w:r>
+      <w:r>
+        <w:t xml:space="preserve"> drawing to understand these </w:t>
+      </w:r>
+      <w:r>
+        <w:t>systems adequately</w:t>
+      </w:r>
+      <w:r>
+        <w:t xml:space="preserve">; therefore, we use a combination </w:t>
+      </w:r>
+      <w:r>
+        <w:t>drawing called</w:t>
+      </w:r>
+      <w:r>
+        <w:t xml:space="preserve"> an electromechanical drawing. These </w:t>
+      </w:r>
+      <w:r>
+        <w:t>drawings are</w:t>
+      </w:r>
+      <w:r>
+        <w:t xml:space="preserve"> usually simplified both electrically and mechanically, and show only those items essential to </w:t>
+      </w:r>
+      <w:r>
+        <w:t>the operation</w:t>
+      </w:r>
+      <w:r>
+        <w:t>.</w:t>
+      </w:r>
+    </w:p>
+    <w:p>
+      <w:r>
+        <w:rPr>
+          <w:noProof/>
+        </w:rPr>
+        <w:drawing>
+          <wp:inline distT="0" distB="0" distL="0" distR="0" wp14:anchorId="7904787F" wp14:editId="220B9A99">
+            <wp:extent cx="5828030" cy="3267710"/>
+            <wp:effectExtent l="19050" t="19050" r="20320" b="27940"/>
+            <wp:docPr id="641280254" name="Picture 1"/>
+            <wp:cNvGraphicFramePr>
+              <a:graphicFrameLocks xmlns:a="http://schemas.openxmlformats.org/drawingml/2006/main" noChangeAspect="1"/>
+            </wp:cNvGraphicFramePr>
+            <a:graphic xmlns:a="http://schemas.openxmlformats.org/drawingml/2006/main">
+              <a:graphicData uri="http://schemas.openxmlformats.org/drawingml/2006/picture">
+                <pic:pic xmlns:pic="http://schemas.openxmlformats.org/drawingml/2006/picture">
+                  <pic:nvPicPr>
+                    <pic:cNvPr id="0" name="Picture 1"/>
+                    <pic:cNvPicPr>
+                      <a:picLocks noChangeAspect="1" noChangeArrowheads="1"/>
+                    </pic:cNvPicPr>
+                  </pic:nvPicPr>
+                  <pic:blipFill>
+                    <a:blip r:embed="rId57">
+                      <a:extLst>
+                        <a:ext uri="{28A0092B-C50C-407E-A947-70E740481C1C}">
+                          <a14:useLocalDpi xmlns:a14="http://schemas.microsoft.com/office/drawing/2010/main" val="0"/>
+                        </a:ext>
+                      </a:extLst>
+                    </a:blip>
+                    <a:srcRect/>
+                    <a:stretch>
+                      <a:fillRect/>
+                    </a:stretch>
+                  </pic:blipFill>
+                  <pic:spPr bwMode="auto">
+                    <a:xfrm>
+                      <a:off x="0" y="0"/>
+                      <a:ext cx="5828030" cy="3267710"/>
+                    </a:xfrm>
+                    <a:prstGeom prst="rect">
+                      <a:avLst/>
+                    </a:prstGeom>
+                    <a:noFill/>
+                    <a:ln>
+                      <a:solidFill>
+                        <a:schemeClr val="tx1"/>
+                      </a:solidFill>
+                    </a:ln>
+                  </pic:spPr>
+                </pic:pic>
+              </a:graphicData>
+            </a:graphic>
+          </wp:inline>
+        </w:drawing>
+      </w:r>
+    </w:p>
+    <w:p>
+      <w:r>
+        <w:t xml:space="preserve">Digital computers are used to make </w:t>
+      </w:r>
+      <w:r>
+        <w:t>logic decisions</w:t>
+      </w:r>
+      <w:r>
+        <w:t xml:space="preserve"> about matters that can be decided logically.</w:t>
+      </w:r>
+    </w:p>
+    <w:p>
+      <w:r>
+        <w:t xml:space="preserve">People use many logical truths in everyday </w:t>
+      </w:r>
+      <w:r>
+        <w:t>life without</w:t>
+      </w:r>
+      <w:r>
+        <w:t xml:space="preserve"> realizing it. Most of the simple </w:t>
+      </w:r>
+      <w:r>
+        <w:t>logical patterns</w:t>
+      </w:r>
+      <w:r>
+        <w:t xml:space="preserve"> are distinguished by words such as and, </w:t>
+      </w:r>
+      <w:r>
+        <w:t>or, not</w:t>
+      </w:r>
+      <w:r>
+        <w:t xml:space="preserve">, if, else, and then. Once the verbal </w:t>
+      </w:r>
+      <w:r>
+        <w:t>reasoning process</w:t>
+      </w:r>
+      <w:r>
+        <w:t xml:space="preserve"> has been completed and results put </w:t>
+      </w:r>
+      <w:r>
+        <w:t>into statements</w:t>
+      </w:r>
+      <w:r>
+        <w:t xml:space="preserve">, the basic laws of logic can be used </w:t>
+      </w:r>
+      <w:r>
+        <w:t>to evaluate</w:t>
+      </w:r>
+      <w:r>
+        <w:t xml:space="preserve"> the process. Although simple </w:t>
+      </w:r>
+      <w:r>
+        <w:t>logic operations</w:t>
+      </w:r>
+      <w:r>
+        <w:t xml:space="preserve"> can be performed by manipulating </w:t>
+      </w:r>
+      <w:r>
+        <w:t>verbal statements</w:t>
+      </w:r>
+      <w:r>
+        <w:t xml:space="preserve">, the structure of more complex relationships can more usefully be represented by symbols.  Thus, the operations are expressed in what is </w:t>
+      </w:r>
+      <w:r>
+        <w:t>known as</w:t>
+      </w:r>
+      <w:r>
+        <w:t xml:space="preserve"> symbolic logic</w:t>
+      </w:r>
+      <w:r>
+        <w:t xml:space="preserve"> developed by George Boole. </w:t>
+      </w:r>
+    </w:p>
+    <w:p>
+      <w:r>
+        <w:rPr>
+          <w:noProof/>
+        </w:rPr>
+        <w:lastRenderedPageBreak/>
+        <w:drawing>
+          <wp:inline distT="0" distB="0" distL="0" distR="0" wp14:anchorId="377ED218" wp14:editId="742D8E22">
+            <wp:extent cx="5263515" cy="6257925"/>
+            <wp:effectExtent l="19050" t="19050" r="13335" b="28575"/>
+            <wp:docPr id="1612738814" name="Picture 2"/>
+            <wp:cNvGraphicFramePr>
+              <a:graphicFrameLocks xmlns:a="http://schemas.openxmlformats.org/drawingml/2006/main" noChangeAspect="1"/>
+            </wp:cNvGraphicFramePr>
+            <a:graphic xmlns:a="http://schemas.openxmlformats.org/drawingml/2006/main">
+              <a:graphicData uri="http://schemas.openxmlformats.org/drawingml/2006/picture">
+                <pic:pic xmlns:pic="http://schemas.openxmlformats.org/drawingml/2006/picture">
+                  <pic:nvPicPr>
+                    <pic:cNvPr id="0" name="Picture 3"/>
+                    <pic:cNvPicPr>
+                      <a:picLocks noChangeAspect="1" noChangeArrowheads="1"/>
+                    </pic:cNvPicPr>
+                  </pic:nvPicPr>
+                  <pic:blipFill>
+                    <a:blip r:embed="rId58">
+                      <a:extLst>
+                        <a:ext uri="{28A0092B-C50C-407E-A947-70E740481C1C}">
+                          <a14:useLocalDpi xmlns:a14="http://schemas.microsoft.com/office/drawing/2010/main" val="0"/>
+                        </a:ext>
+                      </a:extLst>
+                    </a:blip>
+                    <a:srcRect/>
+                    <a:stretch>
+                      <a:fillRect/>
+                    </a:stretch>
+                  </pic:blipFill>
+                  <pic:spPr bwMode="auto">
+                    <a:xfrm>
+                      <a:off x="0" y="0"/>
+                      <a:ext cx="5263515" cy="6257925"/>
+                    </a:xfrm>
+                    <a:prstGeom prst="rect">
+                      <a:avLst/>
+                    </a:prstGeom>
+                    <a:noFill/>
+                    <a:ln>
+                      <a:solidFill>
+                        <a:schemeClr val="tx1"/>
+                      </a:solidFill>
+                    </a:ln>
+                  </pic:spPr>
+                </pic:pic>
+              </a:graphicData>
+            </a:graphic>
+          </wp:inline>
+        </w:drawing>
+      </w:r>
+    </w:p>
+    <w:p>
+      <w:r>
+        <w:t>Truth tables are often used to represent the outcomes of logical operators. Here is a truth table for the AND operator:</w:t>
+      </w:r>
+    </w:p>
+    <w:p>
+      <w:r>
+        <w:rPr>
+          <w:noProof/>
+        </w:rPr>
+        <w:drawing>
+          <wp:inline distT="0" distB="0" distL="0" distR="0" wp14:anchorId="5AB015D1" wp14:editId="717B9F17">
+            <wp:extent cx="4603098" cy="1157495"/>
+            <wp:effectExtent l="0" t="0" r="7620" b="5080"/>
+            <wp:docPr id="1680702488" name="Picture 3"/>
+            <wp:cNvGraphicFramePr>
+              <a:graphicFrameLocks xmlns:a="http://schemas.openxmlformats.org/drawingml/2006/main" noChangeAspect="1"/>
+            </wp:cNvGraphicFramePr>
+            <a:graphic xmlns:a="http://schemas.openxmlformats.org/drawingml/2006/main">
+              <a:graphicData uri="http://schemas.openxmlformats.org/drawingml/2006/picture">
+                <pic:pic xmlns:pic="http://schemas.openxmlformats.org/drawingml/2006/picture">
+                  <pic:nvPicPr>
+                    <pic:cNvPr id="0" name="Picture 5"/>
+                    <pic:cNvPicPr>
+                      <a:picLocks noChangeAspect="1" noChangeArrowheads="1"/>
+                    </pic:cNvPicPr>
+                  </pic:nvPicPr>
+                  <pic:blipFill rotWithShape="1">
+                    <a:blip r:embed="rId59">
+                      <a:extLst>
+                        <a:ext uri="{28A0092B-C50C-407E-A947-70E740481C1C}">
+                          <a14:useLocalDpi xmlns:a14="http://schemas.microsoft.com/office/drawing/2010/main" val="0"/>
+                        </a:ext>
+                      </a:extLst>
+                    </a:blip>
+                    <a:srcRect t="5209" b="-1"/>
+                    <a:stretch/>
+                  </pic:blipFill>
+                  <pic:spPr bwMode="auto">
+                    <a:xfrm>
+                      <a:off x="0" y="0"/>
+                      <a:ext cx="4616201" cy="1160790"/>
+                    </a:xfrm>
+                    <a:prstGeom prst="rect">
+                      <a:avLst/>
+                    </a:prstGeom>
+                    <a:noFill/>
+                    <a:ln>
+                      <a:noFill/>
+                    </a:ln>
+                    <a:extLst>
+                      <a:ext uri="{53640926-AAD7-44D8-BBD7-CCE9431645EC}">
+                        <a14:shadowObscured xmlns:a14="http://schemas.microsoft.com/office/drawing/2010/main"/>
+                      </a:ext>
+                    </a:extLst>
+                  </pic:spPr>
+                </pic:pic>
+              </a:graphicData>
+            </a:graphic>
+          </wp:inline>
+        </w:drawing>
+      </w:r>
+    </w:p>
+    <w:p>
+      <w:r>
+        <w:lastRenderedPageBreak/>
+        <w:t xml:space="preserve">Basic logic diagrams are used to show </w:t>
+      </w:r>
+      <w:r>
+        <w:t>the operation</w:t>
+      </w:r>
+      <w:r>
+        <w:t xml:space="preserve"> of a particular unit or component. </w:t>
+      </w:r>
+      <w:r>
+        <w:t>Basic logic</w:t>
+      </w:r>
+      <w:r>
+        <w:t xml:space="preserve"> symbols are shown in their proper </w:t>
+      </w:r>
+      <w:r>
+        <w:t>relationship so</w:t>
+      </w:r>
+      <w:r>
+        <w:t xml:space="preserve"> as to show operation only in the most </w:t>
+      </w:r>
+      <w:r>
+        <w:t>simplified form</w:t>
+      </w:r>
+      <w:r>
+        <w:t xml:space="preserve"> possible.</w:t>
+      </w:r>
+    </w:p>
+    <w:p>
+      <w:r>
+        <w:rPr>
+          <w:noProof/>
+        </w:rPr>
+        <w:drawing>
+          <wp:inline distT="0" distB="0" distL="0" distR="0" wp14:anchorId="268E7EB3" wp14:editId="04CBCE0E">
+            <wp:extent cx="5168348" cy="2048728"/>
+            <wp:effectExtent l="19050" t="19050" r="13335" b="27940"/>
+            <wp:docPr id="270343853" name="Picture 4"/>
+            <wp:cNvGraphicFramePr>
+              <a:graphicFrameLocks xmlns:a="http://schemas.openxmlformats.org/drawingml/2006/main" noChangeAspect="1"/>
+            </wp:cNvGraphicFramePr>
+            <a:graphic xmlns:a="http://schemas.openxmlformats.org/drawingml/2006/main">
+              <a:graphicData uri="http://schemas.openxmlformats.org/drawingml/2006/picture">
+                <pic:pic xmlns:pic="http://schemas.openxmlformats.org/drawingml/2006/picture">
+                  <pic:nvPicPr>
+                    <pic:cNvPr id="0" name="Picture 7"/>
+                    <pic:cNvPicPr>
+                      <a:picLocks noChangeAspect="1" noChangeArrowheads="1"/>
+                    </pic:cNvPicPr>
+                  </pic:nvPicPr>
+                  <pic:blipFill>
+                    <a:blip r:embed="rId60">
+                      <a:extLst>
+                        <a:ext uri="{28A0092B-C50C-407E-A947-70E740481C1C}">
+                          <a14:useLocalDpi xmlns:a14="http://schemas.microsoft.com/office/drawing/2010/main" val="0"/>
+                        </a:ext>
+                      </a:extLst>
+                    </a:blip>
+                    <a:srcRect/>
+                    <a:stretch>
+                      <a:fillRect/>
+                    </a:stretch>
+                  </pic:blipFill>
+                  <pic:spPr bwMode="auto">
+                    <a:xfrm>
+                      <a:off x="0" y="0"/>
+                      <a:ext cx="5173967" cy="2050955"/>
+                    </a:xfrm>
+                    <a:prstGeom prst="rect">
+                      <a:avLst/>
+                    </a:prstGeom>
+                    <a:noFill/>
+                    <a:ln>
+                      <a:solidFill>
+                        <a:schemeClr val="tx1"/>
+                      </a:solidFill>
+                    </a:ln>
+                  </pic:spPr>
+                </pic:pic>
+              </a:graphicData>
+            </a:graphic>
+          </wp:inline>
+        </w:drawing>
+      </w:r>
+    </w:p>
+    <w:p>
+      <w:r>
+        <w:t xml:space="preserve">Detailed logic diagrams show all logic </w:t>
+      </w:r>
+      <w:r>
+        <w:t>functions of</w:t>
+      </w:r>
+      <w:r>
+        <w:t xml:space="preserve"> the equipment concerned. In addition, they </w:t>
+      </w:r>
+      <w:r>
+        <w:t>also include</w:t>
+      </w:r>
+      <w:r>
+        <w:t xml:space="preserve"> such information as socket locations, </w:t>
+      </w:r>
+      <w:r>
+        <w:t>pin numbers</w:t>
+      </w:r>
+      <w:r>
+        <w:t xml:space="preserve">, and test points to help in troubleshooting.  </w:t>
+      </w:r>
+    </w:p>
+    <w:p>
+      <w:r>
+        <w:rPr>
+          <w:noProof/>
+        </w:rPr>
+        <w:drawing>
+          <wp:inline distT="0" distB="0" distL="0" distR="0" wp14:anchorId="24BD9D34" wp14:editId="06AE24DA">
+            <wp:extent cx="5943600" cy="4387850"/>
+            <wp:effectExtent l="19050" t="19050" r="19050" b="12700"/>
+            <wp:docPr id="645453713" name="Picture 5"/>
+            <wp:cNvGraphicFramePr>
+              <a:graphicFrameLocks xmlns:a="http://schemas.openxmlformats.org/drawingml/2006/main" noChangeAspect="1"/>
+            </wp:cNvGraphicFramePr>
+            <a:graphic xmlns:a="http://schemas.openxmlformats.org/drawingml/2006/main">
+              <a:graphicData uri="http://schemas.openxmlformats.org/drawingml/2006/picture">
+                <pic:pic xmlns:pic="http://schemas.openxmlformats.org/drawingml/2006/picture">
+                  <pic:nvPicPr>
+                    <pic:cNvPr id="0" name="Picture 9"/>
+                    <pic:cNvPicPr>
+                      <a:picLocks noChangeAspect="1" noChangeArrowheads="1"/>
+                    </pic:cNvPicPr>
+                  </pic:nvPicPr>
+                  <pic:blipFill>
+                    <a:blip r:embed="rId61">
+                      <a:extLst>
+                        <a:ext uri="{28A0092B-C50C-407E-A947-70E740481C1C}">
+                          <a14:useLocalDpi xmlns:a14="http://schemas.microsoft.com/office/drawing/2010/main" val="0"/>
+                        </a:ext>
+                      </a:extLst>
+                    </a:blip>
+                    <a:srcRect/>
+                    <a:stretch>
+                      <a:fillRect/>
+                    </a:stretch>
+                  </pic:blipFill>
+                  <pic:spPr bwMode="auto">
+                    <a:xfrm>
+                      <a:off x="0" y="0"/>
+                      <a:ext cx="5943600" cy="4387850"/>
+                    </a:xfrm>
+                    <a:prstGeom prst="rect">
+                      <a:avLst/>
+                    </a:prstGeom>
+                    <a:noFill/>
+                    <a:ln>
+                      <a:solidFill>
+                        <a:schemeClr val="tx1"/>
+                      </a:solidFill>
+                    </a:ln>
+                  </pic:spPr>
+                </pic:pic>
+              </a:graphicData>
+            </a:graphic>
+          </wp:inline>
+        </w:drawing>
+      </w:r>
+    </w:p>
+    <w:p/>
+    <w:p/>
     <w:p/>
     <w:p/>
     <w:sectPr>
@@ -4902,7 +5735,6 @@
   <w:style w:type="character" w:default="1" w:styleId="DefaultParagraphFont">
     <w:name w:val="Default Paragraph Font"/>
     <w:uiPriority w:val="1"/>
-    <w:semiHidden/>
     <w:unhideWhenUsed/>
   </w:style>
   <w:style w:type="table" w:default="1" w:styleId="TableNormal">

</xml_diff>